<commit_message>
Added task 5 code and answers in word. Added in task 4 a conditional to handle a delta filter which is the simplest one (there was an error if you try to use that filter because np.concatenate in MICROPYTHON, because python don't have problems, but in micropython you can't concatenate an empty array with another array) also some code was improved in all tasks, not too important but it's an improvement
</commit_message>
<xml_diff>
--- a/pract3_APS/Práctica 3 APS.docx
+++ b/pract3_APS/Práctica 3 APS.docx
@@ -251,6 +251,7 @@
       </w:pPr>
       <w:r>
         <w:rPr>
+          <w:noProof/>
           <w:lang w:val="es-ES"/>
         </w:rPr>
         <w:drawing>
@@ -499,13 +500,7 @@
         <w:rPr>
           <w:lang w:val="en-US"/>
         </w:rPr>
-        <w:t xml:space="preserve"> </w:t>
-      </w:r>
-      <w:r>
-        <w:rPr>
-          <w:lang w:val="en-US"/>
-        </w:rPr>
-        <w:t>µs</w:t>
+        <w:t xml:space="preserve"> µs</w:t>
       </w:r>
     </w:p>
     <w:p>
@@ -547,6 +542,7 @@
       </w:r>
       <w:r>
         <w:rPr>
+          <w:noProof/>
           <w:lang w:val="en-US"/>
         </w:rPr>
         <w:drawing>
@@ -597,13 +593,13 @@
       </w:pPr>
       <w:r>
         <w:rPr>
-          <w:lang w:val="en-US"/>
+          <w:lang w:val="es-ES"/>
         </w:rPr>
         <w:t xml:space="preserve">Tiempo real: </w:t>
       </w:r>
       <w:r>
         <w:rPr>
-          <w:lang w:val="en-US"/>
+          <w:lang w:val="es-ES"/>
         </w:rPr>
         <w:t>127.992,2</w:t>
       </w:r>
@@ -626,7 +622,7 @@
           <w:tab w:val="left" w:pos="2932"/>
         </w:tabs>
         <w:rPr>
-          <w:lang w:val="en-US"/>
+          <w:lang w:val="es-ES"/>
         </w:rPr>
       </w:pPr>
     </w:p>
@@ -721,13 +717,7 @@
         <w:rPr>
           <w:lang w:val="en-US"/>
         </w:rPr>
-        <w:t xml:space="preserve"> </w:t>
-      </w:r>
-      <w:r>
-        <w:rPr>
-          <w:lang w:val="en-US"/>
-        </w:rPr>
-        <w:t>µs</w:t>
+        <w:t xml:space="preserve"> µs</w:t>
       </w:r>
       <w:r>
         <w:t xml:space="preserve"> </w:t>
@@ -766,6 +756,7 @@
       </w:r>
       <w:r>
         <w:rPr>
+          <w:noProof/>
           <w:lang w:val="en-US"/>
         </w:rPr>
         <w:drawing>
@@ -816,15 +807,9 @@
       </w:pPr>
       <w:r>
         <w:rPr>
-          <w:lang w:val="en-US"/>
-        </w:rPr>
-        <w:t xml:space="preserve">Tiempo real: </w:t>
-      </w:r>
-      <w:r>
-        <w:rPr>
-          <w:lang w:val="en-US"/>
-        </w:rPr>
-        <w:t>42.660,96</w:t>
+          <w:lang w:val="es-ES"/>
+        </w:rPr>
+        <w:t>Tiempo real: 42.660,96</w:t>
       </w:r>
       <w:r>
         <w:rPr>
@@ -992,7 +977,6 @@
         <w:rPr>
           <w:lang w:val="es-ES"/>
         </w:rPr>
-        <w:lastRenderedPageBreak/>
         <w:t xml:space="preserve">Se escuchan bajo, pero se escuchan perfectamente, de hecho, </w:t>
       </w:r>
       <w:r>
@@ -1228,6 +1212,7 @@
         <w:rPr>
           <w:b/>
           <w:bCs/>
+          <w:noProof/>
         </w:rPr>
         <w:drawing>
           <wp:inline distT="0" distB="0" distL="0" distR="0" wp14:anchorId="0DFEDFCB" wp14:editId="171AE8E0">
@@ -1414,6 +1399,7 @@
           <w:szCs w:val="36"/>
           <w:lang w:val="es-ES"/>
         </w:rPr>
+        <w:lastRenderedPageBreak/>
         <w:t>Tarea 3</w:t>
       </w:r>
     </w:p>
@@ -1790,17 +1776,7 @@
           <w:szCs w:val="22"/>
           <w:lang w:val="es-ES"/>
         </w:rPr>
-        <w:t>-2</w:t>
-      </w:r>
-      <w:r>
-        <w:rPr>
-          <w:b/>
-          <w:bCs/>
-          <w:sz w:val="22"/>
-          <w:szCs w:val="22"/>
-          <w:lang w:val="es-ES"/>
-        </w:rPr>
-        <w:t xml:space="preserve">. Añade medidas de tiempos: t2 tras el filtrado y t3 tras el envío, y pásalas junto a t0 y t1 también a </w:t>
+        <w:t xml:space="preserve">-2. Añade medidas de tiempos: t2 tras el filtrado y t3 tras el envío, y pásalas junto a t0 y t1 también a </w:t>
       </w:r>
       <w:proofErr w:type="spellStart"/>
       <w:r>
@@ -1888,6 +1864,7 @@
       </w:pPr>
       <w:r>
         <w:rPr>
+          <w:noProof/>
           <w:sz w:val="22"/>
           <w:szCs w:val="22"/>
           <w:lang w:val="en-US"/>
@@ -1962,6 +1939,7 @@
       </w:pPr>
       <w:r>
         <w:rPr>
+          <w:noProof/>
           <w:sz w:val="22"/>
           <w:szCs w:val="22"/>
           <w:lang w:val="en-US"/>
@@ -2036,6 +2014,7 @@
       </w:pPr>
       <w:r>
         <w:rPr>
+          <w:noProof/>
           <w:sz w:val="22"/>
           <w:szCs w:val="22"/>
           <w:lang w:val="en-US"/>
@@ -2206,7 +2185,7 @@
           <w:szCs w:val="22"/>
           <w:lang w:val="es-ES"/>
         </w:rPr>
-        <w:t xml:space="preserve">son </w:t>
+        <w:t>son 2048/16000 0,128s / 128.000 µs</w:t>
       </w:r>
       <w:r>
         <w:rPr>
@@ -2214,7 +2193,7 @@
           <w:szCs w:val="22"/>
           <w:lang w:val="es-ES"/>
         </w:rPr>
-        <w:t>2048/16000 0,128s / 128.000 µs</w:t>
+        <w:t>. Eso quiere decir que si nuestro tiempo de bloque (el tiempo de procesado que incluye la lectura</w:t>
       </w:r>
       <w:r>
         <w:rPr>
@@ -2222,7 +2201,7 @@
           <w:szCs w:val="22"/>
           <w:lang w:val="es-ES"/>
         </w:rPr>
-        <w:t>. Eso quiere decir que si nuestro tiempo de bloque (el tiempo de procesado que incluye la lectura</w:t>
+        <w:t xml:space="preserve">/captura en al buffer de procesamiento, el de procesado que incluye el escalado y la convolución y el de </w:t>
       </w:r>
       <w:r>
         <w:rPr>
@@ -2230,7 +2209,7 @@
           <w:szCs w:val="22"/>
           <w:lang w:val="es-ES"/>
         </w:rPr>
-        <w:t xml:space="preserve">/captura en al buffer de procesamiento, el de procesado que incluye el escalado y la convolución y el de </w:t>
+        <w:t>envío</w:t>
       </w:r>
       <w:r>
         <w:rPr>
@@ -2238,7 +2217,7 @@
           <w:szCs w:val="22"/>
           <w:lang w:val="es-ES"/>
         </w:rPr>
-        <w:t>envío</w:t>
+        <w:t>)</w:t>
       </w:r>
       <w:r>
         <w:rPr>
@@ -2246,7 +2225,7 @@
           <w:szCs w:val="22"/>
           <w:lang w:val="es-ES"/>
         </w:rPr>
-        <w:t>)</w:t>
+        <w:t xml:space="preserve"> </w:t>
       </w:r>
       <w:r>
         <w:rPr>
@@ -2254,7 +2233,7 @@
           <w:szCs w:val="22"/>
           <w:lang w:val="es-ES"/>
         </w:rPr>
-        <w:t xml:space="preserve"> </w:t>
+        <w:t xml:space="preserve">es mayor, estaremos perdiendo muestras, por pocas que sean, si es considerablemente mayor </w:t>
       </w:r>
       <w:r>
         <w:rPr>
@@ -2262,7 +2241,7 @@
           <w:szCs w:val="22"/>
           <w:lang w:val="es-ES"/>
         </w:rPr>
-        <w:t xml:space="preserve">es mayor, estaremos perdiendo muestras, por pocas que sean, si es considerablemente mayor </w:t>
+        <w:t xml:space="preserve">en el audio que grabamos incluso escucharemos sonidos entrecortados </w:t>
       </w:r>
       <w:r>
         <w:rPr>
@@ -2270,7 +2249,7 @@
           <w:szCs w:val="22"/>
           <w:lang w:val="es-ES"/>
         </w:rPr>
-        <w:t xml:space="preserve">en el audio que grabamos incluso escucharemos sonidos entrecortados </w:t>
+        <w:t>(para esta tarea se escuchan</w:t>
       </w:r>
       <w:r>
         <w:rPr>
@@ -2278,7 +2257,7 @@
           <w:szCs w:val="22"/>
           <w:lang w:val="es-ES"/>
         </w:rPr>
-        <w:t>(para esta tarea se escuchan</w:t>
+        <w:t xml:space="preserve"> esos sonidos</w:t>
       </w:r>
       <w:r>
         <w:rPr>
@@ -2286,7 +2265,7 @@
           <w:szCs w:val="22"/>
           <w:lang w:val="es-ES"/>
         </w:rPr>
-        <w:t xml:space="preserve"> esos sonidos</w:t>
+        <w:t xml:space="preserve"> aunque no se pierdan muestras por este motivo</w:t>
       </w:r>
       <w:r>
         <w:rPr>
@@ -2294,7 +2273,7 @@
           <w:szCs w:val="22"/>
           <w:lang w:val="es-ES"/>
         </w:rPr>
-        <w:t xml:space="preserve"> aunque no se pierdan muestras por este motivo</w:t>
+        <w:t xml:space="preserve"> a raíz de la convolución, el por qué se explicará en la tarea 4.</w:t>
       </w:r>
       <w:r>
         <w:rPr>
@@ -2302,7 +2281,7 @@
           <w:szCs w:val="22"/>
           <w:lang w:val="es-ES"/>
         </w:rPr>
-        <w:t xml:space="preserve"> a raíz de la convolución, el por qué se explicará en la tarea 4.</w:t>
+        <w:t xml:space="preserve"> Pero suponiendo que no perdemos muestras por convolución, </w:t>
       </w:r>
       <w:r>
         <w:rPr>
@@ -2310,7 +2289,7 @@
           <w:szCs w:val="22"/>
           <w:lang w:val="es-ES"/>
         </w:rPr>
-        <w:t xml:space="preserve"> Pero suponiendo que no perdemos muestras por convolución, </w:t>
+        <w:t xml:space="preserve">escucharíamos sonidos entre cortados si el tiempo de procesado de bloque es considerablemente mayor que el de </w:t>
       </w:r>
       <w:r>
         <w:rPr>
@@ -2318,7 +2297,7 @@
           <w:szCs w:val="22"/>
           <w:lang w:val="es-ES"/>
         </w:rPr>
-        <w:t xml:space="preserve">escucharíamos sonidos entre cortados si el tiempo de procesado de bloque es considerablemente mayor que el de </w:t>
+        <w:t>escritura del buffer interno</w:t>
       </w:r>
       <w:r>
         <w:rPr>
@@ -2326,7 +2305,7 @@
           <w:szCs w:val="22"/>
           <w:lang w:val="es-ES"/>
         </w:rPr>
-        <w:t>escritura del buffer interno</w:t>
+        <w:t>)</w:t>
       </w:r>
       <w:r>
         <w:rPr>
@@ -2334,7 +2313,7 @@
           <w:szCs w:val="22"/>
           <w:lang w:val="es-ES"/>
         </w:rPr>
-        <w:t>)</w:t>
+        <w:t xml:space="preserve">. </w:t>
       </w:r>
       <w:r>
         <w:rPr>
@@ -2342,7 +2321,7 @@
           <w:szCs w:val="22"/>
           <w:lang w:val="es-ES"/>
         </w:rPr>
-        <w:t xml:space="preserve">. </w:t>
+        <w:t>Como dice el PDF hay que buscar que el tiempo de bloque sea inferior que el de escritura teórico</w:t>
       </w:r>
       <w:r>
         <w:rPr>
@@ -2350,7 +2329,7 @@
           <w:szCs w:val="22"/>
           <w:lang w:val="es-ES"/>
         </w:rPr>
-        <w:t>Como dice el PDF hay que buscar que el tiempo de bloque sea inferior que el de escritura teórico</w:t>
+        <w:t>/real</w:t>
       </w:r>
       <w:r>
         <w:rPr>
@@ -2358,7 +2337,7 @@
           <w:szCs w:val="22"/>
           <w:lang w:val="es-ES"/>
         </w:rPr>
-        <w:t>/real</w:t>
+        <w:t xml:space="preserve">, de esta manera simplemente se quedará esperando a que </w:t>
       </w:r>
       <w:r>
         <w:rPr>
@@ -2366,33 +2345,33 @@
           <w:szCs w:val="22"/>
           <w:lang w:val="es-ES"/>
         </w:rPr>
-        <w:t xml:space="preserve">, de esta manera simplemente se quedará esperando a que </w:t>
-      </w:r>
+        <w:t xml:space="preserve">esté listo el nuevo bloque en </w:t>
+      </w:r>
+      <w:proofErr w:type="spellStart"/>
       <w:r>
         <w:rPr>
           <w:sz w:val="22"/>
           <w:szCs w:val="22"/>
           <w:lang w:val="es-ES"/>
         </w:rPr>
-        <w:t xml:space="preserve">esté listo el nuevo bloque en </w:t>
-      </w:r>
-      <w:proofErr w:type="spellStart"/>
+        <w:t>readinto</w:t>
+      </w:r>
+      <w:proofErr w:type="spellEnd"/>
       <w:r>
         <w:rPr>
           <w:sz w:val="22"/>
           <w:szCs w:val="22"/>
           <w:lang w:val="es-ES"/>
         </w:rPr>
-        <w:t>readinto</w:t>
-      </w:r>
-      <w:proofErr w:type="spellEnd"/>
+        <w:t xml:space="preserve"> antes de capturarlo en el otro buffer. Ahora bien, para la implementación desarrollada</w:t>
+      </w:r>
       <w:r>
         <w:rPr>
           <w:sz w:val="22"/>
           <w:szCs w:val="22"/>
           <w:lang w:val="es-ES"/>
         </w:rPr>
-        <w:t xml:space="preserve"> antes de capturarlo en el otro buffer. Ahora bien, para la implementación desarrollada</w:t>
+        <w:t>,</w:t>
       </w:r>
       <w:r>
         <w:rPr>
@@ -2400,7 +2379,7 @@
           <w:szCs w:val="22"/>
           <w:lang w:val="es-ES"/>
         </w:rPr>
-        <w:t>,</w:t>
+        <w:t xml:space="preserve"> tanto en L=15, como L=</w:t>
       </w:r>
       <w:r>
         <w:rPr>
@@ -2408,7 +2387,7 @@
           <w:szCs w:val="22"/>
           <w:lang w:val="es-ES"/>
         </w:rPr>
-        <w:t xml:space="preserve"> tanto en L=15, como L=</w:t>
+        <w:t xml:space="preserve">20, como L=25 se pierden muestras, por pocas que sean, </w:t>
       </w:r>
       <w:r>
         <w:rPr>
@@ -2416,7 +2395,7 @@
           <w:szCs w:val="22"/>
           <w:lang w:val="es-ES"/>
         </w:rPr>
-        <w:t xml:space="preserve">20, como L=25 se pierden muestras, por pocas que sean, </w:t>
+        <w:t xml:space="preserve">para el momento en que </w:t>
       </w:r>
       <w:r>
         <w:rPr>
@@ -2424,7 +2403,7 @@
           <w:szCs w:val="22"/>
           <w:lang w:val="es-ES"/>
         </w:rPr>
-        <w:t xml:space="preserve">para el momento en que </w:t>
+        <w:t xml:space="preserve">se </w:t>
       </w:r>
       <w:r>
         <w:rPr>
@@ -2432,7 +2411,7 @@
           <w:szCs w:val="22"/>
           <w:lang w:val="es-ES"/>
         </w:rPr>
-        <w:t xml:space="preserve">se </w:t>
+        <w:t>escri</w:t>
       </w:r>
       <w:r>
         <w:rPr>
@@ -2440,7 +2419,7 @@
           <w:szCs w:val="22"/>
           <w:lang w:val="es-ES"/>
         </w:rPr>
-        <w:t>escri</w:t>
+        <w:t>bió</w:t>
       </w:r>
       <w:r>
         <w:rPr>
@@ -2448,7 +2427,7 @@
           <w:szCs w:val="22"/>
           <w:lang w:val="es-ES"/>
         </w:rPr>
-        <w:t>bió</w:t>
+        <w:t xml:space="preserve"> esto</w:t>
       </w:r>
       <w:r>
         <w:rPr>
@@ -2456,7 +2435,7 @@
           <w:szCs w:val="22"/>
           <w:lang w:val="es-ES"/>
         </w:rPr>
-        <w:t xml:space="preserve"> esto</w:t>
+        <w:t>,</w:t>
       </w:r>
       <w:r>
         <w:rPr>
@@ -2464,33 +2443,33 @@
           <w:szCs w:val="22"/>
           <w:lang w:val="es-ES"/>
         </w:rPr>
-        <w:t>,</w:t>
-      </w:r>
+        <w:t xml:space="preserve"> la terea 4 está finalizada, por lo que probé ejecutar con ese código y la frecuencia de muestreo a 16khz esos </w:t>
+      </w:r>
+      <w:proofErr w:type="spellStart"/>
       <w:r>
         <w:rPr>
           <w:sz w:val="22"/>
           <w:szCs w:val="22"/>
           <w:lang w:val="es-ES"/>
         </w:rPr>
-        <w:t xml:space="preserve"> la terea 4 está finalizada, por lo que probé ejecutar con ese código y la frecuencia de muestreo a 16khz esos </w:t>
-      </w:r>
-      <w:proofErr w:type="spellStart"/>
+        <w:t>taps</w:t>
+      </w:r>
+      <w:proofErr w:type="spellEnd"/>
       <w:r>
         <w:rPr>
           <w:sz w:val="22"/>
           <w:szCs w:val="22"/>
           <w:lang w:val="es-ES"/>
         </w:rPr>
-        <w:t>taps</w:t>
-      </w:r>
-      <w:proofErr w:type="spellEnd"/>
+        <w:t xml:space="preserve"> a ver si se escuchan sonidos entre cortados </w:t>
+      </w:r>
       <w:r>
         <w:rPr>
           <w:sz w:val="22"/>
           <w:szCs w:val="22"/>
           <w:lang w:val="es-ES"/>
         </w:rPr>
-        <w:t xml:space="preserve"> a ver si se escuchan sonidos entre cortados </w:t>
+        <w:t xml:space="preserve">(grabando un sin de 800hz) </w:t>
       </w:r>
       <w:r>
         <w:rPr>
@@ -2498,7 +2477,7 @@
           <w:szCs w:val="22"/>
           <w:lang w:val="es-ES"/>
         </w:rPr>
-        <w:t xml:space="preserve">(grabando un sin de 800hz) </w:t>
+        <w:t xml:space="preserve">y ver si en la práctica la pérdida es grave, en general, en ninguno de los tres se escucharon estos sonidos pero si usas L=50 o 40 la cosa cambia, ahí sí se </w:t>
       </w:r>
       <w:r>
         <w:rPr>
@@ -2506,7 +2485,7 @@
           <w:szCs w:val="22"/>
           <w:lang w:val="es-ES"/>
         </w:rPr>
-        <w:t xml:space="preserve">y ver si en la práctica la pérdida es grave, en general, en ninguno de los tres se escucharon estos sonidos pero si usas L=50 o 40 la cosa cambia, ahí sí se </w:t>
+        <w:t>escuchan. He</w:t>
       </w:r>
       <w:r>
         <w:rPr>
@@ -2514,7 +2493,7 @@
           <w:szCs w:val="22"/>
           <w:lang w:val="es-ES"/>
         </w:rPr>
-        <w:t>escuchan. He</w:t>
+        <w:t xml:space="preserve"> probado con L=5 y devuelve </w:t>
       </w:r>
       <w:r>
         <w:rPr>
@@ -2522,7 +2501,7 @@
           <w:szCs w:val="22"/>
           <w:lang w:val="es-ES"/>
         </w:rPr>
-        <w:t xml:space="preserve"> probado con L=5 y devuelve </w:t>
+        <w:t>127878.1 µs.</w:t>
       </w:r>
       <w:r>
         <w:rPr>
@@ -2530,7 +2509,7 @@
           <w:szCs w:val="22"/>
           <w:lang w:val="es-ES"/>
         </w:rPr>
-        <w:t>127878.1 µs</w:t>
+        <w:t xml:space="preserve"> en promedio,</w:t>
       </w:r>
       <w:r>
         <w:rPr>
@@ -2538,7 +2517,7 @@
           <w:szCs w:val="22"/>
           <w:lang w:val="es-ES"/>
         </w:rPr>
-        <w:t>.</w:t>
+        <w:t xml:space="preserve"> así que en rigor se puede decir que con esta implementación</w:t>
       </w:r>
       <w:r>
         <w:rPr>
@@ -2546,7 +2525,7 @@
           <w:szCs w:val="22"/>
           <w:lang w:val="es-ES"/>
         </w:rPr>
-        <w:t xml:space="preserve"> en promedio,</w:t>
+        <w:t xml:space="preserve"> </w:t>
       </w:r>
       <w:r>
         <w:rPr>
@@ -2554,7 +2533,7 @@
           <w:szCs w:val="22"/>
           <w:lang w:val="es-ES"/>
         </w:rPr>
-        <w:t xml:space="preserve"> así que en rigor se puede decir que con esta implementación</w:t>
+        <w:t>L=5</w:t>
       </w:r>
       <w:r>
         <w:rPr>
@@ -2562,22 +2541,6 @@
           <w:szCs w:val="22"/>
           <w:lang w:val="es-ES"/>
         </w:rPr>
-        <w:t xml:space="preserve"> </w:t>
-      </w:r>
-      <w:r>
-        <w:rPr>
-          <w:sz w:val="22"/>
-          <w:szCs w:val="22"/>
-          <w:lang w:val="es-ES"/>
-        </w:rPr>
-        <w:t>L=5</w:t>
-      </w:r>
-      <w:r>
-        <w:rPr>
-          <w:sz w:val="22"/>
-          <w:szCs w:val="22"/>
-          <w:lang w:val="es-ES"/>
-        </w:rPr>
         <w:t xml:space="preserve"> es el máximo tamaño del filtro para no perder muestras a 16khz</w:t>
       </w:r>
     </w:p>
@@ -2598,15 +2561,8 @@
           <w:bCs/>
           <w:lang w:val="es-ES"/>
         </w:rPr>
-        <w:t>-3</w:t>
-      </w:r>
-      <w:r>
-        <w:rPr>
-          <w:b/>
-          <w:bCs/>
-          <w:lang w:val="es-ES"/>
-        </w:rPr>
-        <w:t xml:space="preserve">Muestra capturas del espectro de la señal filtrada con 10 </w:t>
+        <w:lastRenderedPageBreak/>
+        <w:t xml:space="preserve">-3Muestra capturas del espectro de la señal filtrada con 10 </w:t>
       </w:r>
       <w:proofErr w:type="spellStart"/>
       <w:r>
@@ -2674,6 +2630,7 @@
       </w:pPr>
       <w:r>
         <w:rPr>
+          <w:noProof/>
           <w:lang w:val="es-ES"/>
         </w:rPr>
         <w:drawing>
@@ -2724,6 +2681,7 @@
       </w:pPr>
       <w:r>
         <w:rPr>
+          <w:noProof/>
           <w:lang w:val="es-ES"/>
         </w:rPr>
         <w:drawing>
@@ -2774,6 +2732,7 @@
       </w:pPr>
       <w:r>
         <w:rPr>
+          <w:noProof/>
           <w:lang w:val="es-ES"/>
         </w:rPr>
         <w:drawing>
@@ -2826,6 +2785,7 @@
         <w:rPr>
           <w:lang w:val="es-ES"/>
         </w:rPr>
+        <w:lastRenderedPageBreak/>
         <w:t>Tenemos que disminuir el tamaño para poder apreciar</w:t>
       </w:r>
       <w:r>
@@ -3173,13 +3133,7 @@
         <w:rPr>
           <w:lang w:val="en-US"/>
         </w:rPr>
-        <w:t xml:space="preserve"> </w:t>
-      </w:r>
-      <w:r>
-        <w:rPr>
-          <w:lang w:val="en-US"/>
-        </w:rPr>
-        <w:t>#</w:t>
+        <w:t xml:space="preserve"> #</w:t>
       </w:r>
       <w:proofErr w:type="gramEnd"/>
       <w:r>
@@ -3413,6 +3367,7 @@
           <w:szCs w:val="36"/>
           <w:lang w:val="es-ES"/>
         </w:rPr>
+        <w:lastRenderedPageBreak/>
         <mc:AlternateContent>
           <mc:Choice Requires="wpi">
             <w:drawing>
@@ -5215,6 +5170,7 @@
           <w:szCs w:val="36"/>
           <w:lang w:val="es-ES"/>
         </w:rPr>
+        <w:lastRenderedPageBreak/>
         <mc:AlternateContent>
           <mc:Choice Requires="wpi">
             <w:drawing>
@@ -5279,13 +5235,1488 @@
     </w:p>
     <w:p>
       <w:pPr>
-        <w:tabs>
-          <w:tab w:val="left" w:pos="2932"/>
-        </w:tabs>
-        <w:rPr>
-          <w:lang w:val="es-ES"/>
-        </w:rPr>
-      </w:pPr>
+        <w:pStyle w:val="ListParagraph"/>
+        <w:numPr>
+          <w:ilvl w:val="0"/>
+          <w:numId w:val="2"/>
+        </w:numPr>
+        <w:tabs>
+          <w:tab w:val="left" w:pos="2932"/>
+        </w:tabs>
+        <w:rPr>
+          <w:b/>
+          <w:bCs/>
+          <w:lang w:val="es-ES"/>
+        </w:rPr>
+      </w:pPr>
+      <w:r>
+        <w:rPr>
+          <w:b/>
+          <w:bCs/>
+          <w:lang w:val="es-ES"/>
+        </w:rPr>
+        <w:t>Captura el sonido ambiente con una frecuencia de muestreo de 8000 Hz y un tamaño de bloque de 1024 muestras. ¿Cómo es el espectro?</w:t>
+      </w:r>
+    </w:p>
+    <w:p>
+      <w:pPr>
+        <w:tabs>
+          <w:tab w:val="left" w:pos="2932"/>
+        </w:tabs>
+        <w:ind w:left="360"/>
+        <w:rPr>
+          <w:lang w:val="es-ES"/>
+        </w:rPr>
+      </w:pPr>
+      <w:r>
+        <w:rPr>
+          <w:lang w:val="es-ES"/>
+        </w:rPr>
+        <w:t xml:space="preserve">Es la hostia, digo, el espectro sonoro (distribución de las frecuencias) se muestra en una ventana que se abre mostrando la </w:t>
+      </w:r>
+      <w:proofErr w:type="gramStart"/>
+      <w:r>
+        <w:rPr>
+          <w:lang w:val="es-ES"/>
+        </w:rPr>
+        <w:t>FFT(</w:t>
+      </w:r>
+      <w:proofErr w:type="spellStart"/>
+      <w:proofErr w:type="gramEnd"/>
+      <w:r>
+        <w:rPr>
+          <w:lang w:val="es-ES"/>
+        </w:rPr>
+        <w:t>Fast</w:t>
+      </w:r>
+      <w:proofErr w:type="spellEnd"/>
+      <w:r>
+        <w:rPr>
+          <w:lang w:val="es-ES"/>
+        </w:rPr>
+        <w:t xml:space="preserve"> Fourier </w:t>
+      </w:r>
+      <w:proofErr w:type="spellStart"/>
+      <w:r>
+        <w:rPr>
+          <w:lang w:val="es-ES"/>
+        </w:rPr>
+        <w:t>Transformation</w:t>
+      </w:r>
+      <w:proofErr w:type="spellEnd"/>
+      <w:r>
+        <w:rPr>
+          <w:lang w:val="es-ES"/>
+        </w:rPr>
+        <w:t>)</w:t>
+      </w:r>
+    </w:p>
+    <w:p>
+      <w:pPr>
+        <w:tabs>
+          <w:tab w:val="left" w:pos="2932"/>
+        </w:tabs>
+        <w:ind w:left="360"/>
+        <w:rPr>
+          <w:lang w:val="es-ES"/>
+        </w:rPr>
+      </w:pPr>
+      <w:r>
+        <w:rPr>
+          <w:lang w:val="es-ES"/>
+        </w:rPr>
+        <w:t xml:space="preserve">En tiempo real, es decir, podemos ver las frecuencias que se captan en tiempo real, si reproducimos una frecuencia aguada veremos como hay un pico, lo mismo con una grave, las toma en una escala del 0 – 1 para mostrar la intensidad. </w:t>
+      </w:r>
+    </w:p>
+    <w:p>
+      <w:pPr>
+        <w:tabs>
+          <w:tab w:val="left" w:pos="2932"/>
+        </w:tabs>
+        <w:ind w:left="360"/>
+        <w:rPr>
+          <w:lang w:val="es-ES"/>
+        </w:rPr>
+      </w:pPr>
+      <w:r>
+        <w:rPr>
+          <w:lang w:val="es-ES"/>
+        </w:rPr>
+        <w:drawing>
+          <wp:inline distT="0" distB="0" distL="0" distR="0" wp14:anchorId="47FAD1FC" wp14:editId="54156452">
+            <wp:extent cx="2958353" cy="1833973"/>
+            <wp:effectExtent l="0" t="0" r="0" b="0"/>
+            <wp:docPr id="1861130896" name="Picture 1" descr="A screenshot of a computer&#10;&#10;AI-generated content may be incorrect."/>
+            <wp:cNvGraphicFramePr>
+              <a:graphicFrameLocks xmlns:a="http://schemas.openxmlformats.org/drawingml/2006/main" noChangeAspect="1"/>
+            </wp:cNvGraphicFramePr>
+            <a:graphic xmlns:a="http://schemas.openxmlformats.org/drawingml/2006/main">
+              <a:graphicData uri="http://schemas.openxmlformats.org/drawingml/2006/picture">
+                <pic:pic xmlns:pic="http://schemas.openxmlformats.org/drawingml/2006/picture">
+                  <pic:nvPicPr>
+                    <pic:cNvPr id="1861130896" name="Picture 1" descr="A screenshot of a computer&#10;&#10;AI-generated content may be incorrect."/>
+                    <pic:cNvPicPr/>
+                  </pic:nvPicPr>
+                  <pic:blipFill>
+                    <a:blip r:embed="rId76"/>
+                    <a:stretch>
+                      <a:fillRect/>
+                    </a:stretch>
+                  </pic:blipFill>
+                  <pic:spPr>
+                    <a:xfrm>
+                      <a:off x="0" y="0"/>
+                      <a:ext cx="2976598" cy="1845284"/>
+                    </a:xfrm>
+                    <a:prstGeom prst="rect">
+                      <a:avLst/>
+                    </a:prstGeom>
+                  </pic:spPr>
+                </pic:pic>
+              </a:graphicData>
+            </a:graphic>
+          </wp:inline>
+        </w:drawing>
+      </w:r>
+    </w:p>
+    <w:p>
+      <w:pPr>
+        <w:tabs>
+          <w:tab w:val="left" w:pos="2932"/>
+        </w:tabs>
+        <w:ind w:left="360"/>
+        <w:rPr>
+          <w:lang w:val="es-ES"/>
+        </w:rPr>
+      </w:pPr>
+      <w:r>
+        <w:rPr>
+          <w:lang w:val="es-ES"/>
+        </w:rPr>
+        <w:t xml:space="preserve">Un ejemplo de lo que se </w:t>
+      </w:r>
+      <w:proofErr w:type="gramStart"/>
+      <w:r>
+        <w:rPr>
+          <w:lang w:val="es-ES"/>
+        </w:rPr>
+        <w:t>ve</w:t>
+      </w:r>
+      <w:proofErr w:type="gramEnd"/>
+      <w:r>
+        <w:rPr>
+          <w:lang w:val="es-ES"/>
+        </w:rPr>
+        <w:t xml:space="preserve"> pero por supuesto cambia en tiempo real.</w:t>
+      </w:r>
+    </w:p>
+    <w:p>
+      <w:pPr>
+        <w:pStyle w:val="ListParagraph"/>
+        <w:numPr>
+          <w:ilvl w:val="0"/>
+          <w:numId w:val="2"/>
+        </w:numPr>
+        <w:tabs>
+          <w:tab w:val="left" w:pos="2932"/>
+        </w:tabs>
+        <w:rPr>
+          <w:b/>
+          <w:bCs/>
+          <w:lang w:val="es-ES"/>
+        </w:rPr>
+      </w:pPr>
+      <w:r>
+        <w:rPr>
+          <w:b/>
+          <w:bCs/>
+          <w:noProof/>
+          <w:lang w:val="es-ES"/>
+        </w:rPr>
+        <mc:AlternateContent>
+          <mc:Choice Requires="wpi">
+            <w:drawing>
+              <wp:anchor distT="0" distB="0" distL="114300" distR="114300" simplePos="0" relativeHeight="251712512" behindDoc="0" locked="0" layoutInCell="1" allowOverlap="1" wp14:anchorId="442597CD" wp14:editId="124EE97C">
+                <wp:simplePos x="0" y="0"/>
+                <wp:positionH relativeFrom="column">
+                  <wp:posOffset>-1776055</wp:posOffset>
+                </wp:positionH>
+                <wp:positionV relativeFrom="paragraph">
+                  <wp:posOffset>389329</wp:posOffset>
+                </wp:positionV>
+                <wp:extent cx="7920" cy="3600"/>
+                <wp:effectExtent l="38100" t="38100" r="49530" b="34925"/>
+                <wp:wrapNone/>
+                <wp:docPr id="234826606" name="Ink 15"/>
+                <wp:cNvGraphicFramePr/>
+                <a:graphic xmlns:a="http://schemas.openxmlformats.org/drawingml/2006/main">
+                  <a:graphicData uri="http://schemas.microsoft.com/office/word/2010/wordprocessingInk">
+                    <w14:contentPart bwMode="auto" r:id="rId77">
+                      <w14:nvContentPartPr>
+                        <w14:cNvContentPartPr/>
+                      </w14:nvContentPartPr>
+                      <w14:xfrm>
+                        <a:off x="0" y="0"/>
+                        <a:ext cx="7920" cy="3600"/>
+                      </w14:xfrm>
+                    </w14:contentPart>
+                  </a:graphicData>
+                </a:graphic>
+              </wp:anchor>
+            </w:drawing>
+          </mc:Choice>
+          <mc:Fallback>
+            <w:pict>
+              <v:shapetype w14:anchorId="520AD4EC" id="_x0000_t75" coordsize="21600,21600" o:spt="75" o:preferrelative="t" path="m@4@5l@4@11@9@11@9@5xe" filled="f" stroked="f">
+                <v:stroke joinstyle="miter"/>
+                <v:formulas>
+                  <v:f eqn="if lineDrawn pixelLineWidth 0"/>
+                  <v:f eqn="sum @0 1 0"/>
+                  <v:f eqn="sum 0 0 @1"/>
+                  <v:f eqn="prod @2 1 2"/>
+                  <v:f eqn="prod @3 21600 pixelWidth"/>
+                  <v:f eqn="prod @3 21600 pixelHeight"/>
+                  <v:f eqn="sum @0 0 1"/>
+                  <v:f eqn="prod @6 1 2"/>
+                  <v:f eqn="prod @7 21600 pixelWidth"/>
+                  <v:f eqn="sum @8 21600 0"/>
+                  <v:f eqn="prod @7 21600 pixelHeight"/>
+                  <v:f eqn="sum @10 21600 0"/>
+                </v:formulas>
+                <v:path o:extrusionok="f" gradientshapeok="t" o:connecttype="rect"/>
+                <o:lock v:ext="edit" aspectratio="t"/>
+              </v:shapetype>
+              <v:shape id="Ink 15" o:spid="_x0000_s1026" type="#_x0000_t75" style="position:absolute;margin-left:-140.35pt;margin-top:30.15pt;width:1.6pt;height:1.3pt;z-index:251712512;visibility:visible;mso-wrap-style:square;mso-wrap-distance-left:9pt;mso-wrap-distance-top:0;mso-wrap-distance-right:9pt;mso-wrap-distance-bottom:0;mso-position-horizontal:absolute;mso-position-horizontal-relative:text;mso-position-vertical:absolute;mso-position-vertical-relative:text" o:gfxdata="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">
+                <v:imagedata r:id="rId78" o:title=""/>
+              </v:shape>
+            </w:pict>
+          </mc:Fallback>
+        </mc:AlternateContent>
+      </w:r>
+      <w:r>
+        <w:rPr>
+          <w:b/>
+          <w:bCs/>
+          <w:lang w:val="es-ES"/>
+        </w:rPr>
+        <w:t>Genera un tono de 3900 Hz. Incrementa gradualmente la frecuencia del tono hasta 4100 Hz. Obtén varias capturas. ¿Qué se observa cuando el tono supera los 4000 Hz? ¿A qué se debe?</w:t>
+      </w:r>
+    </w:p>
+    <w:p>
+      <w:pPr>
+        <w:tabs>
+          <w:tab w:val="left" w:pos="2932"/>
+        </w:tabs>
+        <w:ind w:left="360"/>
+        <w:rPr>
+          <w:lang w:val="es-ES"/>
+        </w:rPr>
+      </w:pPr>
+      <w:r>
+        <w:rPr>
+          <w:lang w:val="es-ES"/>
+        </w:rPr>
+        <w:t xml:space="preserve">3900 </w:t>
+      </w:r>
+      <w:proofErr w:type="spellStart"/>
+      <w:r>
+        <w:rPr>
+          <w:lang w:val="es-ES"/>
+        </w:rPr>
+        <w:t>hz</w:t>
+      </w:r>
+      <w:proofErr w:type="spellEnd"/>
+      <w:r>
+        <w:rPr>
+          <w:lang w:val="es-ES"/>
+        </w:rPr>
+        <w:t>:</w:t>
+      </w:r>
+    </w:p>
+    <w:p>
+      <w:pPr>
+        <w:tabs>
+          <w:tab w:val="left" w:pos="2932"/>
+        </w:tabs>
+        <w:ind w:left="360"/>
+        <w:rPr>
+          <w:b/>
+          <w:bCs/>
+          <w:lang w:val="es-ES"/>
+        </w:rPr>
+      </w:pPr>
+      <w:r>
+        <w:rPr>
+          <w:b/>
+          <w:bCs/>
+          <w:noProof/>
+          <w:lang w:val="es-ES"/>
+        </w:rPr>
+        <mc:AlternateContent>
+          <mc:Choice Requires="wpi">
+            <w:drawing>
+              <wp:anchor distT="0" distB="0" distL="114300" distR="114300" simplePos="0" relativeHeight="251713536" behindDoc="0" locked="0" layoutInCell="1" allowOverlap="1" wp14:anchorId="23EF254E" wp14:editId="16A29A07">
+                <wp:simplePos x="0" y="0"/>
+                <wp:positionH relativeFrom="column">
+                  <wp:posOffset>-2313895</wp:posOffset>
+                </wp:positionH>
+                <wp:positionV relativeFrom="paragraph">
+                  <wp:posOffset>317739</wp:posOffset>
+                </wp:positionV>
+                <wp:extent cx="360" cy="7920"/>
+                <wp:effectExtent l="38100" t="38100" r="38100" b="49530"/>
+                <wp:wrapNone/>
+                <wp:docPr id="1751640056" name="Ink 16"/>
+                <wp:cNvGraphicFramePr/>
+                <a:graphic xmlns:a="http://schemas.openxmlformats.org/drawingml/2006/main">
+                  <a:graphicData uri="http://schemas.microsoft.com/office/word/2010/wordprocessingInk">
+                    <w14:contentPart bwMode="auto" r:id="rId79">
+                      <w14:nvContentPartPr>
+                        <w14:cNvContentPartPr/>
+                      </w14:nvContentPartPr>
+                      <w14:xfrm>
+                        <a:off x="0" y="0"/>
+                        <a:ext cx="360" cy="7920"/>
+                      </w14:xfrm>
+                    </w14:contentPart>
+                  </a:graphicData>
+                </a:graphic>
+              </wp:anchor>
+            </w:drawing>
+          </mc:Choice>
+          <mc:Fallback>
+            <w:pict>
+              <v:shape w14:anchorId="424BC4FE" id="Ink 16" o:spid="_x0000_s1026" type="#_x0000_t75" style="position:absolute;margin-left:-182.7pt;margin-top:24.5pt;width:1.05pt;height:1.6pt;z-index:251713536;visibility:visible;mso-wrap-style:square;mso-wrap-distance-left:9pt;mso-wrap-distance-top:0;mso-wrap-distance-right:9pt;mso-wrap-distance-bottom:0;mso-position-horizontal:absolute;mso-position-horizontal-relative:text;mso-position-vertical:absolute;mso-position-vertical-relative:text" o:gfxdata="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">
+                <v:imagedata r:id="rId80" o:title=""/>
+              </v:shape>
+            </w:pict>
+          </mc:Fallback>
+        </mc:AlternateContent>
+      </w:r>
+      <w:r>
+        <w:rPr>
+          <w:b/>
+          <w:bCs/>
+          <w:lang w:val="es-ES"/>
+        </w:rPr>
+        <w:drawing>
+          <wp:inline distT="0" distB="0" distL="0" distR="0" wp14:anchorId="3CFB3254" wp14:editId="7849C419">
+            <wp:extent cx="4308421" cy="3142770"/>
+            <wp:effectExtent l="0" t="0" r="0" b="635"/>
+            <wp:docPr id="1906784082" name="Picture 1" descr="A screen shot of a graph&#10;&#10;AI-generated content may be incorrect."/>
+            <wp:cNvGraphicFramePr>
+              <a:graphicFrameLocks xmlns:a="http://schemas.openxmlformats.org/drawingml/2006/main" noChangeAspect="1"/>
+            </wp:cNvGraphicFramePr>
+            <a:graphic xmlns:a="http://schemas.openxmlformats.org/drawingml/2006/main">
+              <a:graphicData uri="http://schemas.openxmlformats.org/drawingml/2006/picture">
+                <pic:pic xmlns:pic="http://schemas.openxmlformats.org/drawingml/2006/picture">
+                  <pic:nvPicPr>
+                    <pic:cNvPr id="1906784082" name="Picture 1" descr="A screen shot of a graph&#10;&#10;AI-generated content may be incorrect."/>
+                    <pic:cNvPicPr/>
+                  </pic:nvPicPr>
+                  <pic:blipFill>
+                    <a:blip r:embed="rId81"/>
+                    <a:stretch>
+                      <a:fillRect/>
+                    </a:stretch>
+                  </pic:blipFill>
+                  <pic:spPr>
+                    <a:xfrm>
+                      <a:off x="0" y="0"/>
+                      <a:ext cx="4340120" cy="3165893"/>
+                    </a:xfrm>
+                    <a:prstGeom prst="rect">
+                      <a:avLst/>
+                    </a:prstGeom>
+                  </pic:spPr>
+                </pic:pic>
+              </a:graphicData>
+            </a:graphic>
+          </wp:inline>
+        </w:drawing>
+      </w:r>
+    </w:p>
+    <w:p>
+      <w:pPr>
+        <w:tabs>
+          <w:tab w:val="left" w:pos="2932"/>
+        </w:tabs>
+        <w:ind w:left="360"/>
+        <w:rPr>
+          <w:b/>
+          <w:bCs/>
+          <w:lang w:val="es-ES"/>
+        </w:rPr>
+      </w:pPr>
+      <w:r>
+        <w:rPr>
+          <w:b/>
+          <w:bCs/>
+          <w:lang w:val="es-ES"/>
+        </w:rPr>
+        <w:lastRenderedPageBreak/>
+        <w:t>4000hz</w:t>
+      </w:r>
+    </w:p>
+    <w:p>
+      <w:pPr>
+        <w:tabs>
+          <w:tab w:val="left" w:pos="2932"/>
+        </w:tabs>
+        <w:ind w:left="360"/>
+        <w:rPr>
+          <w:b/>
+          <w:bCs/>
+          <w:lang w:val="es-ES"/>
+        </w:rPr>
+      </w:pPr>
+      <w:r>
+        <w:rPr>
+          <w:b/>
+          <w:bCs/>
+          <w:lang w:val="es-ES"/>
+        </w:rPr>
+        <w:drawing>
+          <wp:inline distT="0" distB="0" distL="0" distR="0" wp14:anchorId="05CFF0D7" wp14:editId="371C2DA2">
+            <wp:extent cx="4635182" cy="1244813"/>
+            <wp:effectExtent l="0" t="0" r="0" b="0"/>
+            <wp:docPr id="2128213991" name="Picture 1" descr="A graph of a graph&#10;&#10;AI-generated content may be incorrect."/>
+            <wp:cNvGraphicFramePr>
+              <a:graphicFrameLocks xmlns:a="http://schemas.openxmlformats.org/drawingml/2006/main" noChangeAspect="1"/>
+            </wp:cNvGraphicFramePr>
+            <a:graphic xmlns:a="http://schemas.openxmlformats.org/drawingml/2006/main">
+              <a:graphicData uri="http://schemas.openxmlformats.org/drawingml/2006/picture">
+                <pic:pic xmlns:pic="http://schemas.openxmlformats.org/drawingml/2006/picture">
+                  <pic:nvPicPr>
+                    <pic:cNvPr id="2128213991" name="Picture 1" descr="A graph of a graph&#10;&#10;AI-generated content may be incorrect."/>
+                    <pic:cNvPicPr/>
+                  </pic:nvPicPr>
+                  <pic:blipFill>
+                    <a:blip r:embed="rId82"/>
+                    <a:stretch>
+                      <a:fillRect/>
+                    </a:stretch>
+                  </pic:blipFill>
+                  <pic:spPr>
+                    <a:xfrm>
+                      <a:off x="0" y="0"/>
+                      <a:ext cx="4712222" cy="1265503"/>
+                    </a:xfrm>
+                    <a:prstGeom prst="rect">
+                      <a:avLst/>
+                    </a:prstGeom>
+                  </pic:spPr>
+                </pic:pic>
+              </a:graphicData>
+            </a:graphic>
+          </wp:inline>
+        </w:drawing>
+      </w:r>
+    </w:p>
+    <w:p>
+      <w:pPr>
+        <w:tabs>
+          <w:tab w:val="left" w:pos="2932"/>
+        </w:tabs>
+        <w:ind w:left="360"/>
+        <w:rPr>
+          <w:lang w:val="es-ES"/>
+        </w:rPr>
+      </w:pPr>
+      <w:r>
+        <w:rPr>
+          <w:lang w:val="es-ES"/>
+        </w:rPr>
+        <w:t>4030hz</w:t>
+      </w:r>
+    </w:p>
+    <w:p>
+      <w:pPr>
+        <w:tabs>
+          <w:tab w:val="left" w:pos="2932"/>
+        </w:tabs>
+        <w:ind w:left="360"/>
+        <w:rPr>
+          <w:lang w:val="es-ES"/>
+        </w:rPr>
+      </w:pPr>
+      <w:r>
+        <w:rPr>
+          <w:lang w:val="es-ES"/>
+        </w:rPr>
+        <w:drawing>
+          <wp:inline distT="0" distB="0" distL="0" distR="0" wp14:anchorId="76E46372" wp14:editId="1F52D456">
+            <wp:extent cx="4625606" cy="1267865"/>
+            <wp:effectExtent l="0" t="0" r="3810" b="8890"/>
+            <wp:docPr id="1663831040" name="Picture 1" descr="A graph with red lines&#10;&#10;AI-generated content may be incorrect."/>
+            <wp:cNvGraphicFramePr>
+              <a:graphicFrameLocks xmlns:a="http://schemas.openxmlformats.org/drawingml/2006/main" noChangeAspect="1"/>
+            </wp:cNvGraphicFramePr>
+            <a:graphic xmlns:a="http://schemas.openxmlformats.org/drawingml/2006/main">
+              <a:graphicData uri="http://schemas.openxmlformats.org/drawingml/2006/picture">
+                <pic:pic xmlns:pic="http://schemas.openxmlformats.org/drawingml/2006/picture">
+                  <pic:nvPicPr>
+                    <pic:cNvPr id="1663831040" name="Picture 1" descr="A graph with red lines&#10;&#10;AI-generated content may be incorrect."/>
+                    <pic:cNvPicPr/>
+                  </pic:nvPicPr>
+                  <pic:blipFill>
+                    <a:blip r:embed="rId83"/>
+                    <a:stretch>
+                      <a:fillRect/>
+                    </a:stretch>
+                  </pic:blipFill>
+                  <pic:spPr>
+                    <a:xfrm>
+                      <a:off x="0" y="0"/>
+                      <a:ext cx="4634828" cy="1270393"/>
+                    </a:xfrm>
+                    <a:prstGeom prst="rect">
+                      <a:avLst/>
+                    </a:prstGeom>
+                  </pic:spPr>
+                </pic:pic>
+              </a:graphicData>
+            </a:graphic>
+          </wp:inline>
+        </w:drawing>
+      </w:r>
+    </w:p>
+    <w:p>
+      <w:pPr>
+        <w:tabs>
+          <w:tab w:val="left" w:pos="2932"/>
+        </w:tabs>
+        <w:ind w:left="360"/>
+        <w:rPr>
+          <w:lang w:val="es-ES"/>
+        </w:rPr>
+      </w:pPr>
+      <w:r>
+        <w:rPr>
+          <w:lang w:val="es-ES"/>
+        </w:rPr>
+        <w:t>4100hz</w:t>
+      </w:r>
+    </w:p>
+    <w:p>
+      <w:pPr>
+        <w:tabs>
+          <w:tab w:val="left" w:pos="2932"/>
+        </w:tabs>
+        <w:ind w:left="360"/>
+        <w:rPr>
+          <w:lang w:val="es-ES"/>
+        </w:rPr>
+      </w:pPr>
+      <w:r>
+        <w:rPr>
+          <w:lang w:val="es-ES"/>
+        </w:rPr>
+        <w:drawing>
+          <wp:inline distT="0" distB="0" distL="0" distR="0" wp14:anchorId="2DA8580C" wp14:editId="72A74751">
+            <wp:extent cx="5731510" cy="954405"/>
+            <wp:effectExtent l="0" t="0" r="2540" b="0"/>
+            <wp:docPr id="950086066" name="Picture 1" descr="A red line with black numbers&#10;&#10;AI-generated content may be incorrect."/>
+            <wp:cNvGraphicFramePr>
+              <a:graphicFrameLocks xmlns:a="http://schemas.openxmlformats.org/drawingml/2006/main" noChangeAspect="1"/>
+            </wp:cNvGraphicFramePr>
+            <a:graphic xmlns:a="http://schemas.openxmlformats.org/drawingml/2006/main">
+              <a:graphicData uri="http://schemas.openxmlformats.org/drawingml/2006/picture">
+                <pic:pic xmlns:pic="http://schemas.openxmlformats.org/drawingml/2006/picture">
+                  <pic:nvPicPr>
+                    <pic:cNvPr id="950086066" name="Picture 1" descr="A red line with black numbers&#10;&#10;AI-generated content may be incorrect."/>
+                    <pic:cNvPicPr/>
+                  </pic:nvPicPr>
+                  <pic:blipFill>
+                    <a:blip r:embed="rId84"/>
+                    <a:stretch>
+                      <a:fillRect/>
+                    </a:stretch>
+                  </pic:blipFill>
+                  <pic:spPr>
+                    <a:xfrm>
+                      <a:off x="0" y="0"/>
+                      <a:ext cx="5731510" cy="954405"/>
+                    </a:xfrm>
+                    <a:prstGeom prst="rect">
+                      <a:avLst/>
+                    </a:prstGeom>
+                  </pic:spPr>
+                </pic:pic>
+              </a:graphicData>
+            </a:graphic>
+          </wp:inline>
+        </w:drawing>
+      </w:r>
+    </w:p>
+    <w:p>
+      <w:pPr>
+        <w:tabs>
+          <w:tab w:val="left" w:pos="2932"/>
+        </w:tabs>
+        <w:ind w:left="360"/>
+        <w:rPr>
+          <w:lang w:val="es-ES"/>
+        </w:rPr>
+      </w:pPr>
+    </w:p>
+    <w:p>
+      <w:pPr>
+        <w:tabs>
+          <w:tab w:val="left" w:pos="2932"/>
+        </w:tabs>
+        <w:ind w:left="360"/>
+        <w:rPr>
+          <w:lang w:val="es-ES"/>
+        </w:rPr>
+      </w:pPr>
+      <w:r>
+        <w:rPr>
+          <w:lang w:val="es-ES"/>
+        </w:rPr>
+        <w:t xml:space="preserve">En principio se debe a que no podemos recuperar la señal, no la podemos reconstruir </w:t>
+      </w:r>
+      <w:r>
+        <w:rPr>
+          <w:lang w:val="es-ES"/>
+        </w:rPr>
+        <w:t xml:space="preserve">digitalmente y mostrarla correctamente. ¿Por qué? </w:t>
+      </w:r>
+      <w:r>
+        <w:rPr>
+          <w:lang w:val="es-ES"/>
+        </w:rPr>
+        <w:t>Porque</w:t>
+      </w:r>
+      <w:r>
+        <w:rPr>
+          <w:lang w:val="es-ES"/>
+        </w:rPr>
+        <w:t xml:space="preserve"> no se satisface el teorema de Nyquist, </w:t>
+      </w:r>
+      <w:proofErr w:type="spellStart"/>
+      <w:r>
+        <w:rPr>
+          <w:lang w:val="es-ES"/>
+        </w:rPr>
+        <w:t>fs</w:t>
+      </w:r>
+      <w:proofErr w:type="spellEnd"/>
+      <w:r>
+        <w:rPr>
+          <w:lang w:val="es-ES"/>
+        </w:rPr>
+        <w:t xml:space="preserve"> </w:t>
+      </w:r>
+      <w:r>
+        <w:rPr>
+          <w:lang w:val="es-ES"/>
+        </w:rPr>
+        <w:t>&gt;</w:t>
+      </w:r>
+      <w:r>
+        <w:rPr>
+          <w:lang w:val="es-ES"/>
+        </w:rPr>
+        <w:t xml:space="preserve">= </w:t>
+      </w:r>
+      <w:r>
+        <w:rPr>
+          <w:lang w:val="es-ES"/>
+        </w:rPr>
+        <w:t xml:space="preserve">2f. O sea, si queremos muestrear una señal continua de 4000hz, entonces nuestra frecuencia de muestreo debe ser más del doble, es decir, </w:t>
+      </w:r>
+      <w:proofErr w:type="spellStart"/>
+      <w:r>
+        <w:rPr>
+          <w:lang w:val="es-ES"/>
+        </w:rPr>
+        <w:t>fs</w:t>
+      </w:r>
+      <w:proofErr w:type="spellEnd"/>
+      <w:r>
+        <w:rPr>
+          <w:lang w:val="es-ES"/>
+        </w:rPr>
+        <w:t xml:space="preserve"> &gt; 8000, y estamos muestreando justo con una frecuencia de 8000, entonces a partir, no podemos reconstruir correctamente la señal y se produce el efecto del </w:t>
+      </w:r>
+      <w:proofErr w:type="spellStart"/>
+      <w:r>
+        <w:rPr>
+          <w:lang w:val="es-ES"/>
+        </w:rPr>
+        <w:t>aliasing</w:t>
+      </w:r>
+      <w:proofErr w:type="spellEnd"/>
+      <w:r>
+        <w:rPr>
+          <w:lang w:val="es-ES"/>
+        </w:rPr>
+        <w:t xml:space="preserve">, que es básicamente el nombre de lo anterior descrito, el </w:t>
+      </w:r>
+      <w:proofErr w:type="spellStart"/>
+      <w:r>
+        <w:rPr>
+          <w:lang w:val="es-ES"/>
+        </w:rPr>
+        <w:t>aliasing</w:t>
+      </w:r>
+      <w:proofErr w:type="spellEnd"/>
+      <w:r>
+        <w:rPr>
+          <w:lang w:val="es-ES"/>
+        </w:rPr>
+        <w:t xml:space="preserve"> es el efecto por el que no se puede distinguir una señal </w:t>
+      </w:r>
+      <w:proofErr w:type="spellStart"/>
+      <w:r>
+        <w:rPr>
+          <w:lang w:val="es-ES"/>
+        </w:rPr>
+        <w:t>continual</w:t>
+      </w:r>
+      <w:proofErr w:type="spellEnd"/>
+      <w:r>
+        <w:rPr>
+          <w:lang w:val="es-ES"/>
+        </w:rPr>
+        <w:t xml:space="preserve"> pasarla a digital.</w:t>
+      </w:r>
+      <w:r>
+        <w:rPr>
+          <w:lang w:val="es-ES"/>
+        </w:rPr>
+        <w:t xml:space="preserve"> Este efecto hace que la señal se refleja hacia abajo, como se ve la señal hasta retrocediendo en frecuencias en lugar de aumentar, este es el producto de que no se represente correctamente.</w:t>
+      </w:r>
+    </w:p>
+    <w:p>
+      <w:pPr>
+        <w:tabs>
+          <w:tab w:val="left" w:pos="2932"/>
+        </w:tabs>
+        <w:ind w:left="360"/>
+        <w:rPr>
+          <w:lang w:val="es-ES"/>
+        </w:rPr>
+      </w:pPr>
+    </w:p>
+    <w:p>
+      <w:pPr>
+        <w:tabs>
+          <w:tab w:val="left" w:pos="2932"/>
+        </w:tabs>
+        <w:ind w:left="360"/>
+        <w:rPr>
+          <w:lang w:val="es-ES"/>
+        </w:rPr>
+      </w:pPr>
+    </w:p>
+    <w:p>
+      <w:pPr>
+        <w:tabs>
+          <w:tab w:val="left" w:pos="2932"/>
+        </w:tabs>
+        <w:ind w:left="360"/>
+        <w:rPr>
+          <w:lang w:val="es-ES"/>
+        </w:rPr>
+      </w:pPr>
+    </w:p>
+    <w:p>
+      <w:pPr>
+        <w:tabs>
+          <w:tab w:val="left" w:pos="2932"/>
+        </w:tabs>
+        <w:ind w:left="360"/>
+        <w:rPr>
+          <w:lang w:val="es-ES"/>
+        </w:rPr>
+      </w:pPr>
+      <w:r>
+        <w:rPr>
+          <w:lang w:val="es-ES"/>
+        </w:rPr>
+        <w:t xml:space="preserve"> </w:t>
+      </w:r>
+    </w:p>
+    <w:p>
+      <w:pPr>
+        <w:tabs>
+          <w:tab w:val="left" w:pos="2932"/>
+        </w:tabs>
+        <w:ind w:left="360"/>
+        <w:rPr>
+          <w:lang w:val="es-ES"/>
+        </w:rPr>
+      </w:pPr>
+      <w:r>
+        <w:rPr>
+          <w:lang w:val="es-ES"/>
+        </w:rPr>
+        <w:lastRenderedPageBreak/>
+        <w:t>Pero c</w:t>
+      </w:r>
+      <w:r>
+        <w:rPr>
+          <w:lang w:val="es-ES"/>
+        </w:rPr>
+        <w:t>omo vemos aquí, si muestreamos a 16000hz no hay ningún problema al representar valores por encima de 4000hz.</w:t>
+      </w:r>
+      <w:r>
+        <w:rPr>
+          <w:lang w:val="es-ES"/>
+        </w:rPr>
+        <w:t xml:space="preserve"> </w:t>
+      </w:r>
+    </w:p>
+    <w:p>
+      <w:pPr>
+        <w:tabs>
+          <w:tab w:val="left" w:pos="2932"/>
+        </w:tabs>
+        <w:ind w:left="360"/>
+        <w:rPr>
+          <w:lang w:val="es-ES"/>
+        </w:rPr>
+      </w:pPr>
+      <w:r>
+        <w:rPr>
+          <w:lang w:val="es-ES"/>
+        </w:rPr>
+        <w:drawing>
+          <wp:inline distT="0" distB="0" distL="0" distR="0" wp14:anchorId="69FF72A5" wp14:editId="2A486D9E">
+            <wp:extent cx="5240020" cy="2789305"/>
+            <wp:effectExtent l="0" t="0" r="0" b="0"/>
+            <wp:docPr id="1764465858" name="Picture 1" descr="A screenshot of a computer&#10;&#10;AI-generated content may be incorrect."/>
+            <wp:cNvGraphicFramePr>
+              <a:graphicFrameLocks xmlns:a="http://schemas.openxmlformats.org/drawingml/2006/main" noChangeAspect="1"/>
+            </wp:cNvGraphicFramePr>
+            <a:graphic xmlns:a="http://schemas.openxmlformats.org/drawingml/2006/main">
+              <a:graphicData uri="http://schemas.openxmlformats.org/drawingml/2006/picture">
+                <pic:pic xmlns:pic="http://schemas.openxmlformats.org/drawingml/2006/picture">
+                  <pic:nvPicPr>
+                    <pic:cNvPr id="1764465858" name="Picture 1" descr="A screenshot of a computer&#10;&#10;AI-generated content may be incorrect."/>
+                    <pic:cNvPicPr/>
+                  </pic:nvPicPr>
+                  <pic:blipFill>
+                    <a:blip r:embed="rId85"/>
+                    <a:stretch>
+                      <a:fillRect/>
+                    </a:stretch>
+                  </pic:blipFill>
+                  <pic:spPr>
+                    <a:xfrm>
+                      <a:off x="0" y="0"/>
+                      <a:ext cx="5320813" cy="2832312"/>
+                    </a:xfrm>
+                    <a:prstGeom prst="rect">
+                      <a:avLst/>
+                    </a:prstGeom>
+                  </pic:spPr>
+                </pic:pic>
+              </a:graphicData>
+            </a:graphic>
+          </wp:inline>
+        </w:drawing>
+      </w:r>
+    </w:p>
+    <w:p>
+      <w:pPr>
+        <w:pStyle w:val="ListParagraph"/>
+        <w:numPr>
+          <w:ilvl w:val="0"/>
+          <w:numId w:val="2"/>
+        </w:numPr>
+        <w:tabs>
+          <w:tab w:val="left" w:pos="2932"/>
+        </w:tabs>
+        <w:rPr>
+          <w:b/>
+          <w:bCs/>
+        </w:rPr>
+      </w:pPr>
+      <w:r>
+        <w:rPr>
+          <w:b/>
+          <w:bCs/>
+          <w:lang w:val="es-ES"/>
+        </w:rPr>
+        <w:t xml:space="preserve">Genera dos tonos, uno de 400 Hz y uno de 450 Hz. Muestra una captura del espectro de la señal mientras suenan </w:t>
+      </w:r>
+      <w:r>
+        <w:rPr>
+          <w:b/>
+          <w:bCs/>
+          <w:lang w:val="es-ES"/>
+        </w:rPr>
+        <w:t>los dos tonos</w:t>
+      </w:r>
+      <w:r>
+        <w:rPr>
+          <w:b/>
+          <w:bCs/>
+          <w:lang w:val="es-ES"/>
+        </w:rPr>
+        <w:t xml:space="preserve"> a la vez utilizando diferentes tamaños de bloque: 1024, 512, 256 y 128 muestras. ¿Como afecta la reducción del tamaño de bloque al espectro de la señal? </w:t>
+      </w:r>
+      <w:r>
+        <w:rPr>
+          <w:b/>
+          <w:bCs/>
+        </w:rPr>
+        <w:t xml:space="preserve">¿A </w:t>
+      </w:r>
+      <w:proofErr w:type="spellStart"/>
+      <w:r>
+        <w:rPr>
+          <w:b/>
+          <w:bCs/>
+        </w:rPr>
+        <w:t>qué</w:t>
+      </w:r>
+      <w:proofErr w:type="spellEnd"/>
+      <w:r>
+        <w:rPr>
+          <w:b/>
+          <w:bCs/>
+        </w:rPr>
+        <w:t xml:space="preserve"> se </w:t>
+      </w:r>
+      <w:proofErr w:type="spellStart"/>
+      <w:r>
+        <w:rPr>
+          <w:b/>
+          <w:bCs/>
+        </w:rPr>
+        <w:t>debe</w:t>
+      </w:r>
+      <w:proofErr w:type="spellEnd"/>
+      <w:r>
+        <w:rPr>
+          <w:b/>
+          <w:bCs/>
+        </w:rPr>
+        <w:t>?</w:t>
+      </w:r>
+    </w:p>
+    <w:p>
+      <w:pPr>
+        <w:tabs>
+          <w:tab w:val="left" w:pos="2932"/>
+        </w:tabs>
+        <w:ind w:left="360"/>
+        <w:rPr>
+          <w:b/>
+          <w:bCs/>
+        </w:rPr>
+      </w:pPr>
+    </w:p>
+    <w:p>
+      <w:pPr>
+        <w:tabs>
+          <w:tab w:val="left" w:pos="2932"/>
+        </w:tabs>
+        <w:ind w:left="360"/>
+        <w:rPr>
+          <w:b/>
+          <w:bCs/>
+        </w:rPr>
+      </w:pPr>
+      <w:r>
+        <w:rPr>
+          <w:b/>
+          <w:bCs/>
+        </w:rPr>
+        <w:t xml:space="preserve">1024 </w:t>
+      </w:r>
+      <w:proofErr w:type="spellStart"/>
+      <w:r>
+        <w:rPr>
+          <w:b/>
+          <w:bCs/>
+        </w:rPr>
+        <w:t>muestras</w:t>
+      </w:r>
+      <w:proofErr w:type="spellEnd"/>
+      <w:r>
+        <w:rPr>
+          <w:b/>
+          <w:bCs/>
+        </w:rPr>
+        <w:t xml:space="preserve"> </w:t>
+      </w:r>
+      <w:proofErr w:type="spellStart"/>
+      <w:r>
+        <w:rPr>
+          <w:b/>
+          <w:bCs/>
+        </w:rPr>
+        <w:t>por</w:t>
+      </w:r>
+      <w:proofErr w:type="spellEnd"/>
+      <w:r>
+        <w:rPr>
+          <w:b/>
+          <w:bCs/>
+        </w:rPr>
+        <w:t xml:space="preserve"> </w:t>
+      </w:r>
+      <w:proofErr w:type="spellStart"/>
+      <w:r>
+        <w:rPr>
+          <w:b/>
+          <w:bCs/>
+        </w:rPr>
+        <w:t>bloque</w:t>
+      </w:r>
+      <w:proofErr w:type="spellEnd"/>
+      <w:r>
+        <w:rPr>
+          <w:b/>
+          <w:bCs/>
+        </w:rPr>
+        <w:t>:</w:t>
+      </w:r>
+    </w:p>
+    <w:p>
+      <w:pPr>
+        <w:tabs>
+          <w:tab w:val="left" w:pos="2932"/>
+        </w:tabs>
+        <w:ind w:left="360"/>
+        <w:rPr>
+          <w:b/>
+          <w:bCs/>
+          <w:lang w:val="es-ES"/>
+        </w:rPr>
+      </w:pPr>
+      <w:r>
+        <w:rPr>
+          <w:b/>
+          <w:bCs/>
+          <w:lang w:val="es-ES"/>
+        </w:rPr>
+        <w:drawing>
+          <wp:inline distT="0" distB="0" distL="0" distR="0" wp14:anchorId="45B87698" wp14:editId="30FEF484">
+            <wp:extent cx="5731510" cy="1856105"/>
+            <wp:effectExtent l="0" t="0" r="2540" b="0"/>
+            <wp:docPr id="1816567365" name="Picture 1" descr="A graph of a number of red lines&#10;&#10;AI-generated content may be incorrect."/>
+            <wp:cNvGraphicFramePr>
+              <a:graphicFrameLocks xmlns:a="http://schemas.openxmlformats.org/drawingml/2006/main" noChangeAspect="1"/>
+            </wp:cNvGraphicFramePr>
+            <a:graphic xmlns:a="http://schemas.openxmlformats.org/drawingml/2006/main">
+              <a:graphicData uri="http://schemas.openxmlformats.org/drawingml/2006/picture">
+                <pic:pic xmlns:pic="http://schemas.openxmlformats.org/drawingml/2006/picture">
+                  <pic:nvPicPr>
+                    <pic:cNvPr id="1816567365" name="Picture 1" descr="A graph of a number of red lines&#10;&#10;AI-generated content may be incorrect."/>
+                    <pic:cNvPicPr/>
+                  </pic:nvPicPr>
+                  <pic:blipFill>
+                    <a:blip r:embed="rId86"/>
+                    <a:stretch>
+                      <a:fillRect/>
+                    </a:stretch>
+                  </pic:blipFill>
+                  <pic:spPr>
+                    <a:xfrm>
+                      <a:off x="0" y="0"/>
+                      <a:ext cx="5731510" cy="1856105"/>
+                    </a:xfrm>
+                    <a:prstGeom prst="rect">
+                      <a:avLst/>
+                    </a:prstGeom>
+                  </pic:spPr>
+                </pic:pic>
+              </a:graphicData>
+            </a:graphic>
+          </wp:inline>
+        </w:drawing>
+      </w:r>
+    </w:p>
+    <w:p>
+      <w:pPr>
+        <w:tabs>
+          <w:tab w:val="left" w:pos="2932"/>
+        </w:tabs>
+        <w:ind w:left="360"/>
+        <w:rPr>
+          <w:b/>
+          <w:bCs/>
+          <w:lang w:val="es-ES"/>
+        </w:rPr>
+      </w:pPr>
+    </w:p>
+    <w:p>
+      <w:pPr>
+        <w:tabs>
+          <w:tab w:val="left" w:pos="2932"/>
+        </w:tabs>
+        <w:ind w:left="360"/>
+        <w:rPr>
+          <w:b/>
+          <w:bCs/>
+          <w:lang w:val="es-ES"/>
+        </w:rPr>
+      </w:pPr>
+    </w:p>
+    <w:p>
+      <w:pPr>
+        <w:tabs>
+          <w:tab w:val="left" w:pos="2932"/>
+        </w:tabs>
+        <w:ind w:left="360"/>
+        <w:rPr>
+          <w:b/>
+          <w:bCs/>
+          <w:lang w:val="es-ES"/>
+        </w:rPr>
+      </w:pPr>
+    </w:p>
+    <w:p>
+      <w:pPr>
+        <w:tabs>
+          <w:tab w:val="left" w:pos="2932"/>
+        </w:tabs>
+        <w:ind w:left="360"/>
+        <w:rPr>
+          <w:b/>
+          <w:bCs/>
+          <w:lang w:val="es-ES"/>
+        </w:rPr>
+      </w:pPr>
+    </w:p>
+    <w:p>
+      <w:pPr>
+        <w:tabs>
+          <w:tab w:val="left" w:pos="2932"/>
+        </w:tabs>
+        <w:ind w:left="360"/>
+        <w:rPr>
+          <w:b/>
+          <w:bCs/>
+          <w:lang w:val="es-ES"/>
+        </w:rPr>
+      </w:pPr>
+    </w:p>
+    <w:p>
+      <w:pPr>
+        <w:tabs>
+          <w:tab w:val="left" w:pos="2932"/>
+        </w:tabs>
+        <w:ind w:left="360"/>
+        <w:rPr>
+          <w:b/>
+          <w:bCs/>
+          <w:lang w:val="es-ES"/>
+        </w:rPr>
+      </w:pPr>
+    </w:p>
+    <w:p>
+      <w:pPr>
+        <w:tabs>
+          <w:tab w:val="left" w:pos="2932"/>
+        </w:tabs>
+        <w:ind w:left="360"/>
+        <w:rPr>
+          <w:b/>
+          <w:bCs/>
+          <w:lang w:val="es-ES"/>
+        </w:rPr>
+      </w:pPr>
+    </w:p>
+    <w:p>
+      <w:pPr>
+        <w:tabs>
+          <w:tab w:val="left" w:pos="2932"/>
+        </w:tabs>
+        <w:ind w:left="360"/>
+        <w:rPr>
+          <w:b/>
+          <w:bCs/>
+          <w:lang w:val="es-ES"/>
+        </w:rPr>
+      </w:pPr>
+      <w:r>
+        <w:rPr>
+          <w:b/>
+          <w:bCs/>
+          <w:lang w:val="es-ES"/>
+        </w:rPr>
+        <w:t>512 muestras por bloque:</w:t>
+      </w:r>
+    </w:p>
+    <w:p>
+      <w:pPr>
+        <w:tabs>
+          <w:tab w:val="left" w:pos="2932"/>
+        </w:tabs>
+        <w:ind w:left="360"/>
+        <w:rPr>
+          <w:b/>
+          <w:bCs/>
+          <w:lang w:val="es-ES"/>
+        </w:rPr>
+      </w:pPr>
+      <w:r>
+        <w:rPr>
+          <w:b/>
+          <w:bCs/>
+          <w:lang w:val="es-ES"/>
+        </w:rPr>
+        <w:drawing>
+          <wp:inline distT="0" distB="0" distL="0" distR="0" wp14:anchorId="7DD9CB89" wp14:editId="18C3C832">
+            <wp:extent cx="5731510" cy="1954530"/>
+            <wp:effectExtent l="0" t="0" r="2540" b="7620"/>
+            <wp:docPr id="429163830" name="Picture 1" descr="A graph of a red line&#10;&#10;AI-generated content may be incorrect."/>
+            <wp:cNvGraphicFramePr>
+              <a:graphicFrameLocks xmlns:a="http://schemas.openxmlformats.org/drawingml/2006/main" noChangeAspect="1"/>
+            </wp:cNvGraphicFramePr>
+            <a:graphic xmlns:a="http://schemas.openxmlformats.org/drawingml/2006/main">
+              <a:graphicData uri="http://schemas.openxmlformats.org/drawingml/2006/picture">
+                <pic:pic xmlns:pic="http://schemas.openxmlformats.org/drawingml/2006/picture">
+                  <pic:nvPicPr>
+                    <pic:cNvPr id="429163830" name="Picture 1" descr="A graph of a red line&#10;&#10;AI-generated content may be incorrect."/>
+                    <pic:cNvPicPr/>
+                  </pic:nvPicPr>
+                  <pic:blipFill>
+                    <a:blip r:embed="rId87"/>
+                    <a:stretch>
+                      <a:fillRect/>
+                    </a:stretch>
+                  </pic:blipFill>
+                  <pic:spPr>
+                    <a:xfrm>
+                      <a:off x="0" y="0"/>
+                      <a:ext cx="5731510" cy="1954530"/>
+                    </a:xfrm>
+                    <a:prstGeom prst="rect">
+                      <a:avLst/>
+                    </a:prstGeom>
+                  </pic:spPr>
+                </pic:pic>
+              </a:graphicData>
+            </a:graphic>
+          </wp:inline>
+        </w:drawing>
+      </w:r>
+    </w:p>
+    <w:p>
+      <w:pPr>
+        <w:tabs>
+          <w:tab w:val="left" w:pos="2932"/>
+        </w:tabs>
+        <w:ind w:left="360"/>
+        <w:rPr>
+          <w:b/>
+          <w:bCs/>
+          <w:lang w:val="es-ES"/>
+        </w:rPr>
+      </w:pPr>
+      <w:r>
+        <w:rPr>
+          <w:b/>
+          <w:bCs/>
+          <w:lang w:val="es-ES"/>
+        </w:rPr>
+        <w:t>256 muestras por bloque:</w:t>
+      </w:r>
+    </w:p>
+    <w:p>
+      <w:pPr>
+        <w:tabs>
+          <w:tab w:val="left" w:pos="2932"/>
+        </w:tabs>
+        <w:ind w:left="360"/>
+        <w:rPr>
+          <w:b/>
+          <w:bCs/>
+          <w:lang w:val="es-ES"/>
+        </w:rPr>
+      </w:pPr>
+      <w:r>
+        <w:rPr>
+          <w:b/>
+          <w:bCs/>
+          <w:lang w:val="es-ES"/>
+        </w:rPr>
+        <w:drawing>
+          <wp:inline distT="0" distB="0" distL="0" distR="0" wp14:anchorId="39A90B30" wp14:editId="51D8BF61">
+            <wp:extent cx="5731510" cy="2073275"/>
+            <wp:effectExtent l="0" t="0" r="2540" b="3175"/>
+            <wp:docPr id="2140607624" name="Picture 1" descr="A red line graph on a white background&#10;&#10;AI-generated content may be incorrect."/>
+            <wp:cNvGraphicFramePr>
+              <a:graphicFrameLocks xmlns:a="http://schemas.openxmlformats.org/drawingml/2006/main" noChangeAspect="1"/>
+            </wp:cNvGraphicFramePr>
+            <a:graphic xmlns:a="http://schemas.openxmlformats.org/drawingml/2006/main">
+              <a:graphicData uri="http://schemas.openxmlformats.org/drawingml/2006/picture">
+                <pic:pic xmlns:pic="http://schemas.openxmlformats.org/drawingml/2006/picture">
+                  <pic:nvPicPr>
+                    <pic:cNvPr id="2140607624" name="Picture 1" descr="A red line graph on a white background&#10;&#10;AI-generated content may be incorrect."/>
+                    <pic:cNvPicPr/>
+                  </pic:nvPicPr>
+                  <pic:blipFill>
+                    <a:blip r:embed="rId88"/>
+                    <a:stretch>
+                      <a:fillRect/>
+                    </a:stretch>
+                  </pic:blipFill>
+                  <pic:spPr>
+                    <a:xfrm>
+                      <a:off x="0" y="0"/>
+                      <a:ext cx="5731510" cy="2073275"/>
+                    </a:xfrm>
+                    <a:prstGeom prst="rect">
+                      <a:avLst/>
+                    </a:prstGeom>
+                  </pic:spPr>
+                </pic:pic>
+              </a:graphicData>
+            </a:graphic>
+          </wp:inline>
+        </w:drawing>
+      </w:r>
+    </w:p>
+    <w:p>
+      <w:pPr>
+        <w:tabs>
+          <w:tab w:val="left" w:pos="2932"/>
+        </w:tabs>
+        <w:ind w:left="360"/>
+        <w:rPr>
+          <w:b/>
+          <w:bCs/>
+          <w:lang w:val="es-ES"/>
+        </w:rPr>
+      </w:pPr>
+      <w:r>
+        <w:rPr>
+          <w:b/>
+          <w:bCs/>
+          <w:lang w:val="es-ES"/>
+        </w:rPr>
+        <w:t>128 muestras por bloque:</w:t>
+      </w:r>
+    </w:p>
+    <w:p>
+      <w:pPr>
+        <w:tabs>
+          <w:tab w:val="left" w:pos="2932"/>
+        </w:tabs>
+        <w:ind w:left="360"/>
+        <w:rPr>
+          <w:lang w:val="es-ES"/>
+        </w:rPr>
+      </w:pPr>
+      <w:r>
+        <w:rPr>
+          <w:lang w:val="es-ES"/>
+        </w:rPr>
+        <w:drawing>
+          <wp:inline distT="0" distB="0" distL="0" distR="0" wp14:anchorId="3A85E2E2" wp14:editId="471A8EA1">
+            <wp:extent cx="5731510" cy="2190115"/>
+            <wp:effectExtent l="0" t="0" r="2540" b="635"/>
+            <wp:docPr id="1375473699" name="Picture 1" descr="A red line graph with black text&#10;&#10;AI-generated content may be incorrect."/>
+            <wp:cNvGraphicFramePr>
+              <a:graphicFrameLocks xmlns:a="http://schemas.openxmlformats.org/drawingml/2006/main" noChangeAspect="1"/>
+            </wp:cNvGraphicFramePr>
+            <a:graphic xmlns:a="http://schemas.openxmlformats.org/drawingml/2006/main">
+              <a:graphicData uri="http://schemas.openxmlformats.org/drawingml/2006/picture">
+                <pic:pic xmlns:pic="http://schemas.openxmlformats.org/drawingml/2006/picture">
+                  <pic:nvPicPr>
+                    <pic:cNvPr id="1375473699" name="Picture 1" descr="A red line graph with black text&#10;&#10;AI-generated content may be incorrect."/>
+                    <pic:cNvPicPr/>
+                  </pic:nvPicPr>
+                  <pic:blipFill>
+                    <a:blip r:embed="rId89"/>
+                    <a:stretch>
+                      <a:fillRect/>
+                    </a:stretch>
+                  </pic:blipFill>
+                  <pic:spPr>
+                    <a:xfrm>
+                      <a:off x="0" y="0"/>
+                      <a:ext cx="5731510" cy="2190115"/>
+                    </a:xfrm>
+                    <a:prstGeom prst="rect">
+                      <a:avLst/>
+                    </a:prstGeom>
+                  </pic:spPr>
+                </pic:pic>
+              </a:graphicData>
+            </a:graphic>
+          </wp:inline>
+        </w:drawing>
+      </w:r>
+      <w:r>
+        <w:rPr>
+          <w:lang w:val="es-ES"/>
+        </w:rPr>
+        <w:br/>
+      </w:r>
+      <w:r>
+        <w:rPr>
+          <w:lang w:val="es-ES"/>
+        </w:rPr>
+        <w:t xml:space="preserve">Afecta de la siguiente manera, describiendo lo que ocurre en las imágenes, se alguna manera vemos un solapamiento entre ambas señales de 400 y 450 </w:t>
+      </w:r>
+      <w:proofErr w:type="spellStart"/>
+      <w:r>
+        <w:rPr>
+          <w:lang w:val="es-ES"/>
+        </w:rPr>
+        <w:t>hz</w:t>
+      </w:r>
+      <w:proofErr w:type="spellEnd"/>
+      <w:r>
+        <w:rPr>
+          <w:lang w:val="es-ES"/>
+        </w:rPr>
+        <w:t>, esto se debe a que lo que vemos en pantalla en tiempo real es la FFT de la convolución de cada bloque, es decir, a menor tamaño tenga el bloque (menor número de muestras) menos será la precisión con la que se muestran en pantalla.</w:t>
+      </w:r>
+    </w:p>
+    <w:p>
+      <w:pPr>
+        <w:tabs>
+          <w:tab w:val="left" w:pos="2932"/>
+        </w:tabs>
+        <w:ind w:left="360"/>
+        <w:rPr>
+          <w:b/>
+          <w:bCs/>
+          <w:sz w:val="36"/>
+          <w:szCs w:val="36"/>
+        </w:rPr>
+      </w:pPr>
+      <w:r>
+        <w:rPr>
+          <w:b/>
+          <w:bCs/>
+          <w:sz w:val="36"/>
+          <w:szCs w:val="36"/>
+        </w:rPr>
+        <w:lastRenderedPageBreak/>
+        <w:t>Tarea 6:</w:t>
+      </w:r>
+    </w:p>
+    <w:p>
+      <w:pPr>
+        <w:tabs>
+          <w:tab w:val="left" w:pos="2932"/>
+        </w:tabs>
+        <w:ind w:left="360"/>
+        <w:rPr>
+          <w:sz w:val="22"/>
+          <w:szCs w:val="22"/>
+          <w:lang w:val="es-ES"/>
+        </w:rPr>
+      </w:pPr>
+      <w:r>
+        <w:rPr>
+          <w:sz w:val="22"/>
+          <w:szCs w:val="22"/>
+        </w:rPr>
+        <w:t>ad</w:t>
+      </w:r>
     </w:p>
     <w:sectPr>
       <w:pgSz w:w="11906" w:h="16838"/>
@@ -5350,6 +6781,95 @@
 <file path=word/numbering.xml><?xml version="1.0" encoding="utf-8"?>
 <w:numbering xmlns:wpc="http://schemas.microsoft.com/office/word/2010/wordprocessingCanvas" xmlns:cx="http://schemas.microsoft.com/office/drawing/2014/chartex" xmlns:cx1="http://schemas.microsoft.com/office/drawing/2015/9/8/chartex" xmlns:cx2="http://schemas.microsoft.com/office/drawing/2015/10/21/chartex" xmlns:cx3="http://schemas.microsoft.com/office/drawing/2016/5/9/chartex" xmlns:cx4="http://schemas.microsoft.com/office/drawing/2016/5/10/chartex" xmlns:cx5="http://schemas.microsoft.com/office/drawing/2016/5/11/chartex" xmlns:cx6="http://schemas.microsoft.com/office/drawing/2016/5/12/chartex" xmlns:cx7="http://schemas.microsoft.com/office/drawing/2016/5/13/chartex" xmlns:cx8="http://schemas.microsoft.com/office/drawing/2016/5/14/chartex" xmlns:mc="http://schemas.openxmlformats.org/markup-compatibility/2006" xmlns:aink="http://schemas.microsoft.com/office/drawing/2016/ink" xmlns:am3d="http://schemas.microsoft.com/office/drawing/2017/model3d" xmlns:o="urn:schemas-microsoft-com:office:office" xmlns:oel="http://schemas.microsoft.com/office/2019/extlst" xmlns:r="http://schemas.openxmlformats.org/officeDocument/2006/relationships" xmlns:m="http://schemas.openxmlformats.org/officeDocument/2006/math" xmlns:v="urn:schemas-microsoft-com:vml" xmlns:wp14="http://schemas.microsoft.com/office/word/2010/wordprocessingDrawing" xmlns:wp="http://schemas.openxmlformats.org/drawingml/2006/wordprocessingDrawing" xmlns:w10="urn:schemas-microsoft-com:office:word" xmlns:w="http://schemas.openxmlformats.org/wordprocessingml/2006/main" xmlns:w14="http://schemas.microsoft.com/office/word/2010/wordml" xmlns:w15="http://schemas.microsoft.com/office/word/2012/wordml" xmlns:w16cex="http://schemas.microsoft.com/office/word/2018/wordml/cex" xmlns:w16cid="http://schemas.microsoft.com/office/word/2016/wordml/cid" xmlns:w16="http://schemas.microsoft.com/office/word/2018/wordml" xmlns:w16du="http://schemas.microsoft.com/office/word/2023/wordml/word16du" xmlns:w16sdtdh="http://schemas.microsoft.com/office/word/2020/wordml/sdtdatahash" xmlns:w16sdtfl="http://schemas.microsoft.com/office/word/2024/wordml/sdtformatlock" xmlns:w16se="http://schemas.microsoft.com/office/word/2015/wordml/symex" xmlns:wpg="http://schemas.microsoft.com/office/word/2010/wordprocessingGroup" xmlns:wpi="http://schemas.microsoft.com/office/word/2010/wordprocessingInk" xmlns:wne="http://schemas.microsoft.com/office/word/2006/wordml" xmlns:wps="http://schemas.microsoft.com/office/word/2010/wordprocessingShape" mc:Ignorable="w14 w15 w16se w16cid w16 w16cex w16sdtdh w16sdtfl w16du wp14">
   <w:abstractNum w:abstractNumId="0" w15:restartNumberingAfterBreak="0">
+    <w:nsid w:val="529F6B34"/>
+    <w:multiLevelType w:val="hybridMultilevel"/>
+    <w:tmpl w:val="9F2CDC5C"/>
+    <w:lvl w:ilvl="0" w:tplc="0409000F">
+      <w:start w:val="1"/>
+      <w:numFmt w:val="decimal"/>
+      <w:lvlText w:val="%1."/>
+      <w:lvlJc w:val="left"/>
+      <w:pPr>
+        <w:ind w:left="720" w:hanging="360"/>
+      </w:pPr>
+      <w:rPr>
+        <w:rFonts w:hint="default"/>
+      </w:rPr>
+    </w:lvl>
+    <w:lvl w:ilvl="1" w:tplc="04090019" w:tentative="1">
+      <w:start w:val="1"/>
+      <w:numFmt w:val="lowerLetter"/>
+      <w:lvlText w:val="%2."/>
+      <w:lvlJc w:val="left"/>
+      <w:pPr>
+        <w:ind w:left="1440" w:hanging="360"/>
+      </w:pPr>
+    </w:lvl>
+    <w:lvl w:ilvl="2" w:tplc="0409001B" w:tentative="1">
+      <w:start w:val="1"/>
+      <w:numFmt w:val="lowerRoman"/>
+      <w:lvlText w:val="%3."/>
+      <w:lvlJc w:val="right"/>
+      <w:pPr>
+        <w:ind w:left="2160" w:hanging="180"/>
+      </w:pPr>
+    </w:lvl>
+    <w:lvl w:ilvl="3" w:tplc="0409000F" w:tentative="1">
+      <w:start w:val="1"/>
+      <w:numFmt w:val="decimal"/>
+      <w:lvlText w:val="%4."/>
+      <w:lvlJc w:val="left"/>
+      <w:pPr>
+        <w:ind w:left="2880" w:hanging="360"/>
+      </w:pPr>
+    </w:lvl>
+    <w:lvl w:ilvl="4" w:tplc="04090019" w:tentative="1">
+      <w:start w:val="1"/>
+      <w:numFmt w:val="lowerLetter"/>
+      <w:lvlText w:val="%5."/>
+      <w:lvlJc w:val="left"/>
+      <w:pPr>
+        <w:ind w:left="3600" w:hanging="360"/>
+      </w:pPr>
+    </w:lvl>
+    <w:lvl w:ilvl="5" w:tplc="0409001B" w:tentative="1">
+      <w:start w:val="1"/>
+      <w:numFmt w:val="lowerRoman"/>
+      <w:lvlText w:val="%6."/>
+      <w:lvlJc w:val="right"/>
+      <w:pPr>
+        <w:ind w:left="4320" w:hanging="180"/>
+      </w:pPr>
+    </w:lvl>
+    <w:lvl w:ilvl="6" w:tplc="0409000F" w:tentative="1">
+      <w:start w:val="1"/>
+      <w:numFmt w:val="decimal"/>
+      <w:lvlText w:val="%7."/>
+      <w:lvlJc w:val="left"/>
+      <w:pPr>
+        <w:ind w:left="5040" w:hanging="360"/>
+      </w:pPr>
+    </w:lvl>
+    <w:lvl w:ilvl="7" w:tplc="04090019" w:tentative="1">
+      <w:start w:val="1"/>
+      <w:numFmt w:val="lowerLetter"/>
+      <w:lvlText w:val="%8."/>
+      <w:lvlJc w:val="left"/>
+      <w:pPr>
+        <w:ind w:left="5760" w:hanging="360"/>
+      </w:pPr>
+    </w:lvl>
+    <w:lvl w:ilvl="8" w:tplc="0409001B" w:tentative="1">
+      <w:start w:val="1"/>
+      <w:numFmt w:val="lowerRoman"/>
+      <w:lvlText w:val="%9."/>
+      <w:lvlJc w:val="right"/>
+      <w:pPr>
+        <w:ind w:left="6480" w:hanging="180"/>
+      </w:pPr>
+    </w:lvl>
+  </w:abstractNum>
+  <w:abstractNum w:abstractNumId="1" w15:restartNumberingAfterBreak="0">
     <w:nsid w:val="570B01B1"/>
     <w:multiLevelType w:val="hybridMultilevel"/>
     <w:tmpl w:val="5596C184"/>
@@ -5462,6 +6982,9 @@
     </w:lvl>
   </w:abstractNum>
   <w:num w:numId="1" w16cid:durableId="1679499119">
+    <w:abstractNumId w:val="1"/>
+  </w:num>
+  <w:num w:numId="2" w16cid:durableId="642655946">
     <w:abstractNumId w:val="0"/>
   </w:num>
 </w:numbering>
@@ -6526,7 +8049,7 @@
       <inkml:brushProperty name="height" value="0.035" units="cm"/>
     </inkml:brush>
   </inkml:definitions>
-  <inkml:trace contextRef="#ctx0" brushRef="#br0">177 1 24575,'-11'0'0,"0"0"0,1 1 0,-1 0 0,0 0 0,1 1 0,0 1 0,-1-1 0,-17 9 0,23-8 0,1-1 0,-1 1 0,1 1 0,0-1 0,0 0 0,1 1 0,-1 0 0,1 0 0,0 0 0,0 0 0,0 0 0,0 1 0,1 0 0,0-1 0,0 1 0,0 0 0,0 0 0,1 0 0,0 0 0,-1 8 0,1-10 0,1 0 0,0 1 0,0-1 0,0 1 0,0-1 0,0 1 0,1-1 0,-1 0 0,1 1 0,0-1 0,0 0 0,1 1 0,-1-1 0,1 0 0,-1 0 0,1 0 0,0 0 0,0-1 0,0 1 0,1 0 0,-1-1 0,0 1 0,1-1 0,0 0 0,0 0 0,-1 0 0,1 0 0,0-1 0,1 1 0,-1-1 0,0 1 0,0-1 0,1 0 0,3 0 0,12 4 0,1-1 0,0-1 0,0-1 0,33 0 0,-49-1 0,-1-1 0,1 0 0,-1 0 0,1 0 0,-1-1 0,1 1 0,0-1 0,-1 0 0,0 0 0,1 0 0,-1 0 0,0-1 0,1 1 0,-1-1 0,0 0 0,0 0 0,0 0 0,0 0 0,-1-1 0,1 1 0,2-4 0,-2 1 0,-1 0 0,1-1 0,-1 1 0,0-1 0,-1 1 0,1-1 0,-1 0 0,0 0 0,-1 0 0,1 0 0,-1 1 0,-1-8 0,1 8 0,0-1 0,0 1 0,0-1 0,-1 1 0,0 0 0,0-1 0,-1 1 0,1 0 0,-1 0 0,0 0 0,-1 0 0,1 0 0,-4-4 0,3 6 0,0-1 0,-1 1 0,1 0 0,-1 1 0,0-1 0,1 1 0,-1-1 0,-1 1 0,1 0 0,0 1 0,0-1 0,-1 1 0,1 0 0,-1 0 0,1 0 0,-6 0 0,-53-1 0,60 2 0,0 1 0,1-1 0,-1 1 0,1-1 0,-1 1 0,1 0 0,0 0 0,-1 0 0,1 0 0,-3 2 0,5-2 0,-1-1 0,0 1 0,0 0 0,1-1 0,-1 1 0,1 0 0,-1 0 0,1 0 0,-1 0 0,1 0 0,-1-1 0,1 1 0,0 0 0,-1 0 0,1 0 0,0 0 0,0 0 0,0 0 0,0 0 0,0 0 0,0 0 0,0 0 0,0 0 0,0 0 0,0 0 0,1 1 0,0 1 0,1 0 0,-1 0 0,1 0 0,0 0 0,0 0 0,0-1 0,0 1 0,0-1 0,1 1 0,-1-1 0,1 0 0,0 0 0,-1 0 0,1 0 0,0-1 0,0 1 0,0-1 0,0 0 0,1 1 0,-1-2 0,0 1 0,6 1 0,6 1 0,1-1 0,-1 0 0,22 0 0,6-1 0,-27 0 0,0 0 0,0 0 0,-1-2 0,1 0 0,0-1 0,-1-1 0,23-6 0,-36 8-105,0 0 0,0 0 0,0 0 0,0 0 0,0-1 0,-1 1 0,1 0 0,0-1 0,-1 0 0,1 1 0,-1-1 0,2-2 0,3-9-6721</inkml:trace>
+  <inkml:trace contextRef="#ctx0" brushRef="#br0">177 1 24575,'-11'0'0,"0"0"0,1 1 0,-1 0 0,0 0 0,1 1 0,0 1 0,-1-1 0,-17 9 0,23-8 0,1-1 0,-1 1 0,1 1 0,0-1 0,0 0 0,1 1 0,-1 0 0,1 0 0,0 0 0,0 0 0,0 0 0,0 1 0,1 0 0,0-1 0,0 1 0,0 0 0,0 0 0,1 0 0,0 0 0,-1 8 0,1-10 0,1 0 0,0 1 0,0-1 0,0 1 0,0-1 0,0 1 0,1-1 0,-1 0 0,1 1 0,0-1 0,0 0 0,1 1 0,-1-1 0,1 0 0,-1 0 0,1 0 0,0 0 0,0-1 0,0 1 0,1 0 0,-1-1 0,0 1 0,1-1 0,0 0 0,0 0 0,-1 0 0,1 0 0,0-1 0,1 1 0,-1-1 0,0 1 0,0-1 0,1 0 0,3 0 0,12 4 0,1-1 0,0-1 0,0-1 0,33 0 0,-49-1 0,-1-1 0,1 0 0,-1 0 0,1 0 0,-1-1 0,1 1 0,0-1 0,-1 0 0,1 0 0,0 0 0,-1 0 0,0-1 0,1 1 0,-1-1 0,0 0 0,0 0 0,0 0 0,0 0 0,-1-1 0,1 1 0,2-4 0,-2 1 0,-1 0 0,1-1 0,-1 1 0,0-1 0,-1 1 0,1-1 0,-1 0 0,0 0 0,-1 0 0,1 0 0,-1 1 0,-1-8 0,1 8 0,0-1 0,0 1 0,0-1 0,-1 1 0,0 0 0,0-1 0,-1 1 0,1 0 0,-1 0 0,0 0 0,-1 0 0,1 0 0,-4-4 0,3 6 0,0-1 0,-1 1 0,1 0 0,-1 1 0,0-1 0,1 1 0,-1-1 0,-1 1 0,0 0 0,1 1 0,0-1 0,-1 1 0,1 0 0,-1 0 0,1 0 0,-6 0 0,-53-1 0,60 2 0,0 1 0,1-1 0,-1 1 0,1-1 0,-1 1 0,1 0 0,0 0 0,-1 0 0,1 0 0,-3 2 0,5-2 0,-1-1 0,0 1 0,0 0 0,1-1 0,-1 1 0,1 0 0,-1 0 0,1 0 0,-1 0 0,1 0 0,-1-1 0,1 1 0,0 0 0,-1 0 0,1 0 0,0 0 0,0 0 0,0 0 0,0 0 0,0 0 0,0 0 0,0 0 0,0 0 0,0 0 0,0 0 0,1 1 0,0 1 0,1 0 0,-1 0 0,1 0 0,0 0 0,0 0 0,0-1 0,0 1 0,0-1 0,1 1 0,-1-1 0,1 0 0,0 0 0,-1 0 0,1 0 0,0-1 0,0 1 0,0-1 0,0 0 0,1 1 0,-1-2 0,0 1 0,6 1 0,6 1 0,1-1 0,-1 0 0,23 0 0,5-1 0,-27 0 0,0 0 0,0 0 0,-1-2 0,1 0 0,0-1 0,-1-1 0,23-6 0,-36 8-105,0 0 0,0 0 0,0 0 0,0 0 0,0-1 0,-1 1 0,1 0 0,0-1 0,-1 0 0,1 1 0,-1-1 0,2-2 0,3-9-6721</inkml:trace>
 </inkml:ink>
 </file>
 
@@ -6553,7 +8076,7 @@
       <inkml:brushProperty name="height" value="0.035" units="cm"/>
     </inkml:brush>
   </inkml:definitions>
-  <inkml:trace contextRef="#ctx0" brushRef="#br0">445 3 24575,'-93'-2'0,"-102"4"0,187 0 0,0 0 0,0 0 0,0 1 0,1-1 0,-1 2 0,1-1 0,0 1 0,0 0 0,0 1 0,0 0 0,1 0 0,0 0 0,0 1 0,0 0 0,1 0 0,-1 0 0,2 1 0,-1-1 0,1 1 0,0 0 0,0 1 0,1-1 0,0 1 0,0-1 0,1 1 0,0 0 0,0 0 0,1 0 0,-1 9 0,2-8 0,-1-1 0,1 0 0,1 1 0,0-1 0,0 0 0,0 1 0,1-1 0,0 0 0,4 9 0,-4-14 0,0 0 0,0 0 0,1 0 0,-1 0 0,1-1 0,-1 1 0,1-1 0,0 1 0,0-1 0,0 0 0,0 0 0,0 0 0,0 0 0,1-1 0,-1 0 0,1 1 0,-1-1 0,1 0 0,-1 0 0,1-1 0,-1 1 0,1-1 0,4 0 0,88-3 304,-77 1-582,0 1 0,1 1 0,-1 0-1,0 1 1,29 6 0,-34-2-6548</inkml:trace>
+  <inkml:trace contextRef="#ctx0" brushRef="#br0">444 3 24575,'-93'-2'0,"-101"4"0,186 0 0,0 0 0,0 0 0,0 1 0,1-1 0,-1 2 0,1-1 0,0 1 0,0 0 0,0 1 0,0 0 0,1 0 0,0 0 0,0 1 0,0 0 0,1 0 0,-1 0 0,2 1 0,-1-1 0,1 1 0,0 0 0,0 1 0,1-1 0,0 1 0,0-1 0,1 1 0,0 0 0,0 0 0,1-1 0,-1 10 0,2-8 0,-1-1 0,1 0 0,1 1 0,0-1 0,0 0 0,0 1 0,1-1 0,0 0 0,4 9 0,-4-14 0,0 0 0,0 0 0,1 0 0,-1 0 0,1-1 0,-1 1 0,1-1 0,0 1 0,0-1 0,0 0 0,0 0 0,0 0 0,0 0 0,1-1 0,-1 0 0,1 1 0,-1-1 0,1 0 0,-1 0 0,1-1 0,-1 1 0,1-1 0,4 0 0,88-3 304,-77 1-582,-1 1 0,2 1 0,-1 0-1,0 1 1,29 6 0,-34-2-6548</inkml:trace>
 </inkml:ink>
 </file>
 
@@ -7178,6 +8701,60 @@
 </inkml:ink>
 </file>
 
+<file path=word/ink/ink34.xml><?xml version="1.0" encoding="utf-8"?>
+<inkml:ink xmlns:inkml="http://www.w3.org/2003/InkML">
+  <inkml:definitions>
+    <inkml:context xml:id="ctx0">
+      <inkml:inkSource xml:id="inkSrc0">
+        <inkml:traceFormat>
+          <inkml:channel name="X" type="integer" min="-2.14748E9" max="2.14748E9" units="cm"/>
+          <inkml:channel name="Y" type="integer" min="-2.14748E9" max="2.14748E9" units="cm"/>
+          <inkml:channel name="F" type="integer" max="32767" units="dev"/>
+        </inkml:traceFormat>
+        <inkml:channelProperties>
+          <inkml:channelProperty channel="X" name="resolution" value="1000" units="1/cm"/>
+          <inkml:channelProperty channel="Y" name="resolution" value="1000" units="1/cm"/>
+          <inkml:channelProperty channel="F" name="resolution" value="0" units="1/dev"/>
+        </inkml:channelProperties>
+      </inkml:inkSource>
+      <inkml:timestamp xml:id="ts0" timeString="2025-05-11T16:22:38.171"/>
+    </inkml:context>
+    <inkml:brush xml:id="br0">
+      <inkml:brushProperty name="width" value="0.035" units="cm"/>
+      <inkml:brushProperty name="height" value="0.035" units="cm"/>
+    </inkml:brush>
+  </inkml:definitions>
+  <inkml:trace contextRef="#ctx0" brushRef="#br0">1 1 24575,'3'0'0,"6"4"0,0 1-8191</inkml:trace>
+</inkml:ink>
+</file>
+
+<file path=word/ink/ink35.xml><?xml version="1.0" encoding="utf-8"?>
+<inkml:ink xmlns:inkml="http://www.w3.org/2003/InkML">
+  <inkml:definitions>
+    <inkml:context xml:id="ctx0">
+      <inkml:inkSource xml:id="inkSrc0">
+        <inkml:traceFormat>
+          <inkml:channel name="X" type="integer" min="-2.14748E9" max="2.14748E9" units="cm"/>
+          <inkml:channel name="Y" type="integer" min="-2.14748E9" max="2.14748E9" units="cm"/>
+          <inkml:channel name="F" type="integer" max="32767" units="dev"/>
+        </inkml:traceFormat>
+        <inkml:channelProperties>
+          <inkml:channelProperty channel="X" name="resolution" value="1000" units="1/cm"/>
+          <inkml:channelProperty channel="Y" name="resolution" value="1000" units="1/cm"/>
+          <inkml:channelProperty channel="F" name="resolution" value="0" units="1/dev"/>
+        </inkml:channelProperties>
+      </inkml:inkSource>
+      <inkml:timestamp xml:id="ts0" timeString="2025-05-11T16:22:43.278"/>
+    </inkml:context>
+    <inkml:brush xml:id="br0">
+      <inkml:brushProperty name="width" value="0.035" units="cm"/>
+      <inkml:brushProperty name="height" value="0.035" units="cm"/>
+    </inkml:brush>
+  </inkml:definitions>
+  <inkml:trace contextRef="#ctx0" brushRef="#br0">0 0 24575,'0'4'0,"0"4"0,0 1-8191</inkml:trace>
+</inkml:ink>
+</file>
+
 <file path=word/ink/ink4.xml><?xml version="1.0" encoding="utf-8"?>
 <inkml:ink xmlns:inkml="http://www.w3.org/2003/InkML">
   <inkml:definitions>
@@ -7201,10 +8778,10 @@
       <inkml:brushProperty name="height" value="0.035" units="cm"/>
     </inkml:brush>
   </inkml:definitions>
-  <inkml:trace contextRef="#ctx0" brushRef="#br0">69 221 24575,'-5'4'0,"-1"1"0,1 0 0,0 0 0,0 0 0,1 1 0,0-1 0,0 1 0,-6 10 0,10-14 0,-4 5 0,1 0 0,0 1 0,1-1 0,0 1 0,0 0 0,0 0 0,1 0 0,0 0 0,1 0 0,0 0 0,0 0 0,1 0 0,0 0 0,0 0 0,1 0 0,5 15 0,-6-20 0,0 1 0,0-1 0,0 0 0,1 1 0,-1-1 0,1 0 0,0 0 0,0 0 0,0 0 0,0 0 0,1-1 0,-1 1 0,1 0 0,0-1 0,0 0 0,0 0 0,0 0 0,0 0 0,0 0 0,0-1 0,1 1 0,-1-1 0,0 0 0,1 0 0,-1 0 0,1 0 0,0-1 0,-1 0 0,1 1 0,-1-1 0,1 0 0,0-1 0,-1 1 0,1-1 0,-1 1 0,1-1 0,-1 0 0,1-1 0,3-1 0,-5 2 0,1-1 0,0 0 0,-1 0 0,0 0 0,1 0 0,-1-1 0,0 1 0,0-1 0,0 1 0,0-1 0,-1 1 0,1-1 0,-1 0 0,0 0 0,1 0 0,-1 0 0,-1 0 0,1 0 0,0 0 0,-1-1 0,1 1 0,-1 0 0,0 0 0,0 0 0,0-1 0,-1 1 0,0-5 0,0 0 0,0 0 0,-1 1 0,1-1 0,-2 1 0,1-1 0,-1 1 0,0-1 0,0 1 0,-1 0 0,-5-8 0,6 13-59,1-1 0,-1 1-1,0-1 1,0 1-1,0 0 1,0 1 0,0-1-1,0 0 1,-1 1 0,1 0-1,-1-1 1,1 1 0,0 1-1,-1-1 1,0 0-1,1 1 1,-1 0 0,1 0-1,-1 0 1,1 0 0,-1 1-1,-4 0 1,-5 3-6767</inkml:trace>
-  <inkml:trace contextRef="#ctx0" brushRef="#br0" timeOffset="712.98">178 0 24575,'0'510'0,"0"-506"20,0 0 0,0 0 0,1 0 1,-1 1-1,1-1 0,0 0 0,0 0 0,0 0 0,0 0 0,1 0 0,0-1 0,-1 1 0,1 0 0,1-1 0,-1 1 0,6 5 1,-6-7-93,1 0 1,-1 0 0,1-1 0,0 1 0,0-1 0,0 0 0,0 0 0,0 0 0,0 0-1,0-1 1,0 1 0,0-1 0,0 1 0,0-1 0,0 0 0,0 0 0,1-1 0,-1 1-1,0-1 1,0 1 0,0-1 0,0 0 0,3-2 0,8-2-6755</inkml:trace>
-  <inkml:trace contextRef="#ctx0" brushRef="#br0" timeOffset="1455.7">511 287 24575,'-20'65'0,"19"-56"0,1 0 0,-1 0 0,1 0 0,1 0 0,0 0 0,0 0 0,1 0 0,0 0 0,1 0 0,-1-1 0,2 1 0,4 8 0,-6-13 0,1 0 0,0 0 0,-1 0 0,2-1 0,-1 1 0,0-1 0,1 0 0,-1 0 0,1 0 0,0 0 0,0-1 0,0 1 0,1-1 0,-1 0 0,0 0 0,1-1 0,-1 0 0,1 1 0,0-1 0,-1-1 0,1 1 0,0-1 0,0 1 0,8-2 0,-7 0 0,-1 0 0,1 0 0,0-1 0,-1 1 0,1-1 0,-1 0 0,0-1 0,0 1 0,0-1 0,0 0 0,0 0 0,-1-1 0,1 0 0,-1 1 0,0-2 0,0 1 0,0 0 0,-1-1 0,1 1 0,-1-1 0,0 0 0,-1 0 0,1 0 0,-1-1 0,0 1 0,0-1 0,-1 1 0,1-1 0,-1 1 0,-1-1 0,1 0 0,-1 1 0,0-1 0,0 0 0,0 0 0,-1 1 0,0-1 0,0 0 0,-1 1 0,1-1 0,-1 1 0,-4-8 0,3 9-65,0 0 0,-1-1 0,1 2 0,-1-1 0,0 0 0,0 1 0,0-1 0,-1 1 0,1 1 0,-1-1 0,0 0 0,1 1 0,-1 0 0,0 0 0,0 1 0,0-1 0,-1 1 0,1 0 0,0 1 0,-10-1 0,-3 0-6761</inkml:trace>
-  <inkml:trace contextRef="#ctx0" brushRef="#br0" timeOffset="1922.38">732 376 24575,'1'3'0,"-1"-1"0,1 1 0,0 0 0,0-1 0,0 1 0,0-1 0,0 1 0,1-1 0,-1 0 0,1 0 0,0 1 0,-1-1 0,4 2 0,31 30 0,-23-22 0,-6-7 0,0 0 0,0 0 0,0 0 0,1-1 0,0-1 0,0 1 0,0-1 0,0 0 0,1-1 0,-1 0 0,10 1 0,12 1 0,55 0 0,-82-4-39,-1 1 0,1-1 0,-1 0 0,1 0 0,-1 0 0,0 0 0,1 0 0,-1-1 0,1 1 0,-1-1 0,1 0 0,-1 1 0,0-1 0,0 0 0,1-1 0,-1 1 0,0 0 0,0 0 0,0-1 0,0 1 0,0-1 0,0 0 0,-1 0 0,1 0 0,-1 0 0,1 0 0,-1 0 0,0 0 0,1 0 0,-1 0 0,0 0 0,0-1 0,-1 1 0,2-3 0,0-12-6787</inkml:trace>
+  <inkml:trace contextRef="#ctx0" brushRef="#br0">69 221 24575,'-5'4'0,"-1"1"0,1 0 0,0 0 0,0 0 0,1 1 0,0-1 0,0 1 0,-6 10 0,10-14 0,-4 5 0,1 0 0,0 0 0,1 0 0,0 1 0,0 0 0,0 0 0,1 0 0,0 0 0,1 0 0,0 0 0,0 0 0,1 0 0,0 0 0,0 0 0,1 0 0,5 15 0,-6-20 0,0 1 0,0-1 0,0 0 0,1 1 0,-1-1 0,1 0 0,0 0 0,0 0 0,0 0 0,0 0 0,1-1 0,-1 1 0,1 0 0,0-1 0,0 0 0,0 0 0,0 0 0,0 0 0,0 0 0,0-1 0,1 1 0,-1-1 0,0 0 0,1 0 0,-1 0 0,1 0 0,0-1 0,-1 0 0,1 1 0,-1-1 0,1 0 0,0-1 0,-1 1 0,1-1 0,-1 1 0,1-1 0,-1 0 0,1-1 0,3-1 0,-5 2 0,1-1 0,0 0 0,-1 0 0,0 0 0,1 0 0,-1-1 0,0 1 0,0-1 0,0 1 0,0-1 0,-1 1 0,1-1 0,-1 0 0,0 0 0,1 0 0,-1 0 0,-1 0 0,1 0 0,0 0 0,-1-1 0,1 1 0,-1 0 0,0 0 0,0 0 0,0-1 0,-1 1 0,0-5 0,0 0 0,0 0 0,-1 1 0,1-1 0,-2 1 0,1-1 0,-1 1 0,0-1 0,0 1 0,-1 0 0,-5-8 0,6 13-59,1-1 0,-1 1-1,0-1 1,0 1-1,0 1 1,0 0 0,0-1-1,0 0 1,-1 1 0,1 0-1,-1-1 1,1 1 0,0 1-1,-1-1 1,0 0-1,1 1 1,-1 0 0,1 0-1,-1 0 1,1 0 0,-1 1-1,-4 0 1,-5 3-6767</inkml:trace>
+  <inkml:trace contextRef="#ctx0" brushRef="#br0" timeOffset="712.98">178 0 24575,'0'509'0,"0"-505"20,0 0 0,0 0 0,1 0 1,-1 1-1,1-1 0,0 0 0,0 0 0,0 0 0,0 0 0,1 0 0,0-1 0,-1 1 0,1 0 0,1-1 0,-1 1 0,6 5 1,-6-7-93,1 0 1,-1 0 0,1-1 0,0 1 0,0-1 0,0 0 0,0 0 0,0 0 0,0 0-1,0-1 1,0 1 0,0-1 0,0 1 0,0-1 0,0 0 0,0 0 0,1-1 0,-1 1-1,0-1 1,0 1 0,0-1 0,0 0 0,3-2 0,8-2-6755</inkml:trace>
+  <inkml:trace contextRef="#ctx0" brushRef="#br0" timeOffset="1455.7">511 287 24575,'-20'64'0,"19"-55"0,1 0 0,-1 0 0,1 0 0,1 0 0,0 0 0,0 0 0,1 0 0,0 0 0,1 0 0,-1-1 0,2 1 0,4 8 0,-6-13 0,1 0 0,0 0 0,-1 0 0,2-1 0,-1 1 0,0-1 0,1 0 0,-1 0 0,1 0 0,0 0 0,0-1 0,0 1 0,1-1 0,-1 0 0,0 0 0,1-1 0,-1 0 0,1 1 0,0-1 0,-1-1 0,1 1 0,0-1 0,0 1 0,8-2 0,-7 0 0,-1 0 0,1 0 0,0-1 0,-1 1 0,1-1 0,-1 0 0,0-1 0,0 1 0,0-1 0,0 0 0,0 0 0,-1-1 0,1 0 0,-1 1 0,0-2 0,0 1 0,0 0 0,-1-1 0,1 1 0,-1-1 0,0 0 0,-1 0 0,1 0 0,-1-1 0,0 1 0,0-1 0,-1 1 0,1-1 0,-1 1 0,-1-1 0,1 0 0,-1 1 0,0-1 0,0 0 0,0 0 0,-1 1 0,0-1 0,0 0 0,-1 1 0,1-1 0,-1 1 0,-4-8 0,3 9-65,0 0 0,-1-1 0,1 2 0,-1-1 0,0 0 0,0 1 0,0-1 0,-1 1 0,1 1 0,-1-1 0,0 1 0,1 0 0,-1 0 0,0 0 0,0 1 0,0-1 0,-1 1 0,1 0 0,0 1 0,-10-1 0,-3 0-6761</inkml:trace>
+  <inkml:trace contextRef="#ctx0" brushRef="#br0" timeOffset="1922.38">732 375 24575,'1'3'0,"-1"-1"0,1 1 0,0 0 0,0-1 0,0 1 0,0-1 0,0 1 0,1-1 0,-1 0 0,1 0 0,0 1 0,-1-1 0,4 2 0,31 30 0,-23-22 0,-6-7 0,0 0 0,0 0 0,0 0 0,1-1 0,0-1 0,0 1 0,0-1 0,0 0 0,1-1 0,-1 0 0,10 1 0,12 1 0,55 0 0,-82-4-39,-1 1 0,1-1 0,-1 0 0,1 0 0,-1 0 0,0 0 0,1 0 0,-1-1 0,1 1 0,-1-1 0,1 0 0,-1 1 0,0-1 0,0 0 0,1-1 0,-1 1 0,0 0 0,0 0 0,0-1 0,0 1 0,0-1 0,0 0 0,-1 0 0,1 0 0,-1 0 0,1 0 0,-1 0 0,0 0 0,1 0 0,-1 0 0,0 0 0,0-1 0,-1 1 0,2-3 0,0-12-6787</inkml:trace>
 </inkml:ink>
 </file>
 
@@ -7231,8 +8808,8 @@
       <inkml:brushProperty name="height" value="0.035" units="cm"/>
     </inkml:brush>
   </inkml:definitions>
-  <inkml:trace contextRef="#ctx0" brushRef="#br0">175 0 24575,'-2'3'0,"1"-1"0,0 0 0,-1 0 0,1 0 0,-1 0 0,1-1 0,-1 1 0,0 0 0,0-1 0,0 1 0,0-1 0,0 0 0,0 1 0,-3 0 0,-13 11 0,13-7 0,0 1 0,0 0 0,1 0 0,0 0 0,0 0 0,1 1 0,-1-1 0,2 1 0,-1 0 0,1 0 0,0 0 0,1 0 0,0 1 0,0-1 0,1 0 0,0 1 0,0-1 0,1 0 0,0 0 0,4 15 0,-3-21 0,0 1 0,0-1 0,0 1 0,0-1 0,0 0 0,0 0 0,1 0 0,-1 0 0,1 0 0,0-1 0,-1 1 0,1-1 0,0 0 0,0 1 0,0-1 0,0-1 0,0 1 0,0 0 0,0-1 0,0 1 0,0-1 0,0 0 0,4 0 0,12 0 0,0-1 0,25-3 0,-43 4 0,2-1 0,0 0 0,0 0 0,0 0 0,-1 0 0,1 0 0,0 0 0,-1-1 0,1 1 0,-1-1 0,0 0 0,1 0 0,-1 0 0,0 0 0,0 0 0,0 0 0,0-1 0,-1 1 0,1-1 0,-1 1 0,1-1 0,-1 1 0,0-1 0,0 0 0,0 0 0,0 0 0,-1 1 0,1-1 0,-1 0 0,0 0 0,1 0 0,-1 0 0,-1 0 0,1 0 0,0 0 0,-1-3 0,0 2 0,1-1 0,-1 1 0,1-1 0,-1 1 0,-1-1 0,1 1 0,-1 0 0,1-1 0,-1 1 0,0 0 0,-1 0 0,1 0 0,-1 1 0,0-1 0,0 1 0,0-1 0,0 1 0,0 0 0,-1 0 0,1 0 0,-1 1 0,-6-4 0,-28-1-1365,20 6-5461</inkml:trace>
-  <inkml:trace contextRef="#ctx0" brushRef="#br0" timeOffset="774.53">307 132 24575,'-20'65'0,"18"-35"0,2-1 0,1 1 0,1-1 0,1 1 0,8 28 0,-9-47 0,0-1 0,-1 1 0,-1 0 0,0-1 0,0 1 0,-1-1 0,0 1 0,-1-1 0,0 1 0,-6 14 0,6-18 0,-1-1 0,-1 1 0,1-1 0,-1 0 0,0 0 0,-1 0 0,1 0 0,-1-1 0,0 0 0,-1 0 0,1 0 0,-1-1 0,0 0 0,0 0 0,0 0 0,-9 3 0,2 0 0,-1-1 0,-1-1 0,1 0 0,-1-1 0,-22 3 0,33-6 0,1-1 0,-1 0 0,1 0 0,-1 0 0,1 0 0,-1 0 0,1-1 0,-1 1 0,1-1 0,-1 0 0,1 0 0,-1 0 0,1-1 0,0 1 0,0-1 0,0 0 0,0 0 0,0 0 0,0 0 0,0 0 0,1-1 0,-1 1 0,1-1 0,0 0 0,-1 0 0,1 0 0,1 0 0,-1 0 0,-2-6 0,3 7 0,0 0 0,1 0 0,-1 0 0,1 0 0,-1 0 0,1 0 0,0 0 0,0-1 0,0 1 0,0 0 0,0 0 0,0 0 0,1 0 0,-1 0 0,1 0 0,-1 0 0,1 0 0,0 0 0,0 0 0,0 0 0,0 0 0,0 0 0,1 0 0,-1 1 0,0-1 0,1 1 0,-1-1 0,3-1 0,6-5 0,1 0 0,-1 1 0,24-12 0,-25 15 0,-1-1 0,1 0 0,-1 0 0,15-13 0,53-60 0,-70 72-72,0 0 1,1 0-1,-1 1 0,1 0 0,0 0 0,0 0 0,1 1 0,0 0 1,-1 0-1,1 1 0,0 0 0,1 0 0,-1 1 0,0 0 0,1 1 1,-1 0-1,1 0 0,9 1 0,1 0-6754</inkml:trace>
+  <inkml:trace contextRef="#ctx0" brushRef="#br0">175 0 24575,'-2'3'0,"1"-1"0,0 0 0,-1 0 0,1 0 0,-1 0 0,1-1 0,-1 1 0,0 0 0,0-1 0,0 1 0,0-1 0,0 0 0,0 1 0,-3 0 0,-13 11 0,13-7 0,0 1 0,0 0 0,1 0 0,0 0 0,0 0 0,1 1 0,-1-1 0,2 1 0,-1 0 0,1 0 0,0 0 0,1 0 0,0 1 0,0-1 0,1 0 0,0 1 0,0-1 0,1 0 0,0 0 0,4 15 0,-3-21 0,0 1 0,0-1 0,0 1 0,0-1 0,0 0 0,0 0 0,1 0 0,-1 0 0,1 0 0,0-1 0,-1 1 0,1-1 0,0 0 0,0 1 0,0-1 0,0-1 0,0 1 0,0 0 0,0-1 0,0 1 0,0-1 0,0 0 0,4 0 0,12 0 0,0-1 0,24-3 0,-42 4 0,2-1 0,0 0 0,0 0 0,0 0 0,-1 0 0,1 0 0,0 0 0,-1-1 0,1 1 0,-1-1 0,0 0 0,1 0 0,-1 0 0,0 0 0,0 0 0,0 0 0,0-1 0,-1 1 0,1-1 0,-1 1 0,1-1 0,-1 1 0,0-1 0,0 0 0,0 0 0,0 0 0,-1 1 0,1-1 0,-1 0 0,0 0 0,1 0 0,-1 0 0,-1 0 0,1 0 0,0 0 0,-1-3 0,0 2 0,1-1 0,-1 1 0,1-1 0,-1 1 0,-1-1 0,1 1 0,-1 0 0,1-1 0,-1 1 0,0 0 0,-1 0 0,1 0 0,-1 1 0,0-1 0,0 1 0,0-1 0,0 1 0,0 0 0,-1 0 0,1 0 0,-1 1 0,-6-4 0,-28-1-1365,21 6-5461</inkml:trace>
+  <inkml:trace contextRef="#ctx0" brushRef="#br0" timeOffset="774.53">306 132 24575,'-20'65'0,"18"-35"0,2-1 0,1 1 0,1-1 0,1 2 0,8 27 0,-9-47 0,0-1 0,-1 1 0,-1 0 0,0-1 0,0 1 0,-1-1 0,0 1 0,-1-1 0,0 1 0,-6 14 0,6-18 0,-1-1 0,-1 1 0,1-1 0,-1 0 0,0 0 0,-1 0 0,1 0 0,-1-1 0,0 0 0,-1 0 0,1 0 0,-1-1 0,0 0 0,0 0 0,0 0 0,-9 3 0,3 0 0,-2-1 0,-1-1 0,1 0 0,-1-1 0,-22 3 0,33-6 0,1-1 0,-1 0 0,1 0 0,-1 0 0,1 0 0,-1 0 0,1-1 0,-1 1 0,1-1 0,-1 0 0,1 0 0,-1 0 0,1-1 0,0 1 0,0-1 0,0 0 0,0 0 0,0 0 0,0 0 0,0 0 0,1-1 0,-1 1 0,1-1 0,0 0 0,-1 0 0,1 0 0,1 0 0,-1 0 0,-2-6 0,3 7 0,0 0 0,1 0 0,-1 0 0,1 0 0,-1 0 0,1 0 0,0 0 0,0-1 0,0 1 0,0 0 0,0 0 0,0 0 0,1 0 0,-1 0 0,1 0 0,-1 0 0,1 0 0,0 0 0,0 0 0,0 0 0,0 0 0,0 0 0,1 0 0,-1 1 0,0-1 0,1 1 0,-1-1 0,3-1 0,6-5 0,1 0 0,-1 1 0,24-12 0,-25 15 0,-1-1 0,1 0 0,-1 0 0,15-13 0,52-60 0,-69 72-72,0 0 1,1 0-1,-1 1 0,1 0 0,0 0 0,0 0 0,1 1 0,0 0 1,-1 0-1,1 1 0,0 0 0,1 0 0,-1 1 0,0 0 0,1 0 1,-1 1-1,1 0 0,9 1 0,1 0-6754</inkml:trace>
 </inkml:ink>
 </file>
 
@@ -7286,7 +8863,7 @@
       <inkml:brushProperty name="height" value="0.035" units="cm"/>
     </inkml:brush>
   </inkml:definitions>
-  <inkml:trace contextRef="#ctx0" brushRef="#br0">12 0 24575,'-5'51'0,"3"-41"0,0-1 0,1 1 0,0-1 0,1 1 0,0 0 0,1-1 0,1 13 0,-1-20 0,0 1 0,0-1 0,1 0 0,-1 1 0,0-1 0,1 0 0,0 0 0,-1 0 0,1 0 0,0 0 0,0 0 0,0 0 0,0-1 0,0 1 0,0-1 0,1 0 0,-1 1 0,1-1 0,-1 0 0,0 0 0,1-1 0,0 1 0,-1 0 0,1-1 0,-1 1 0,1-1 0,0 0 0,-1 0 0,1 0 0,0-1 0,4 0 0,-3 1-114,0 0 1,0-1-1,-1 0 0,1 1 0,0-1 1,0-1-1,-1 1 0,1 0 0,-1-1 1,1 0-1,5-4 0,2-3-6712</inkml:trace>
+  <inkml:trace contextRef="#ctx0" brushRef="#br0">12 0 24575,'-5'51'0,"3"-41"0,0-1 0,1 1 0,0-1 0,1 1 0,0 0 0,1-1 0,1 13 0,-1-20 0,0 1 0,0-1 0,1 0 0,-1 1 0,0-1 0,1 0 0,0 0 0,-1 0 0,1 0 0,0 0 0,0 0 0,0 0 0,0-1 0,0 1 0,0-1 0,1 0 0,-1 1 0,1-1 0,-1 0 0,0 0 0,1-1 0,0 1 0,-1 0 0,1-1 0,-1 1 0,1-1 0,0 0 0,-1 0 0,1 0 0,0-1 0,3 0 0,-2 1-114,0 0 1,0-1-1,-1 0 0,1 1 0,0-1 1,0-1-1,-1 1 0,1 0 0,-1-1 1,1 0-1,5-4 0,2-3-6712</inkml:trace>
 </inkml:ink>
 </file>
 
@@ -7660,6 +9237,14 @@
 </file>
 
 <file path=customXml/item1.xml><?xml version="1.0" encoding="utf-8"?>
+<p:properties xmlns:p="http://schemas.microsoft.com/office/2006/metadata/properties" xmlns:xsi="http://www.w3.org/2001/XMLSchema-instance" xmlns:pc="http://schemas.microsoft.com/office/infopath/2007/PartnerControls">
+  <documentManagement>
+    <_activity xmlns="77dde3d1-fe86-4132-8ca2-b0c8484444bf" xsi:nil="true"/>
+  </documentManagement>
+</p:properties>
+</file>
+
+<file path=customXml/item2.xml><?xml version="1.0" encoding="utf-8"?>
 <ct:contentTypeSchema xmlns:ct="http://schemas.microsoft.com/office/2006/metadata/contentType" xmlns:ma="http://schemas.microsoft.com/office/2006/metadata/properties/metaAttributes" ct:_="" ma:_="" ma:contentTypeName="Documento" ma:contentTypeID="0x0101003CF4B43A98E200428358769CA0A7C534" ma:contentTypeVersion="12" ma:contentTypeDescription="Crear nuevo documento." ma:contentTypeScope="" ma:versionID="84ed03b424b46619d59eb2082aa2b06a">
   <xsd:schema xmlns:xsd="http://www.w3.org/2001/XMLSchema" xmlns:xs="http://www.w3.org/2001/XMLSchema" xmlns:p="http://schemas.microsoft.com/office/2006/metadata/properties" xmlns:ns3="77dde3d1-fe86-4132-8ca2-b0c8484444bf" targetNamespace="http://schemas.microsoft.com/office/2006/metadata/properties" ma:root="true" ma:fieldsID="5de954d73ec319e0fc6fb40d78850e5c" ns3:_="">
     <xsd:import namespace="77dde3d1-fe86-4132-8ca2-b0c8484444bf"/>
@@ -7853,7 +9438,7 @@
 </ct:contentTypeSchema>
 </file>
 
-<file path=customXml/item2.xml><?xml version="1.0" encoding="utf-8"?>
+<file path=customXml/item3.xml><?xml version="1.0" encoding="utf-8"?>
 <?mso-contentType ?>
 <FormTemplates xmlns="http://schemas.microsoft.com/sharepoint/v3/contenttype/forms">
   <Display>DocumentLibraryForm</Display>
@@ -7862,15 +9447,17 @@
 </FormTemplates>
 </file>
 
-<file path=customXml/item3.xml><?xml version="1.0" encoding="utf-8"?>
-<p:properties xmlns:p="http://schemas.microsoft.com/office/2006/metadata/properties" xmlns:xsi="http://www.w3.org/2001/XMLSchema-instance" xmlns:pc="http://schemas.microsoft.com/office/infopath/2007/PartnerControls">
-  <documentManagement>
-    <_activity xmlns="77dde3d1-fe86-4132-8ca2-b0c8484444bf" xsi:nil="true"/>
-  </documentManagement>
-</p:properties>
+<file path=customXml/itemProps1.xml><?xml version="1.0" encoding="utf-8"?>
+<ds:datastoreItem xmlns:ds="http://schemas.openxmlformats.org/officeDocument/2006/customXml" ds:itemID="{C3B746AE-46EC-4020-A127-388F31373D24}">
+  <ds:schemaRefs>
+    <ds:schemaRef ds:uri="http://schemas.microsoft.com/office/2006/metadata/properties"/>
+    <ds:schemaRef ds:uri="http://schemas.microsoft.com/office/infopath/2007/PartnerControls"/>
+    <ds:schemaRef ds:uri="77dde3d1-fe86-4132-8ca2-b0c8484444bf"/>
+  </ds:schemaRefs>
+</ds:datastoreItem>
 </file>
 
-<file path=customXml/itemProps1.xml><?xml version="1.0" encoding="utf-8"?>
+<file path=customXml/itemProps2.xml><?xml version="1.0" encoding="utf-8"?>
 <ds:datastoreItem xmlns:ds="http://schemas.openxmlformats.org/officeDocument/2006/customXml" ds:itemID="{0F6617B7-C7F1-4ADD-B15D-CEA97153ABCC}">
   <ds:schemaRefs>
     <ds:schemaRef ds:uri="http://schemas.microsoft.com/office/2006/metadata/contentType"/>
@@ -7888,20 +9475,10 @@
 </ds:datastoreItem>
 </file>
 
-<file path=customXml/itemProps2.xml><?xml version="1.0" encoding="utf-8"?>
+<file path=customXml/itemProps3.xml><?xml version="1.0" encoding="utf-8"?>
 <ds:datastoreItem xmlns:ds="http://schemas.openxmlformats.org/officeDocument/2006/customXml" ds:itemID="{163A79AF-B1CE-420B-BBE3-B85D9F1A0B01}">
   <ds:schemaRefs>
     <ds:schemaRef ds:uri="http://schemas.microsoft.com/sharepoint/v3/contenttype/forms"/>
   </ds:schemaRefs>
 </ds:datastoreItem>
-</file>
-
-<file path=customXml/itemProps3.xml><?xml version="1.0" encoding="utf-8"?>
-<ds:datastoreItem xmlns:ds="http://schemas.openxmlformats.org/officeDocument/2006/customXml" ds:itemID="{C3B746AE-46EC-4020-A127-388F31373D24}">
-  <ds:schemaRefs>
-    <ds:schemaRef ds:uri="http://schemas.microsoft.com/office/2006/metadata/properties"/>
-    <ds:schemaRef ds:uri="http://schemas.microsoft.com/office/infopath/2007/PartnerControls"/>
-    <ds:schemaRef ds:uri="77dde3d1-fe86-4132-8ca2-b0c8484444bf"/>
-  </ds:schemaRefs>
-</ds:datastoreItem>
 </file>
</xml_diff>

<commit_message>
APS finally finished yuju
</commit_message>
<xml_diff>
--- a/pract3_APS/Práctica 3 APS.docx
+++ b/pract3_APS/Práctica 3 APS.docx
@@ -179,19 +179,11 @@
         </w:rPr>
         <w:t xml:space="preserve">/8000 = </w:t>
       </w:r>
-      <w:proofErr w:type="gramStart"/>
-      <w:r>
-        <w:rPr>
-          <w:lang w:val="es-ES"/>
-        </w:rPr>
-        <w:t>0.256s ,</w:t>
-      </w:r>
-      <w:proofErr w:type="gramEnd"/>
-      <w:r>
-        <w:rPr>
-          <w:lang w:val="es-ES"/>
-        </w:rPr>
-        <w:t xml:space="preserve"> es decir </w:t>
+      <w:r>
+        <w:rPr>
+          <w:lang w:val="es-ES"/>
+        </w:rPr>
+        <w:t xml:space="preserve">0.256s , es decir </w:t>
       </w:r>
       <w:r>
         <w:rPr>
@@ -270,7 +262,7 @@
                     <pic:cNvPicPr/>
                   </pic:nvPicPr>
                   <pic:blipFill>
-                    <a:blip r:embed="rId10"/>
+                    <a:blip r:embed="rId11"/>
                     <a:stretch>
                       <a:fillRect/>
                     </a:stretch>
@@ -561,7 +553,7 @@
                     <pic:cNvPicPr/>
                   </pic:nvPicPr>
                   <pic:blipFill>
-                    <a:blip r:embed="rId11"/>
+                    <a:blip r:embed="rId12"/>
                     <a:stretch>
                       <a:fillRect/>
                     </a:stretch>
@@ -697,16 +689,11 @@
         <w:t xml:space="preserve"> </w:t>
       </w:r>
       <w:r>
-        <w:t>0,04266667</w:t>
-      </w:r>
-      <w:proofErr w:type="gramStart"/>
-      <w:r>
-        <w:t xml:space="preserve">s </w:t>
+        <w:t xml:space="preserve">0,04266667s </w:t>
       </w:r>
       <w:r>
         <w:t xml:space="preserve"> /</w:t>
       </w:r>
-      <w:proofErr w:type="gramEnd"/>
       <w:r>
         <w:t xml:space="preserve"> </w:t>
       </w:r>
@@ -775,7 +762,7 @@
                     <pic:cNvPicPr/>
                   </pic:nvPicPr>
                   <pic:blipFill>
-                    <a:blip r:embed="rId12"/>
+                    <a:blip r:embed="rId13"/>
                     <a:stretch>
                       <a:fillRect/>
                     </a:stretch>
@@ -1230,7 +1217,7 @@
                     <pic:cNvPicPr/>
                   </pic:nvPicPr>
                   <pic:blipFill>
-                    <a:blip r:embed="rId13"/>
+                    <a:blip r:embed="rId14"/>
                     <a:stretch>
                       <a:fillRect/>
                     </a:stretch>
@@ -1300,7 +1287,7 @@
           <w:lang w:val="es-ES"/>
         </w:rPr>
       </w:pPr>
-      <w:hyperlink r:id="rId14" w:history="1">
+      <w:hyperlink r:id="rId15" w:history="1">
         <w:r>
           <w:rPr>
             <w:rStyle w:val="Hyperlink"/>
@@ -1462,27 +1449,11 @@
         <w:rPr>
           <w:lang w:val="es-ES"/>
         </w:rPr>
-        <w:t>Con tamaño 2048 muestras:</w:t>
-      </w:r>
-    </w:p>
-    <w:p>
-      <w:pPr>
-        <w:tabs>
-          <w:tab w:val="left" w:pos="2932"/>
-        </w:tabs>
-        <w:rPr>
-          <w:lang w:val="es-ES"/>
-        </w:rPr>
-      </w:pPr>
-      <w:r>
-        <w:rPr>
-          <w:noProof/>
-        </w:rPr>
         <w:drawing>
-          <wp:inline distT="0" distB="0" distL="0" distR="0" wp14:anchorId="0247FB3B" wp14:editId="1120399D">
-            <wp:extent cx="5612130" cy="2528514"/>
-            <wp:effectExtent l="0" t="0" r="7620" b="5715"/>
-            <wp:docPr id="1518822421" name="Picture 1" descr="Imagen cargada"/>
+          <wp:inline distT="0" distB="0" distL="0" distR="0" wp14:anchorId="434FE684" wp14:editId="18C364A8">
+            <wp:extent cx="5731510" cy="4001770"/>
+            <wp:effectExtent l="0" t="0" r="2540" b="0"/>
+            <wp:docPr id="1444568322" name="Picture 1" descr="A screenshot of a graph&#10;&#10;AI-generated content may be incorrect."/>
             <wp:cNvGraphicFramePr>
               <a:graphicFrameLocks xmlns:a="http://schemas.openxmlformats.org/drawingml/2006/main" noChangeAspect="1"/>
             </wp:cNvGraphicFramePr>
@@ -1490,36 +1461,23 @@
               <a:graphicData uri="http://schemas.openxmlformats.org/drawingml/2006/picture">
                 <pic:pic xmlns:pic="http://schemas.openxmlformats.org/drawingml/2006/picture">
                   <pic:nvPicPr>
-                    <pic:cNvPr id="0" name="Picture 1" descr="Imagen cargada"/>
-                    <pic:cNvPicPr>
-                      <a:picLocks noChangeAspect="1" noChangeArrowheads="1"/>
-                    </pic:cNvPicPr>
+                    <pic:cNvPr id="1444568322" name="Picture 1" descr="A screenshot of a graph&#10;&#10;AI-generated content may be incorrect."/>
+                    <pic:cNvPicPr/>
                   </pic:nvPicPr>
                   <pic:blipFill>
-                    <a:blip r:embed="rId15" cstate="print">
-                      <a:extLst>
-                        <a:ext uri="{28A0092B-C50C-407E-A947-70E740481C1C}">
-                          <a14:useLocalDpi xmlns:a14="http://schemas.microsoft.com/office/drawing/2010/main" val="0"/>
-                        </a:ext>
-                      </a:extLst>
-                    </a:blip>
-                    <a:srcRect/>
+                    <a:blip r:embed="rId16"/>
                     <a:stretch>
                       <a:fillRect/>
                     </a:stretch>
                   </pic:blipFill>
-                  <pic:spPr bwMode="auto">
+                  <pic:spPr>
                     <a:xfrm>
                       <a:off x="0" y="0"/>
-                      <a:ext cx="5711322" cy="2573204"/>
+                      <a:ext cx="5731510" cy="4001770"/>
                     </a:xfrm>
                     <a:prstGeom prst="rect">
                       <a:avLst/>
                     </a:prstGeom>
-                    <a:noFill/>
-                    <a:ln>
-                      <a:noFill/>
-                    </a:ln>
                   </pic:spPr>
                 </pic:pic>
               </a:graphicData>
@@ -1537,197 +1495,90 @@
           <w:lang w:val="es-ES"/>
         </w:rPr>
       </w:pPr>
-      <w:r>
-        <w:rPr>
-          <w:lang w:val="es-ES"/>
-        </w:rPr>
-        <w:t>Con tamaño 32</w:t>
-      </w:r>
-      <w:r>
-        <w:rPr>
-          <w:lang w:val="es-ES"/>
-        </w:rPr>
-        <w:t>768 muestras:</w:t>
-      </w:r>
-    </w:p>
-    <w:p>
-      <w:pPr>
-        <w:tabs>
-          <w:tab w:val="left" w:pos="2932"/>
-        </w:tabs>
-        <w:rPr>
-          <w:lang w:val="es-ES"/>
-        </w:rPr>
-      </w:pPr>
-      <w:r>
-        <w:rPr>
-          <w:noProof/>
-        </w:rPr>
-        <w:drawing>
-          <wp:inline distT="0" distB="0" distL="0" distR="0" wp14:anchorId="55D1C066" wp14:editId="45FBC3DB">
-            <wp:extent cx="5556262" cy="2472331"/>
-            <wp:effectExtent l="0" t="0" r="6350" b="4445"/>
-            <wp:docPr id="1912258355" name="Picture 2" descr="Imagen cargada"/>
-            <wp:cNvGraphicFramePr>
-              <a:graphicFrameLocks xmlns:a="http://schemas.openxmlformats.org/drawingml/2006/main" noChangeAspect="1"/>
-            </wp:cNvGraphicFramePr>
-            <a:graphic xmlns:a="http://schemas.openxmlformats.org/drawingml/2006/main">
-              <a:graphicData uri="http://schemas.openxmlformats.org/drawingml/2006/picture">
-                <pic:pic xmlns:pic="http://schemas.openxmlformats.org/drawingml/2006/picture">
-                  <pic:nvPicPr>
-                    <pic:cNvPr id="0" name="Picture 3" descr="Imagen cargada"/>
-                    <pic:cNvPicPr>
-                      <a:picLocks noChangeAspect="1" noChangeArrowheads="1"/>
-                    </pic:cNvPicPr>
-                  </pic:nvPicPr>
-                  <pic:blipFill>
-                    <a:blip r:embed="rId16" cstate="print">
-                      <a:extLst>
-                        <a:ext uri="{28A0092B-C50C-407E-A947-70E740481C1C}">
-                          <a14:useLocalDpi xmlns:a14="http://schemas.microsoft.com/office/drawing/2010/main" val="0"/>
-                        </a:ext>
-                      </a:extLst>
-                    </a:blip>
-                    <a:srcRect/>
-                    <a:stretch>
-                      <a:fillRect/>
-                    </a:stretch>
-                  </pic:blipFill>
-                  <pic:spPr bwMode="auto">
-                    <a:xfrm>
-                      <a:off x="0" y="0"/>
-                      <a:ext cx="5618207" cy="2499894"/>
-                    </a:xfrm>
-                    <a:prstGeom prst="rect">
-                      <a:avLst/>
-                    </a:prstGeom>
-                    <a:noFill/>
-                    <a:ln>
-                      <a:noFill/>
-                    </a:ln>
-                  </pic:spPr>
-                </pic:pic>
-              </a:graphicData>
-            </a:graphic>
-          </wp:inline>
-        </w:drawing>
-      </w:r>
-    </w:p>
-    <w:p>
-      <w:pPr>
-        <w:tabs>
-          <w:tab w:val="left" w:pos="2932"/>
-        </w:tabs>
-        <w:rPr>
-          <w:lang w:val="es-ES"/>
-        </w:rPr>
-      </w:pPr>
-      <w:r>
-        <w:rPr>
-          <w:lang w:val="es-ES"/>
-        </w:rPr>
-        <w:t xml:space="preserve">La </w:t>
-      </w:r>
-      <w:r>
-        <w:rPr>
-          <w:lang w:val="es-ES"/>
-        </w:rPr>
-        <w:t>FFT (</w:t>
+    </w:p>
+    <w:p>
+      <w:pPr>
+        <w:tabs>
+          <w:tab w:val="left" w:pos="2932"/>
+        </w:tabs>
+        <w:rPr>
+          <w:lang w:val="es-ES"/>
+        </w:rPr>
+      </w:pPr>
+      <w:r>
+        <w:rPr>
+          <w:lang w:val="es-ES"/>
+        </w:rPr>
+        <w:t xml:space="preserve">Los </w:t>
       </w:r>
       <w:proofErr w:type="spellStart"/>
       <w:r>
         <w:rPr>
           <w:lang w:val="es-ES"/>
         </w:rPr>
-        <w:t>Fast</w:t>
+        <w:t>taps</w:t>
       </w:r>
       <w:proofErr w:type="spellEnd"/>
       <w:r>
         <w:rPr>
           <w:lang w:val="es-ES"/>
         </w:rPr>
-        <w:t xml:space="preserve"> Fourier </w:t>
+        <w:t xml:space="preserve"> del filtro son la precisión del mismo, a mayor sean los coeficientes del filtro mayor es la precisión del </w:t>
       </w:r>
       <w:proofErr w:type="spellStart"/>
       <w:r>
         <w:rPr>
           <w:lang w:val="es-ES"/>
         </w:rPr>
-        <w:t>Transformation</w:t>
+        <w:t>fitrado</w:t>
       </w:r>
       <w:proofErr w:type="spellEnd"/>
       <w:r>
         <w:rPr>
           <w:lang w:val="es-ES"/>
         </w:rPr>
-        <w:t>)</w:t>
-      </w:r>
-      <w:r>
-        <w:rPr>
-          <w:lang w:val="es-ES"/>
-        </w:rPr>
-        <w:t xml:space="preserve"> permite pasar del dominio </w:t>
-      </w:r>
-      <w:r>
-        <w:rPr>
-          <w:lang w:val="es-ES"/>
-        </w:rPr>
-        <w:t>del tiempo al dominio de la frecuencia, este resultado es lo que</w:t>
-      </w:r>
-      <w:r>
-        <w:rPr>
-          <w:lang w:val="es-ES"/>
-        </w:rPr>
-        <w:t xml:space="preserve"> vemos en pantalla</w:t>
-      </w:r>
-      <w:r>
-        <w:rPr>
-          <w:lang w:val="es-ES"/>
-        </w:rPr>
-        <w:t>. Pero a menor muestras menor precisión</w:t>
-      </w:r>
-      <w:r>
-        <w:rPr>
-          <w:lang w:val="es-ES"/>
-        </w:rPr>
-        <w:t xml:space="preserve"> con la que se realiza este cálculo</w:t>
-      </w:r>
-      <w:r>
-        <w:rPr>
-          <w:lang w:val="es-ES"/>
-        </w:rPr>
-        <w:t xml:space="preserve">, por </w:t>
-      </w:r>
-      <w:r>
-        <w:rPr>
-          <w:lang w:val="es-ES"/>
-        </w:rPr>
-        <w:t>tanto,</w:t>
-      </w:r>
-      <w:r>
-        <w:rPr>
-          <w:lang w:val="es-ES"/>
-        </w:rPr>
-        <w:t xml:space="preserve"> para evaluar la efectividad del filtro, debemos usar las mayores muestras que nos sea posible.</w:t>
-      </w:r>
-      <w:r>
-        <w:rPr>
-          <w:lang w:val="es-ES"/>
-        </w:rPr>
-        <w:t xml:space="preserve"> </w:t>
-      </w:r>
-      <w:r>
-        <w:rPr>
-          <w:lang w:val="es-ES"/>
-        </w:rPr>
-        <w:t xml:space="preserve">Y como vemos, con un tamaño de 32768 muestras podemos confirmar que el filtro funciona, solo deja pasar </w:t>
-      </w:r>
-      <w:r>
-        <w:rPr>
-          <w:lang w:val="es-ES"/>
-        </w:rPr>
-        <w:t>frecuencias inferiores a 1000hz</w:t>
-      </w:r>
+        <w:t xml:space="preserve">, con solo </w:t>
+      </w:r>
+      <w:r>
+        <w:rPr>
+          <w:lang w:val="es-ES"/>
+        </w:rPr>
+        <w:t xml:space="preserve">10 </w:t>
+      </w:r>
+      <w:proofErr w:type="spellStart"/>
+      <w:r>
+        <w:rPr>
+          <w:lang w:val="es-ES"/>
+        </w:rPr>
+        <w:t>taps</w:t>
+      </w:r>
+      <w:proofErr w:type="spellEnd"/>
+      <w:r>
+        <w:rPr>
+          <w:lang w:val="es-ES"/>
+        </w:rPr>
+        <w:t xml:space="preserve"> el filtrado no es tan preciso y la frecuencia de 2000hz es captada, </w:t>
+      </w:r>
+      <w:r>
+        <w:rPr>
+          <w:lang w:val="es-ES"/>
+        </w:rPr>
+        <w:t xml:space="preserve">con respecto a la de 5000hz, dado el bajo volumen de los altavoces </w:t>
+      </w:r>
+      <w:r>
+        <w:rPr>
+          <w:lang w:val="es-ES"/>
+        </w:rPr>
+        <w:t xml:space="preserve">el micrófono no captó correctamente la frecuencia, pero si el volumen hubiese sido mayor, esta aparecería también, se mostraría un pequeño pico en 5000hz, tanto el pico de 2000hz como el de 5000hz son atenuados al aumentar el número de </w:t>
+      </w:r>
+      <w:proofErr w:type="spellStart"/>
+      <w:r>
+        <w:rPr>
+          <w:lang w:val="es-ES"/>
+        </w:rPr>
+        <w:t>taps</w:t>
+      </w:r>
+      <w:proofErr w:type="spellEnd"/>
       <w:r>
         <w:rPr>
           <w:lang w:val="es-ES"/>
@@ -1741,41 +1592,78 @@
           <w:tab w:val="left" w:pos="2932"/>
         </w:tabs>
         <w:rPr>
-          <w:lang w:val="es-ES"/>
-        </w:rPr>
-      </w:pPr>
-    </w:p>
-    <w:p>
-      <w:pPr>
-        <w:tabs>
-          <w:tab w:val="left" w:pos="2932"/>
-        </w:tabs>
-        <w:rPr>
-          <w:lang w:val="es-ES"/>
-        </w:rPr>
-      </w:pPr>
-    </w:p>
-    <w:p>
-      <w:pPr>
-        <w:tabs>
-          <w:tab w:val="left" w:pos="2932"/>
-        </w:tabs>
-        <w:rPr>
-          <w:b/>
-          <w:bCs/>
-          <w:sz w:val="22"/>
-          <w:szCs w:val="22"/>
-          <w:lang w:val="es-ES"/>
-        </w:rPr>
-      </w:pPr>
-      <w:r>
-        <w:rPr>
-          <w:b/>
-          <w:bCs/>
-          <w:sz w:val="22"/>
-          <w:szCs w:val="22"/>
-          <w:lang w:val="es-ES"/>
-        </w:rPr>
+          <w:b/>
+          <w:bCs/>
+          <w:sz w:val="22"/>
+          <w:szCs w:val="22"/>
+          <w:lang w:val="es-ES"/>
+        </w:rPr>
+      </w:pPr>
+    </w:p>
+    <w:p>
+      <w:pPr>
+        <w:tabs>
+          <w:tab w:val="left" w:pos="2932"/>
+        </w:tabs>
+        <w:rPr>
+          <w:b/>
+          <w:bCs/>
+          <w:sz w:val="22"/>
+          <w:szCs w:val="22"/>
+          <w:lang w:val="es-ES"/>
+        </w:rPr>
+      </w:pPr>
+    </w:p>
+    <w:p>
+      <w:pPr>
+        <w:tabs>
+          <w:tab w:val="left" w:pos="2932"/>
+        </w:tabs>
+        <w:rPr>
+          <w:b/>
+          <w:bCs/>
+          <w:sz w:val="22"/>
+          <w:szCs w:val="22"/>
+          <w:lang w:val="es-ES"/>
+        </w:rPr>
+      </w:pPr>
+    </w:p>
+    <w:p>
+      <w:pPr>
+        <w:tabs>
+          <w:tab w:val="left" w:pos="2932"/>
+        </w:tabs>
+        <w:rPr>
+          <w:b/>
+          <w:bCs/>
+          <w:sz w:val="22"/>
+          <w:szCs w:val="22"/>
+          <w:lang w:val="es-ES"/>
+        </w:rPr>
+      </w:pPr>
+    </w:p>
+    <w:p>
+      <w:pPr>
+        <w:tabs>
+          <w:tab w:val="left" w:pos="2932"/>
+        </w:tabs>
+        <w:rPr>
+          <w:b/>
+          <w:bCs/>
+          <w:sz w:val="22"/>
+          <w:szCs w:val="22"/>
+          <w:lang w:val="es-ES"/>
+        </w:rPr>
+      </w:pPr>
+      <w:r>
+        <w:rPr>
+          <w:b/>
+          <w:bCs/>
+          <w:sz w:val="22"/>
+          <w:szCs w:val="22"/>
+          <w:lang w:val="es-ES"/>
+        </w:rPr>
+        <w:lastRenderedPageBreak/>
         <w:t xml:space="preserve">-2. Añade medidas de tiempos: t2 tras el filtrado y t3 tras el envío, y pásalas junto a t0 y t1 también a </w:t>
       </w:r>
       <w:proofErr w:type="spellStart"/>
@@ -1787,18 +1675,7 @@
           <w:szCs w:val="22"/>
           <w:lang w:val="es-ES"/>
         </w:rPr>
-        <w:t>print_</w:t>
-      </w:r>
-      <w:proofErr w:type="gramStart"/>
-      <w:r>
-        <w:rPr>
-          <w:b/>
-          <w:bCs/>
-          <w:sz w:val="22"/>
-          <w:szCs w:val="22"/>
-          <w:lang w:val="es-ES"/>
-        </w:rPr>
-        <w:t>partial</w:t>
+        <w:t>print_partial</w:t>
       </w:r>
       <w:proofErr w:type="spellEnd"/>
       <w:r>
@@ -1809,18 +1686,7 @@
           <w:szCs w:val="22"/>
           <w:lang w:val="es-ES"/>
         </w:rPr>
-        <w:t>(</w:t>
-      </w:r>
-      <w:proofErr w:type="gramEnd"/>
-      <w:r>
-        <w:rPr>
-          <w:b/>
-          <w:bCs/>
-          <w:sz w:val="22"/>
-          <w:szCs w:val="22"/>
-          <w:lang w:val="es-ES"/>
-        </w:rPr>
-        <w:t>t0, t1, t2, t3). Diseña filtros de tamaños cada vez mayores (L = 15, 20, 25, etc.). ¿Cómo cambian los tiempos? ¿Hasta qué tamaño de filtro le da tiempo a procesar los bloques sin perder muestras?</w:t>
+        <w:t>(t0, t1, t2, t3). Diseña filtros de tamaños cada vez mayores (L = 15, 20, 25, etc.). ¿Cómo cambian los tiempos? ¿Hasta qué tamaño de filtro le da tiempo a procesar los bloques sin perder muestras?</w:t>
       </w:r>
     </w:p>
     <w:p>
@@ -2273,7 +2139,31 @@
           <w:szCs w:val="22"/>
           <w:lang w:val="es-ES"/>
         </w:rPr>
-        <w:t xml:space="preserve"> a raíz de la convolución, el por qué se explicará en la tarea 4.</w:t>
+        <w:t>, esto debido</w:t>
+      </w:r>
+      <w:r>
+        <w:rPr>
+          <w:sz w:val="22"/>
+          <w:szCs w:val="22"/>
+          <w:lang w:val="es-ES"/>
+        </w:rPr>
+        <w:t xml:space="preserve"> </w:t>
+      </w:r>
+      <w:r>
+        <w:rPr>
+          <w:sz w:val="22"/>
+          <w:szCs w:val="22"/>
+          <w:lang w:val="es-ES"/>
+        </w:rPr>
+        <w:t xml:space="preserve">a la </w:t>
+      </w:r>
+      <w:r>
+        <w:rPr>
+          <w:sz w:val="22"/>
+          <w:szCs w:val="22"/>
+          <w:lang w:val="es-ES"/>
+        </w:rPr>
+        <w:t>convolución, el por qué se explicará en la tarea 4.</w:t>
       </w:r>
       <w:r>
         <w:rPr>
@@ -2543,6 +2433,30 @@
         </w:rPr>
         <w:t xml:space="preserve"> es el máximo tamaño del filtro para no perder muestras a 16khz</w:t>
       </w:r>
+    </w:p>
+    <w:p>
+      <w:pPr>
+        <w:tabs>
+          <w:tab w:val="left" w:pos="2932"/>
+        </w:tabs>
+        <w:rPr>
+          <w:b/>
+          <w:bCs/>
+          <w:lang w:val="es-ES"/>
+        </w:rPr>
+      </w:pPr>
+    </w:p>
+    <w:p>
+      <w:pPr>
+        <w:tabs>
+          <w:tab w:val="left" w:pos="2932"/>
+        </w:tabs>
+        <w:rPr>
+          <w:b/>
+          <w:bCs/>
+          <w:lang w:val="es-ES"/>
+        </w:rPr>
+      </w:pPr>
     </w:p>
     <w:p>
       <w:pPr>
@@ -2625,19 +2539,22 @@
           <w:tab w:val="left" w:pos="2932"/>
         </w:tabs>
         <w:rPr>
-          <w:lang w:val="es-ES"/>
-        </w:rPr>
-      </w:pPr>
-      <w:r>
-        <w:rPr>
-          <w:noProof/>
+          <w:b/>
+          <w:bCs/>
+          <w:lang w:val="es-ES"/>
+        </w:rPr>
+      </w:pPr>
+      <w:r>
+        <w:rPr>
+          <w:b/>
+          <w:bCs/>
           <w:lang w:val="es-ES"/>
         </w:rPr>
         <w:drawing>
-          <wp:inline distT="0" distB="0" distL="0" distR="0" wp14:anchorId="336802C5" wp14:editId="577110A3">
-            <wp:extent cx="5597525" cy="2767054"/>
-            <wp:effectExtent l="0" t="0" r="3175" b="0"/>
-            <wp:docPr id="2111758387" name="Picture 1" descr="A screenshot of a graph&#10;&#10;AI-generated content may be incorrect."/>
+          <wp:inline distT="0" distB="0" distL="0" distR="0" wp14:anchorId="3BB492AA" wp14:editId="63397F97">
+            <wp:extent cx="5123598" cy="2319617"/>
+            <wp:effectExtent l="0" t="0" r="1270" b="5080"/>
+            <wp:docPr id="1653429068" name="Picture 1" descr="A screenshot of a graph&#10;&#10;AI-generated content may be incorrect."/>
             <wp:cNvGraphicFramePr>
               <a:graphicFrameLocks xmlns:a="http://schemas.openxmlformats.org/drawingml/2006/main" noChangeAspect="1"/>
             </wp:cNvGraphicFramePr>
@@ -2645,7 +2562,7 @@
               <a:graphicData uri="http://schemas.openxmlformats.org/drawingml/2006/picture">
                 <pic:pic xmlns:pic="http://schemas.openxmlformats.org/drawingml/2006/picture">
                   <pic:nvPicPr>
-                    <pic:cNvPr id="2111758387" name="Picture 1" descr="A screenshot of a graph&#10;&#10;AI-generated content may be incorrect."/>
+                    <pic:cNvPr id="1653429068" name="Picture 1" descr="A screenshot of a graph&#10;&#10;AI-generated content may be incorrect."/>
                     <pic:cNvPicPr/>
                   </pic:nvPicPr>
                   <pic:blipFill>
@@ -2657,7 +2574,7 @@
                   <pic:spPr>
                     <a:xfrm>
                       <a:off x="0" y="0"/>
-                      <a:ext cx="5645998" cy="2791016"/>
+                      <a:ext cx="5150917" cy="2331985"/>
                     </a:xfrm>
                     <a:prstGeom prst="rect">
                       <a:avLst/>
@@ -2681,14 +2598,13 @@
       </w:pPr>
       <w:r>
         <w:rPr>
-          <w:noProof/>
           <w:lang w:val="es-ES"/>
         </w:rPr>
         <w:drawing>
-          <wp:inline distT="0" distB="0" distL="0" distR="0" wp14:anchorId="7376623B" wp14:editId="7BFEB6A5">
-            <wp:extent cx="5619061" cy="2480807"/>
-            <wp:effectExtent l="0" t="0" r="1270" b="0"/>
-            <wp:docPr id="2108170650" name="Picture 1" descr="A graph with purple lines&#10;&#10;AI-generated content may be incorrect."/>
+          <wp:inline distT="0" distB="0" distL="0" distR="0" wp14:anchorId="15C9FB39" wp14:editId="32D09D7E">
+            <wp:extent cx="5016245" cy="1996888"/>
+            <wp:effectExtent l="0" t="0" r="0" b="3810"/>
+            <wp:docPr id="2045783418" name="Picture 1" descr="A screenshot of a graph&#10;&#10;AI-generated content may be incorrect."/>
             <wp:cNvGraphicFramePr>
               <a:graphicFrameLocks xmlns:a="http://schemas.openxmlformats.org/drawingml/2006/main" noChangeAspect="1"/>
             </wp:cNvGraphicFramePr>
@@ -2696,7 +2612,7 @@
               <a:graphicData uri="http://schemas.openxmlformats.org/drawingml/2006/picture">
                 <pic:pic xmlns:pic="http://schemas.openxmlformats.org/drawingml/2006/picture">
                   <pic:nvPicPr>
-                    <pic:cNvPr id="2108170650" name="Picture 1" descr="A graph with purple lines&#10;&#10;AI-generated content may be incorrect."/>
+                    <pic:cNvPr id="2045783418" name="Picture 1" descr="A screenshot of a graph&#10;&#10;AI-generated content may be incorrect."/>
                     <pic:cNvPicPr/>
                   </pic:nvPicPr>
                   <pic:blipFill>
@@ -2708,7 +2624,7 @@
                   <pic:spPr>
                     <a:xfrm>
                       <a:off x="0" y="0"/>
-                      <a:ext cx="5709009" cy="2520519"/>
+                      <a:ext cx="5054979" cy="2012307"/>
                     </a:xfrm>
                     <a:prstGeom prst="rect">
                       <a:avLst/>
@@ -2732,14 +2648,13 @@
       </w:pPr>
       <w:r>
         <w:rPr>
-          <w:noProof/>
           <w:lang w:val="es-ES"/>
         </w:rPr>
         <w:drawing>
-          <wp:inline distT="0" distB="0" distL="0" distR="0" wp14:anchorId="113BF05A" wp14:editId="6E217264">
-            <wp:extent cx="5620962" cy="2814762"/>
-            <wp:effectExtent l="0" t="0" r="0" b="5080"/>
-            <wp:docPr id="646092212" name="Picture 1" descr="A screen shot of a graph&#10;&#10;AI-generated content may be incorrect."/>
+          <wp:inline distT="0" distB="0" distL="0" distR="0" wp14:anchorId="2E992B4C" wp14:editId="02DB46B9">
+            <wp:extent cx="5052166" cy="2259106"/>
+            <wp:effectExtent l="0" t="0" r="0" b="8255"/>
+            <wp:docPr id="385404908" name="Picture 1" descr="A screenshot of a graph&#10;&#10;AI-generated content may be incorrect."/>
             <wp:cNvGraphicFramePr>
               <a:graphicFrameLocks xmlns:a="http://schemas.openxmlformats.org/drawingml/2006/main" noChangeAspect="1"/>
             </wp:cNvGraphicFramePr>
@@ -2747,7 +2662,7 @@
               <a:graphicData uri="http://schemas.openxmlformats.org/drawingml/2006/picture">
                 <pic:pic xmlns:pic="http://schemas.openxmlformats.org/drawingml/2006/picture">
                   <pic:nvPicPr>
-                    <pic:cNvPr id="646092212" name="Picture 1" descr="A screen shot of a graph&#10;&#10;AI-generated content may be incorrect."/>
+                    <pic:cNvPr id="385404908" name="Picture 1" descr="A screenshot of a graph&#10;&#10;AI-generated content may be incorrect."/>
                     <pic:cNvPicPr/>
                   </pic:nvPicPr>
                   <pic:blipFill>
@@ -2759,7 +2674,7 @@
                   <pic:spPr>
                     <a:xfrm>
                       <a:off x="0" y="0"/>
-                      <a:ext cx="5691921" cy="2850296"/>
+                      <a:ext cx="5077804" cy="2270570"/>
                     </a:xfrm>
                     <a:prstGeom prst="rect">
                       <a:avLst/>
@@ -2781,24 +2696,148 @@
           <w:lang w:val="es-ES"/>
         </w:rPr>
       </w:pPr>
-      <w:r>
-        <w:rPr>
+    </w:p>
+    <w:p>
+      <w:pPr>
+        <w:tabs>
+          <w:tab w:val="left" w:pos="2932"/>
+        </w:tabs>
+        <w:rPr>
+          <w:lang w:val="es-ES"/>
+        </w:rPr>
+      </w:pPr>
+      <w:r>
+        <w:rPr>
+          <w:lang w:val="es-ES"/>
+        </w:rPr>
+        <w:t xml:space="preserve">Como </w:t>
+      </w:r>
+      <w:r>
+        <w:rPr>
+          <w:lang w:val="es-ES"/>
+        </w:rPr>
+        <w:t xml:space="preserve">podemos ver al aumentar el número de </w:t>
+      </w:r>
+      <w:proofErr w:type="spellStart"/>
+      <w:r>
+        <w:rPr>
+          <w:lang w:val="es-ES"/>
+        </w:rPr>
+        <w:t>taps</w:t>
+      </w:r>
+      <w:proofErr w:type="spellEnd"/>
+      <w:r>
+        <w:rPr>
+          <w:lang w:val="es-ES"/>
+        </w:rPr>
+        <w:t xml:space="preserve"> o de coeficientes en el filtro podemos hacer que este sea más eficiente a costa de un mayor tiempo de procesado</w:t>
+      </w:r>
+      <w:r>
+        <w:rPr>
+          <w:lang w:val="es-ES"/>
+        </w:rPr>
+        <w:t xml:space="preserve"> claro</w:t>
+      </w:r>
+      <w:r>
+        <w:rPr>
+          <w:lang w:val="es-ES"/>
+        </w:rPr>
+        <w:t>.</w:t>
+      </w:r>
+      <w:r>
+        <w:rPr>
+          <w:lang w:val="es-ES"/>
+        </w:rPr>
+        <w:t xml:space="preserve"> </w:t>
+      </w:r>
+    </w:p>
+    <w:p>
+      <w:pPr>
+        <w:tabs>
+          <w:tab w:val="left" w:pos="2932"/>
+        </w:tabs>
+        <w:rPr>
+          <w:lang w:val="es-ES"/>
+        </w:rPr>
+      </w:pPr>
+    </w:p>
+    <w:p>
+      <w:pPr>
+        <w:tabs>
+          <w:tab w:val="left" w:pos="2932"/>
+        </w:tabs>
+        <w:rPr>
+          <w:b/>
+          <w:bCs/>
+          <w:lang w:val="es-ES"/>
+        </w:rPr>
+      </w:pPr>
+      <w:r>
+        <w:rPr>
+          <w:b/>
+          <w:bCs/>
           <w:lang w:val="es-ES"/>
         </w:rPr>
         <w:lastRenderedPageBreak/>
-        <w:t>Tenemos que disminuir el tamaño para poder apreciar</w:t>
-      </w:r>
-      <w:r>
-        <w:rPr>
-          <w:lang w:val="es-ES"/>
-        </w:rPr>
-        <w:t xml:space="preserve"> mejor </w:t>
-      </w:r>
-      <w:r>
-        <w:rPr>
-          <w:lang w:val="es-ES"/>
-        </w:rPr>
-        <w:t xml:space="preserve">los cambios. Como podemos ver al aumentar el número de </w:t>
+        <w:t>4. ¿Puedes construir un filtro que deje pasar un tono de 800 Hz y elimine completamente uno de 1200 Hz? ¿Por qué?</w:t>
+      </w:r>
+    </w:p>
+    <w:p>
+      <w:pPr>
+        <w:tabs>
+          <w:tab w:val="left" w:pos="2932"/>
+        </w:tabs>
+        <w:rPr>
+          <w:lang w:val="es-ES"/>
+        </w:rPr>
+      </w:pPr>
+      <w:r>
+        <w:rPr>
+          <w:lang w:val="es-ES"/>
+        </w:rPr>
+        <w:t xml:space="preserve">Tras </w:t>
+      </w:r>
+      <w:r>
+        <w:rPr>
+          <w:lang w:val="es-ES"/>
+        </w:rPr>
+        <w:t xml:space="preserve">ir </w:t>
+      </w:r>
+      <w:r>
+        <w:rPr>
+          <w:lang w:val="es-ES"/>
+        </w:rPr>
+        <w:t xml:space="preserve">probando, ni el filtro banda ancha ni rechazo banda sirven. </w:t>
+      </w:r>
+      <w:r>
+        <w:rPr>
+          <w:lang w:val="es-ES"/>
+        </w:rPr>
+        <w:t>Aun</w:t>
+      </w:r>
+      <w:r>
+        <w:rPr>
+          <w:lang w:val="es-ES"/>
+        </w:rPr>
+        <w:t xml:space="preserve"> aumentando los coeficientes hasta el máximo </w:t>
+      </w:r>
+      <w:r>
+        <w:rPr>
+          <w:lang w:val="es-ES"/>
+        </w:rPr>
+        <w:t xml:space="preserve">que permite el código </w:t>
+      </w:r>
+      <w:r>
+        <w:rPr>
+          <w:lang w:val="es-ES"/>
+        </w:rPr>
+        <w:t>y en consecuencia teniendo pérdidas de muestras (a 63</w:t>
+      </w:r>
+      <w:r>
+        <w:rPr>
+          <w:lang w:val="es-ES"/>
+        </w:rPr>
+        <w:t xml:space="preserve"> </w:t>
       </w:r>
       <w:proofErr w:type="spellStart"/>
       <w:r>
@@ -2812,7 +2851,31 @@
         <w:rPr>
           <w:lang w:val="es-ES"/>
         </w:rPr>
-        <w:t xml:space="preserve"> o de coeficientes en el filtro podemos hacer que este sea más eficiente a costa de un mayor tiempo de procesado</w:t>
+        <w:t>)</w:t>
+      </w:r>
+      <w:r>
+        <w:rPr>
+          <w:lang w:val="es-ES"/>
+        </w:rPr>
+        <w:t xml:space="preserve">, no es posible eliminar por completo la frecuencia de 1200hz, a lo sumo </w:t>
+      </w:r>
+      <w:r>
+        <w:rPr>
+          <w:lang w:val="es-ES"/>
+        </w:rPr>
+        <w:t>atenuarla,</w:t>
+      </w:r>
+      <w:r>
+        <w:rPr>
+          <w:lang w:val="es-ES"/>
+        </w:rPr>
+        <w:t xml:space="preserve"> pero eliminarla, al menos con un filtro FIR</w:t>
+      </w:r>
+      <w:r>
+        <w:rPr>
+          <w:lang w:val="es-ES"/>
+        </w:rPr>
+        <w:t xml:space="preserve"> que usa convolución no</w:t>
       </w:r>
       <w:r>
         <w:rPr>
@@ -2824,526 +2887,62 @@
         <w:rPr>
           <w:lang w:val="es-ES"/>
         </w:rPr>
-        <w:t xml:space="preserve"> </w:t>
-      </w:r>
-    </w:p>
-    <w:p>
-      <w:pPr>
-        <w:tabs>
-          <w:tab w:val="left" w:pos="2932"/>
-        </w:tabs>
-        <w:rPr>
-          <w:lang w:val="es-ES"/>
-        </w:rPr>
-      </w:pPr>
-    </w:p>
-    <w:p>
-      <w:pPr>
-        <w:tabs>
-          <w:tab w:val="left" w:pos="2932"/>
-        </w:tabs>
-        <w:rPr>
-          <w:b/>
-          <w:bCs/>
-          <w:lang w:val="es-ES"/>
-        </w:rPr>
-      </w:pPr>
-      <w:r>
-        <w:rPr>
-          <w:b/>
-          <w:bCs/>
-          <w:lang w:val="es-ES"/>
-        </w:rPr>
-        <w:t>4. ¿Puedes construir un filtro que deje pasar un tono de 800 Hz y elimine completamente uno de 1200 Hz? ¿Por qué?</w:t>
-      </w:r>
-    </w:p>
-    <w:p>
-      <w:pPr>
-        <w:tabs>
-          <w:tab w:val="left" w:pos="2932"/>
-        </w:tabs>
-        <w:rPr>
-          <w:lang w:val="es-ES"/>
-        </w:rPr>
-      </w:pPr>
-      <w:r>
-        <w:rPr>
-          <w:lang w:val="es-ES"/>
-        </w:rPr>
-        <w:t xml:space="preserve">No acabo de entender la pregunta, es decir, un filtro paso bajo </w:t>
-      </w:r>
-      <w:r>
-        <w:rPr>
-          <w:lang w:val="es-ES"/>
-        </w:rPr>
-        <w:t>de</w:t>
-      </w:r>
-      <w:r>
-        <w:rPr>
-          <w:lang w:val="es-ES"/>
-        </w:rPr>
-        <w:t xml:space="preserve"> 1000Hz deja pasar </w:t>
-      </w:r>
-      <w:r>
-        <w:rPr>
-          <w:lang w:val="es-ES"/>
-        </w:rPr>
-        <w:t>una frecuencia de 800hz y elimina una de 1200hz, pero eso ya está hecho.</w:t>
-      </w:r>
-    </w:p>
-    <w:p>
-      <w:pPr>
-        <w:tabs>
-          <w:tab w:val="left" w:pos="2932"/>
-        </w:tabs>
-        <w:rPr>
-          <w:lang w:val="es-ES"/>
-        </w:rPr>
-      </w:pPr>
-      <w:r>
-        <w:rPr>
-          <w:lang w:val="es-ES"/>
-        </w:rPr>
-        <w:t xml:space="preserve">Tras hacer un poco de </w:t>
+        <w:t xml:space="preserve"> E</w:t>
+      </w:r>
+      <w:r>
+        <w:rPr>
+          <w:lang w:val="es-ES"/>
+        </w:rPr>
+        <w:t xml:space="preserve">n teoría con un número infinito de </w:t>
       </w:r>
       <w:proofErr w:type="spellStart"/>
       <w:r>
         <w:rPr>
           <w:lang w:val="es-ES"/>
         </w:rPr>
-        <w:t>research</w:t>
+        <w:t>taps</w:t>
       </w:r>
       <w:proofErr w:type="spellEnd"/>
       <w:r>
         <w:rPr>
           <w:lang w:val="es-ES"/>
         </w:rPr>
-        <w:t xml:space="preserve"> y probando, ni el filtro banda ancha ni rechazo banda sirven. </w:t>
-      </w:r>
-      <w:r>
-        <w:rPr>
-          <w:lang w:val="es-ES"/>
-        </w:rPr>
-        <w:t>Aun</w:t>
-      </w:r>
-      <w:r>
-        <w:rPr>
-          <w:lang w:val="es-ES"/>
-        </w:rPr>
-        <w:t xml:space="preserve"> aumentando los coeficientes hasta el máximo </w:t>
-      </w:r>
-      <w:r>
-        <w:rPr>
-          <w:lang w:val="es-ES"/>
-        </w:rPr>
-        <w:t xml:space="preserve">que permite el código </w:t>
-      </w:r>
-      <w:r>
-        <w:rPr>
-          <w:lang w:val="es-ES"/>
-        </w:rPr>
-        <w:t>y en consecuencia teniendo pérdidas de muestras (a 63)</w:t>
-      </w:r>
-      <w:r>
-        <w:rPr>
-          <w:lang w:val="es-ES"/>
-        </w:rPr>
-        <w:t xml:space="preserve">, no es posible eliminar por completo la frecuencia de 1200hz, a lo sumo </w:t>
-      </w:r>
-      <w:r>
-        <w:rPr>
-          <w:lang w:val="es-ES"/>
-        </w:rPr>
-        <w:t>atenuarla,</w:t>
-      </w:r>
-      <w:r>
-        <w:rPr>
-          <w:lang w:val="es-ES"/>
-        </w:rPr>
-        <w:t xml:space="preserve"> pero eliminarla, al menos con un filtro FIR</w:t>
-      </w:r>
-      <w:r>
-        <w:rPr>
-          <w:lang w:val="es-ES"/>
-        </w:rPr>
-        <w:t xml:space="preserve"> que usa convolución no</w:t>
-      </w:r>
-      <w:r>
-        <w:rPr>
-          <w:lang w:val="es-ES"/>
-        </w:rPr>
-        <w:t xml:space="preserve">. Esto es así porque este filtro elimina/atenúa </w:t>
-      </w:r>
-      <w:r>
-        <w:rPr>
-          <w:lang w:val="es-ES"/>
-        </w:rPr>
-        <w:t>intervalos</w:t>
-      </w:r>
-      <w:r>
-        <w:rPr>
-          <w:lang w:val="es-ES"/>
-        </w:rPr>
-        <w:t xml:space="preserve"> de frecuencias, no frecuencias específicas</w:t>
-      </w:r>
-      <w:r>
-        <w:rPr>
-          <w:lang w:val="es-ES"/>
-        </w:rPr>
-        <w:t>,</w:t>
-      </w:r>
-      <w:r>
-        <w:rPr>
-          <w:lang w:val="es-ES"/>
-        </w:rPr>
-        <w:t xml:space="preserve"> pero parece que para eliminar muestras específicas y dejar intactas las demás se </w:t>
-      </w:r>
-      <w:r>
-        <w:rPr>
-          <w:lang w:val="es-ES"/>
-        </w:rPr>
-        <w:t xml:space="preserve">puede </w:t>
-      </w:r>
-      <w:r>
-        <w:rPr>
-          <w:lang w:val="es-ES"/>
-        </w:rPr>
-        <w:t>usa</w:t>
-      </w:r>
-      <w:r>
-        <w:rPr>
-          <w:lang w:val="es-ES"/>
-        </w:rPr>
-        <w:t>r</w:t>
-      </w:r>
-      <w:r>
-        <w:rPr>
-          <w:lang w:val="es-ES"/>
-        </w:rPr>
-        <w:t xml:space="preserve"> </w:t>
+        <w:t xml:space="preserve"> podría pero no es físicamente posible.</w:t>
+      </w:r>
+      <w:r>
+        <w:rPr>
+          <w:lang w:val="es-ES"/>
+        </w:rPr>
+        <w:t xml:space="preserve"> Aunque claro está que con un número elevado de </w:t>
       </w:r>
       <w:proofErr w:type="spellStart"/>
-      <w:proofErr w:type="gramStart"/>
-      <w:r>
-        <w:rPr>
-          <w:lang w:val="es-ES"/>
-        </w:rPr>
-        <w:t>scipy.signal</w:t>
-      </w:r>
-      <w:proofErr w:type="gramEnd"/>
-      <w:r>
-        <w:rPr>
-          <w:lang w:val="es-ES"/>
-        </w:rPr>
-        <w:t>.iirnotch</w:t>
+      <w:r>
+        <w:rPr>
+          <w:lang w:val="es-ES"/>
+        </w:rPr>
+        <w:t>taps</w:t>
       </w:r>
       <w:proofErr w:type="spellEnd"/>
-    </w:p>
-    <w:p>
-      <w:pPr>
-        <w:tabs>
-          <w:tab w:val="left" w:pos="2932"/>
-        </w:tabs>
-        <w:rPr>
-          <w:lang w:val="es-ES"/>
-        </w:rPr>
-      </w:pPr>
-      <w:r>
-        <w:rPr>
-          <w:lang w:val="es-ES"/>
-        </w:rPr>
-        <w:t>Su construcción sería de la siguiente manera:</w:t>
-      </w:r>
-    </w:p>
-    <w:p>
-      <w:pPr>
-        <w:tabs>
-          <w:tab w:val="left" w:pos="2932"/>
-        </w:tabs>
-        <w:rPr>
-          <w:lang w:val="en-US"/>
-        </w:rPr>
-      </w:pPr>
-      <w:r>
-        <w:rPr>
-          <w:lang w:val="en-US"/>
-        </w:rPr>
-        <w:t xml:space="preserve">b, a = </w:t>
+      <w:r>
+        <w:rPr>
+          <w:lang w:val="es-ES"/>
+        </w:rPr>
+        <w:t xml:space="preserve"> podemos hacer que la frecuencia sea inaudible pero eliminada por completo con un número discreto de </w:t>
       </w:r>
       <w:proofErr w:type="spellStart"/>
-      <w:proofErr w:type="gramStart"/>
-      <w:r>
-        <w:rPr>
-          <w:lang w:val="en-US"/>
-        </w:rPr>
-        <w:t>iirnotch</w:t>
+      <w:r>
+        <w:rPr>
+          <w:lang w:val="es-ES"/>
+        </w:rPr>
+        <w:t>taps</w:t>
       </w:r>
       <w:proofErr w:type="spellEnd"/>
       <w:r>
         <w:rPr>
-          <w:lang w:val="en-US"/>
-        </w:rPr>
-        <w:t>(</w:t>
-      </w:r>
-      <w:proofErr w:type="gramEnd"/>
-      <w:r>
-        <w:rPr>
-          <w:lang w:val="en-US"/>
-        </w:rPr>
-        <w:t>1200</w:t>
-      </w:r>
-      <w:r>
-        <w:rPr>
-          <w:lang w:val="en-US"/>
-        </w:rPr>
-        <w:t xml:space="preserve">, </w:t>
-      </w:r>
-      <w:r>
-        <w:rPr>
-          <w:lang w:val="en-US"/>
-        </w:rPr>
-        <w:t>30</w:t>
-      </w:r>
-      <w:r>
-        <w:rPr>
-          <w:lang w:val="en-US"/>
-        </w:rPr>
-        <w:t xml:space="preserve">, </w:t>
-      </w:r>
-      <w:r>
-        <w:rPr>
-          <w:lang w:val="en-US"/>
-        </w:rPr>
-        <w:t>16000</w:t>
-      </w:r>
-      <w:proofErr w:type="gramStart"/>
-      <w:r>
-        <w:rPr>
-          <w:lang w:val="en-US"/>
-        </w:rPr>
-        <w:t>)</w:t>
-      </w:r>
-      <w:r>
-        <w:rPr>
-          <w:lang w:val="en-US"/>
-        </w:rPr>
-        <w:t xml:space="preserve"> </w:t>
-      </w:r>
-      <w:r>
-        <w:rPr>
-          <w:lang w:val="en-US"/>
-        </w:rPr>
-        <w:t xml:space="preserve"> #</w:t>
-      </w:r>
-      <w:proofErr w:type="gramEnd"/>
-      <w:r>
-        <w:rPr>
-          <w:lang w:val="en-US"/>
-        </w:rPr>
-        <w:t xml:space="preserve"> </w:t>
-      </w:r>
-      <w:proofErr w:type="spellStart"/>
-      <w:r>
-        <w:rPr>
-          <w:lang w:val="en-US"/>
-        </w:rPr>
-        <w:t>Coeficientes</w:t>
-      </w:r>
-      <w:proofErr w:type="spellEnd"/>
-    </w:p>
-    <w:p>
-      <w:pPr>
-        <w:tabs>
-          <w:tab w:val="left" w:pos="2932"/>
-        </w:tabs>
-        <w:rPr>
-          <w:lang w:val="en-US"/>
-        </w:rPr>
-      </w:pPr>
-      <w:proofErr w:type="spellStart"/>
-      <w:r>
-        <w:rPr>
-          <w:lang w:val="en-US"/>
-        </w:rPr>
-        <w:t>filtered_signal</w:t>
-      </w:r>
-      <w:proofErr w:type="spellEnd"/>
-      <w:r>
-        <w:rPr>
-          <w:lang w:val="en-US"/>
-        </w:rPr>
-        <w:t xml:space="preserve"> = </w:t>
-      </w:r>
-      <w:proofErr w:type="spellStart"/>
-      <w:proofErr w:type="gramStart"/>
-      <w:r>
-        <w:rPr>
-          <w:lang w:val="en-US"/>
-        </w:rPr>
-        <w:t>lfilter</w:t>
-      </w:r>
-      <w:proofErr w:type="spellEnd"/>
-      <w:r>
-        <w:rPr>
-          <w:lang w:val="en-US"/>
-        </w:rPr>
-        <w:t>(</w:t>
-      </w:r>
-      <w:proofErr w:type="gramEnd"/>
-      <w:r>
-        <w:rPr>
-          <w:lang w:val="en-US"/>
-        </w:rPr>
-        <w:t xml:space="preserve">b, a, </w:t>
-      </w:r>
-      <w:r>
-        <w:rPr>
-          <w:lang w:val="en-US"/>
-        </w:rPr>
-        <w:t>signal</w:t>
-      </w:r>
-      <w:r>
-        <w:rPr>
-          <w:lang w:val="en-US"/>
-        </w:rPr>
-        <w:t>)</w:t>
-      </w:r>
-    </w:p>
-    <w:p>
-      <w:pPr>
-        <w:tabs>
-          <w:tab w:val="left" w:pos="2932"/>
-        </w:tabs>
-        <w:rPr>
-          <w:lang w:val="en-US"/>
-        </w:rPr>
-      </w:pPr>
-    </w:p>
-    <w:p>
-      <w:pPr>
-        <w:tabs>
-          <w:tab w:val="left" w:pos="2932"/>
-        </w:tabs>
-        <w:rPr>
-          <w:b/>
-          <w:bCs/>
-          <w:sz w:val="36"/>
-          <w:szCs w:val="36"/>
-          <w:lang w:val="en-US"/>
-        </w:rPr>
-      </w:pPr>
-    </w:p>
-    <w:p>
-      <w:pPr>
-        <w:tabs>
-          <w:tab w:val="left" w:pos="2932"/>
-        </w:tabs>
-        <w:rPr>
-          <w:b/>
-          <w:bCs/>
-          <w:sz w:val="36"/>
-          <w:szCs w:val="36"/>
-          <w:lang w:val="en-US"/>
-        </w:rPr>
-      </w:pPr>
-    </w:p>
-    <w:p>
-      <w:pPr>
-        <w:tabs>
-          <w:tab w:val="left" w:pos="2932"/>
-        </w:tabs>
-        <w:rPr>
-          <w:b/>
-          <w:bCs/>
-          <w:sz w:val="36"/>
-          <w:szCs w:val="36"/>
-          <w:lang w:val="en-US"/>
-        </w:rPr>
-      </w:pPr>
-    </w:p>
-    <w:p>
-      <w:pPr>
-        <w:tabs>
-          <w:tab w:val="left" w:pos="2932"/>
-        </w:tabs>
-        <w:rPr>
-          <w:b/>
-          <w:bCs/>
-          <w:sz w:val="36"/>
-          <w:szCs w:val="36"/>
-          <w:lang w:val="en-US"/>
-        </w:rPr>
-      </w:pPr>
-    </w:p>
-    <w:p>
-      <w:pPr>
-        <w:tabs>
-          <w:tab w:val="left" w:pos="2932"/>
-        </w:tabs>
-        <w:rPr>
-          <w:b/>
-          <w:bCs/>
-          <w:sz w:val="36"/>
-          <w:szCs w:val="36"/>
-          <w:lang w:val="en-US"/>
-        </w:rPr>
-      </w:pPr>
-    </w:p>
-    <w:p>
-      <w:pPr>
-        <w:tabs>
-          <w:tab w:val="left" w:pos="2932"/>
-        </w:tabs>
-        <w:rPr>
-          <w:b/>
-          <w:bCs/>
-          <w:sz w:val="36"/>
-          <w:szCs w:val="36"/>
-          <w:lang w:val="en-US"/>
-        </w:rPr>
-      </w:pPr>
-    </w:p>
-    <w:p>
-      <w:pPr>
-        <w:tabs>
-          <w:tab w:val="left" w:pos="2932"/>
-        </w:tabs>
-        <w:rPr>
-          <w:b/>
-          <w:bCs/>
-          <w:sz w:val="36"/>
-          <w:szCs w:val="36"/>
-          <w:lang w:val="en-US"/>
-        </w:rPr>
-      </w:pPr>
-    </w:p>
-    <w:p>
-      <w:pPr>
-        <w:tabs>
-          <w:tab w:val="left" w:pos="2932"/>
-        </w:tabs>
-        <w:rPr>
-          <w:b/>
-          <w:bCs/>
-          <w:sz w:val="36"/>
-          <w:szCs w:val="36"/>
-          <w:lang w:val="en-US"/>
-        </w:rPr>
-      </w:pPr>
-    </w:p>
-    <w:p>
-      <w:pPr>
-        <w:tabs>
-          <w:tab w:val="left" w:pos="2932"/>
-        </w:tabs>
-        <w:rPr>
-          <w:b/>
-          <w:bCs/>
-          <w:sz w:val="36"/>
-          <w:szCs w:val="36"/>
-          <w:lang w:val="en-US"/>
-        </w:rPr>
-      </w:pPr>
+          <w:lang w:val="es-ES"/>
+        </w:rPr>
+        <w:t xml:space="preserve"> no.</w:t>
+      </w:r>
     </w:p>
     <w:p>
       <w:pPr>
@@ -3367,7 +2966,6 @@
           <w:szCs w:val="36"/>
           <w:lang w:val="es-ES"/>
         </w:rPr>
-        <w:lastRenderedPageBreak/>
         <mc:AlternateContent>
           <mc:Choice Requires="wpi">
             <w:drawing>
@@ -4951,6 +4549,7 @@
         <w:rPr>
           <w:lang w:val="es-ES"/>
         </w:rPr>
+        <w:lastRenderedPageBreak/>
         <w:t>Desde luego se escucha una diferencia</w:t>
       </w:r>
       <w:r>
@@ -5051,21 +4650,7 @@
         <w:rPr>
           <w:lang w:val="es-ES"/>
         </w:rPr>
-        <w:t xml:space="preserve"> un valor distinto de </w:t>
-      </w:r>
-      <w:proofErr w:type="gramStart"/>
-      <w:r>
-        <w:rPr>
-          <w:lang w:val="es-ES"/>
-        </w:rPr>
-        <w:t>cero,</w:t>
-      </w:r>
-      <w:proofErr w:type="gramEnd"/>
-      <w:r>
-        <w:rPr>
-          <w:lang w:val="es-ES"/>
-        </w:rPr>
-        <w:t xml:space="preserve"> básicamente tiende a cero, para el siguiente serán 28 ceros</w:t>
+        <w:t xml:space="preserve"> un valor distinto de cero, básicamente tiende a cero, para el siguiente serán 28 ceros</w:t>
       </w:r>
       <w:r>
         <w:rPr>
@@ -5113,21 +4698,7 @@
         <w:rPr>
           <w:lang w:val="es-ES"/>
         </w:rPr>
-        <w:t xml:space="preserve"> </w:t>
-      </w:r>
-      <w:proofErr w:type="gramStart"/>
-      <w:r>
-        <w:rPr>
-          <w:lang w:val="es-ES"/>
-        </w:rPr>
-        <w:t>que</w:t>
-      </w:r>
-      <w:proofErr w:type="gramEnd"/>
-      <w:r>
-        <w:rPr>
-          <w:lang w:val="es-ES"/>
-        </w:rPr>
-        <w:t xml:space="preserve"> aunque los </w:t>
+        <w:t xml:space="preserve"> que aunque los </w:t>
       </w:r>
       <w:r>
         <w:rPr>
@@ -5170,7 +4741,6 @@
           <w:szCs w:val="36"/>
           <w:lang w:val="es-ES"/>
         </w:rPr>
-        <w:lastRenderedPageBreak/>
         <mc:AlternateContent>
           <mc:Choice Requires="wpi">
             <w:drawing>
@@ -5272,17 +4842,15 @@
         <w:rPr>
           <w:lang w:val="es-ES"/>
         </w:rPr>
-        <w:t xml:space="preserve">Es la hostia, digo, el espectro sonoro (distribución de las frecuencias) se muestra en una ventana que se abre mostrando la </w:t>
-      </w:r>
-      <w:proofErr w:type="gramStart"/>
-      <w:r>
-        <w:rPr>
-          <w:lang w:val="es-ES"/>
-        </w:rPr>
-        <w:t>FFT(</w:t>
+        <w:t>E</w:t>
+      </w:r>
+      <w:r>
+        <w:rPr>
+          <w:lang w:val="es-ES"/>
+        </w:rPr>
+        <w:t>l espectro sonoro (distribución de las frecuencias) se muestra en una ventana que se abre mostrando la FFT(</w:t>
       </w:r>
       <w:proofErr w:type="spellStart"/>
-      <w:proofErr w:type="gramEnd"/>
       <w:r>
         <w:rPr>
           <w:lang w:val="es-ES"/>
@@ -5340,6 +4908,7 @@
       </w:pPr>
       <w:r>
         <w:rPr>
+          <w:noProof/>
           <w:lang w:val="es-ES"/>
         </w:rPr>
         <w:drawing>
@@ -5393,22 +4962,63 @@
         <w:rPr>
           <w:lang w:val="es-ES"/>
         </w:rPr>
-        <w:t xml:space="preserve">Un ejemplo de lo que se </w:t>
-      </w:r>
-      <w:proofErr w:type="gramStart"/>
-      <w:r>
-        <w:rPr>
-          <w:lang w:val="es-ES"/>
-        </w:rPr>
-        <w:t>ve</w:t>
-      </w:r>
-      <w:proofErr w:type="gramEnd"/>
-      <w:r>
-        <w:rPr>
-          <w:lang w:val="es-ES"/>
-        </w:rPr>
-        <w:t xml:space="preserve"> pero por supuesto cambia en tiempo real.</w:t>
-      </w:r>
+        <w:t>Un ejemplo de lo que se ve pero por supuesto cambia en tiempo real.</w:t>
+      </w:r>
+    </w:p>
+    <w:p>
+      <w:pPr>
+        <w:tabs>
+          <w:tab w:val="left" w:pos="2932"/>
+        </w:tabs>
+        <w:ind w:left="360"/>
+        <w:rPr>
+          <w:lang w:val="es-ES"/>
+        </w:rPr>
+      </w:pPr>
+    </w:p>
+    <w:p>
+      <w:pPr>
+        <w:tabs>
+          <w:tab w:val="left" w:pos="2932"/>
+        </w:tabs>
+        <w:ind w:left="360"/>
+        <w:rPr>
+          <w:lang w:val="es-ES"/>
+        </w:rPr>
+      </w:pPr>
+    </w:p>
+    <w:p>
+      <w:pPr>
+        <w:tabs>
+          <w:tab w:val="left" w:pos="2932"/>
+        </w:tabs>
+        <w:ind w:left="360"/>
+        <w:rPr>
+          <w:lang w:val="es-ES"/>
+        </w:rPr>
+      </w:pPr>
+    </w:p>
+    <w:p>
+      <w:pPr>
+        <w:tabs>
+          <w:tab w:val="left" w:pos="2932"/>
+        </w:tabs>
+        <w:ind w:left="360"/>
+        <w:rPr>
+          <w:lang w:val="es-ES"/>
+        </w:rPr>
+      </w:pPr>
+    </w:p>
+    <w:p>
+      <w:pPr>
+        <w:tabs>
+          <w:tab w:val="left" w:pos="2932"/>
+        </w:tabs>
+        <w:ind w:left="360"/>
+        <w:rPr>
+          <w:lang w:val="es-ES"/>
+        </w:rPr>
+      </w:pPr>
     </w:p>
     <w:p>
       <w:pPr>
@@ -5433,6 +5043,7 @@
           <w:noProof/>
           <w:lang w:val="es-ES"/>
         </w:rPr>
+        <w:lastRenderedPageBreak/>
         <mc:AlternateContent>
           <mc:Choice Requires="wpi">
             <w:drawing>
@@ -5597,12 +5208,13 @@
         <w:rPr>
           <w:b/>
           <w:bCs/>
+          <w:noProof/>
           <w:lang w:val="es-ES"/>
         </w:rPr>
         <w:drawing>
-          <wp:inline distT="0" distB="0" distL="0" distR="0" wp14:anchorId="3CFB3254" wp14:editId="7849C419">
-            <wp:extent cx="4308421" cy="3142770"/>
-            <wp:effectExtent l="0" t="0" r="0" b="635"/>
+          <wp:inline distT="0" distB="0" distL="0" distR="0" wp14:anchorId="3CFB3254" wp14:editId="008B737A">
+            <wp:extent cx="4316095" cy="2063750"/>
+            <wp:effectExtent l="0" t="0" r="8255" b="0"/>
             <wp:docPr id="1906784082" name="Picture 1" descr="A screen shot of a graph&#10;&#10;AI-generated content may be incorrect."/>
             <wp:cNvGraphicFramePr>
               <a:graphicFrameLocks xmlns:a="http://schemas.openxmlformats.org/drawingml/2006/main" noChangeAspect="1"/>
@@ -5623,7 +5235,7 @@
                   <pic:spPr>
                     <a:xfrm>
                       <a:off x="0" y="0"/>
-                      <a:ext cx="4340120" cy="3165893"/>
+                      <a:ext cx="4364795" cy="2087036"/>
                     </a:xfrm>
                     <a:prstGeom prst="rect">
                       <a:avLst/>
@@ -5654,7 +5266,6 @@
           <w:bCs/>
           <w:lang w:val="es-ES"/>
         </w:rPr>
-        <w:lastRenderedPageBreak/>
         <w:t>4000hz</w:t>
       </w:r>
     </w:p>
@@ -5674,12 +5285,13 @@
         <w:rPr>
           <w:b/>
           <w:bCs/>
+          <w:noProof/>
           <w:lang w:val="es-ES"/>
         </w:rPr>
         <w:drawing>
-          <wp:inline distT="0" distB="0" distL="0" distR="0" wp14:anchorId="05CFF0D7" wp14:editId="371C2DA2">
-            <wp:extent cx="4635182" cy="1244813"/>
-            <wp:effectExtent l="0" t="0" r="0" b="0"/>
+          <wp:inline distT="0" distB="0" distL="0" distR="0" wp14:anchorId="05CFF0D7" wp14:editId="46FFA910">
+            <wp:extent cx="4316506" cy="1244600"/>
+            <wp:effectExtent l="0" t="0" r="8255" b="0"/>
             <wp:docPr id="2128213991" name="Picture 1" descr="A graph of a graph&#10;&#10;AI-generated content may be incorrect."/>
             <wp:cNvGraphicFramePr>
               <a:graphicFrameLocks xmlns:a="http://schemas.openxmlformats.org/drawingml/2006/main" noChangeAspect="1"/>
@@ -5700,7 +5312,7 @@
                   <pic:spPr>
                     <a:xfrm>
                       <a:off x="0" y="0"/>
-                      <a:ext cx="4712222" cy="1265503"/>
+                      <a:ext cx="4393859" cy="1266904"/>
                     </a:xfrm>
                     <a:prstGeom prst="rect">
                       <a:avLst/>
@@ -5742,12 +5354,13 @@
       </w:pPr>
       <w:r>
         <w:rPr>
+          <w:noProof/>
           <w:lang w:val="es-ES"/>
         </w:rPr>
         <w:drawing>
-          <wp:inline distT="0" distB="0" distL="0" distR="0" wp14:anchorId="76E46372" wp14:editId="1F52D456">
-            <wp:extent cx="4625606" cy="1267865"/>
-            <wp:effectExtent l="0" t="0" r="3810" b="8890"/>
+          <wp:inline distT="0" distB="0" distL="0" distR="0" wp14:anchorId="76E46372" wp14:editId="2A724CB1">
+            <wp:extent cx="4323229" cy="1267460"/>
+            <wp:effectExtent l="0" t="0" r="1270" b="8890"/>
             <wp:docPr id="1663831040" name="Picture 1" descr="A graph with red lines&#10;&#10;AI-generated content may be incorrect."/>
             <wp:cNvGraphicFramePr>
               <a:graphicFrameLocks xmlns:a="http://schemas.openxmlformats.org/drawingml/2006/main" noChangeAspect="1"/>
@@ -5768,7 +5381,7 @@
                   <pic:spPr>
                     <a:xfrm>
                       <a:off x="0" y="0"/>
-                      <a:ext cx="4634828" cy="1270393"/>
+                      <a:ext cx="4336806" cy="1271441"/>
                     </a:xfrm>
                     <a:prstGeom prst="rect">
                       <a:avLst/>
@@ -5810,6 +5423,7 @@
       </w:pPr>
       <w:r>
         <w:rPr>
+          <w:noProof/>
           <w:lang w:val="es-ES"/>
         </w:rPr>
         <w:drawing>
@@ -5867,7 +5481,7 @@
         </w:tabs>
         <w:ind w:left="360"/>
         <w:rPr>
-          <w:lang w:val="es-ES"/>
+          <w:lang w:val="en-US"/>
         </w:rPr>
       </w:pPr>
       <w:r>
@@ -5892,7 +5506,14 @@
         <w:rPr>
           <w:lang w:val="es-ES"/>
         </w:rPr>
-        <w:t xml:space="preserve"> no se satisface el teorema de Nyquist, </w:t>
+        <w:t xml:space="preserve"> no se </w:t>
+      </w:r>
+      <w:r>
+        <w:rPr>
+          <w:lang w:val="es-ES"/>
+        </w:rPr>
+        <w:lastRenderedPageBreak/>
+        <w:t xml:space="preserve">satisface el teorema de Nyquist, </w:t>
       </w:r>
       <w:proofErr w:type="spellStart"/>
       <w:r>
@@ -5966,27 +5587,75 @@
         <w:rPr>
           <w:lang w:val="es-ES"/>
         </w:rPr>
-        <w:t xml:space="preserve"> es el efecto por el que no se puede distinguir una señal </w:t>
-      </w:r>
-      <w:proofErr w:type="spellStart"/>
-      <w:r>
-        <w:rPr>
-          <w:lang w:val="es-ES"/>
-        </w:rPr>
-        <w:t>continual</w:t>
-      </w:r>
-      <w:proofErr w:type="spellEnd"/>
-      <w:r>
-        <w:rPr>
-          <w:lang w:val="es-ES"/>
-        </w:rPr>
-        <w:t xml:space="preserve"> pasarla a digital.</w:t>
-      </w:r>
-      <w:r>
-        <w:rPr>
-          <w:lang w:val="es-ES"/>
-        </w:rPr>
-        <w:t xml:space="preserve"> Este efecto hace que la señal se refleja hacia abajo, como se ve la señal hasta retrocediendo en frecuencias en lugar de aumentar, este es el producto de que no se represente correctamente.</w:t>
+        <w:t xml:space="preserve"> es el efecto por el que no se puede distinguir una señal continua</w:t>
+      </w:r>
+      <w:r>
+        <w:rPr>
+          <w:lang w:val="es-ES"/>
+        </w:rPr>
+        <w:t xml:space="preserve"> a</w:t>
+      </w:r>
+      <w:r>
+        <w:rPr>
+          <w:lang w:val="es-ES"/>
+        </w:rPr>
+        <w:t>l pasarla a digital.</w:t>
+      </w:r>
+      <w:r>
+        <w:rPr>
+          <w:lang w:val="es-ES"/>
+        </w:rPr>
+        <w:t xml:space="preserve"> Este efecto hace que la señal se refleja hacia abajo, como se ve la señal </w:t>
+      </w:r>
+      <w:r>
+        <w:rPr>
+          <w:lang w:val="es-ES"/>
+        </w:rPr>
+        <w:t>está</w:t>
+      </w:r>
+      <w:r>
+        <w:rPr>
+          <w:lang w:val="es-ES"/>
+        </w:rPr>
+        <w:t xml:space="preserve"> retrocediendo en frecuencias en lugar de aumentar, este es el producto de que no se represente correctamente.</w:t>
+      </w:r>
+    </w:p>
+    <w:p>
+      <w:pPr>
+        <w:tabs>
+          <w:tab w:val="left" w:pos="2932"/>
+        </w:tabs>
+        <w:rPr>
+          <w:lang w:val="es-ES"/>
+        </w:rPr>
+      </w:pPr>
+    </w:p>
+    <w:p>
+      <w:pPr>
+        <w:tabs>
+          <w:tab w:val="left" w:pos="2932"/>
+        </w:tabs>
+        <w:rPr>
+          <w:lang w:val="es-ES"/>
+        </w:rPr>
+      </w:pPr>
+      <w:r>
+        <w:rPr>
+          <w:lang w:val="es-ES"/>
+        </w:rPr>
+        <w:t>Pero c</w:t>
+      </w:r>
+      <w:r>
+        <w:rPr>
+          <w:lang w:val="es-ES"/>
+        </w:rPr>
+        <w:t>omo vemos aquí, si muestreamos a 16000hz no hay ningún problema al representar valores por encima de 4000hz.</w:t>
+      </w:r>
+      <w:r>
+        <w:rPr>
+          <w:lang w:val="es-ES"/>
+        </w:rPr>
+        <w:t xml:space="preserve"> </w:t>
       </w:r>
     </w:p>
     <w:p>
@@ -5999,88 +5668,9 @@
           <w:lang w:val="es-ES"/>
         </w:rPr>
       </w:pPr>
-    </w:p>
-    <w:p>
-      <w:pPr>
-        <w:tabs>
-          <w:tab w:val="left" w:pos="2932"/>
-        </w:tabs>
-        <w:ind w:left="360"/>
-        <w:rPr>
-          <w:lang w:val="es-ES"/>
-        </w:rPr>
-      </w:pPr>
-    </w:p>
-    <w:p>
-      <w:pPr>
-        <w:tabs>
-          <w:tab w:val="left" w:pos="2932"/>
-        </w:tabs>
-        <w:ind w:left="360"/>
-        <w:rPr>
-          <w:lang w:val="es-ES"/>
-        </w:rPr>
-      </w:pPr>
-    </w:p>
-    <w:p>
-      <w:pPr>
-        <w:tabs>
-          <w:tab w:val="left" w:pos="2932"/>
-        </w:tabs>
-        <w:ind w:left="360"/>
-        <w:rPr>
-          <w:lang w:val="es-ES"/>
-        </w:rPr>
-      </w:pPr>
-      <w:r>
-        <w:rPr>
-          <w:lang w:val="es-ES"/>
-        </w:rPr>
-        <w:t xml:space="preserve"> </w:t>
-      </w:r>
-    </w:p>
-    <w:p>
-      <w:pPr>
-        <w:tabs>
-          <w:tab w:val="left" w:pos="2932"/>
-        </w:tabs>
-        <w:ind w:left="360"/>
-        <w:rPr>
-          <w:lang w:val="es-ES"/>
-        </w:rPr>
-      </w:pPr>
-      <w:r>
-        <w:rPr>
-          <w:lang w:val="es-ES"/>
-        </w:rPr>
-        <w:lastRenderedPageBreak/>
-        <w:t>Pero c</w:t>
-      </w:r>
-      <w:r>
-        <w:rPr>
-          <w:lang w:val="es-ES"/>
-        </w:rPr>
-        <w:t>omo vemos aquí, si muestreamos a 16000hz no hay ningún problema al representar valores por encima de 4000hz.</w:t>
-      </w:r>
-      <w:r>
-        <w:rPr>
-          <w:lang w:val="es-ES"/>
-        </w:rPr>
-        <w:t xml:space="preserve"> </w:t>
-      </w:r>
-    </w:p>
-    <w:p>
-      <w:pPr>
-        <w:tabs>
-          <w:tab w:val="left" w:pos="2932"/>
-        </w:tabs>
-        <w:ind w:left="360"/>
-        <w:rPr>
-          <w:lang w:val="es-ES"/>
-        </w:rPr>
-      </w:pPr>
-      <w:r>
-        <w:rPr>
+      <w:r>
+        <w:rPr>
+          <w:noProof/>
           <w:lang w:val="es-ES"/>
         </w:rPr>
         <w:drawing>
@@ -6141,23 +5731,7 @@
           <w:bCs/>
           <w:lang w:val="es-ES"/>
         </w:rPr>
-        <w:t xml:space="preserve">Genera dos tonos, uno de 400 Hz y uno de 450 Hz. Muestra una captura del espectro de la señal mientras suenan </w:t>
-      </w:r>
-      <w:r>
-        <w:rPr>
-          <w:b/>
-          <w:bCs/>
-          <w:lang w:val="es-ES"/>
-        </w:rPr>
-        <w:t>los dos tonos</w:t>
-      </w:r>
-      <w:r>
-        <w:rPr>
-          <w:b/>
-          <w:bCs/>
-          <w:lang w:val="es-ES"/>
-        </w:rPr>
-        <w:t xml:space="preserve"> a la vez utilizando diferentes tamaños de bloque: 1024, 512, 256 y 128 muestras. ¿Como afecta la reducción del tamaño de bloque al espectro de la señal? </w:t>
+        <w:t xml:space="preserve">Genera dos tonos, uno de 400 Hz y uno de 450 Hz. Muestra una captura del espectro de la señal mientras suenan los dos tonos a la vez utilizando diferentes tamaños de bloque: 1024, 512, 256 y 128 muestras. ¿Como afecta la reducción del tamaño de bloque al espectro de la señal? </w:t>
       </w:r>
       <w:r>
         <w:rPr>
@@ -6294,8 +5868,10 @@
         <w:rPr>
           <w:b/>
           <w:bCs/>
-          <w:lang w:val="es-ES"/>
-        </w:rPr>
+          <w:noProof/>
+          <w:lang w:val="es-ES"/>
+        </w:rPr>
+        <w:lastRenderedPageBreak/>
         <w:drawing>
           <wp:inline distT="0" distB="0" distL="0" distR="0" wp14:anchorId="45B87698" wp14:editId="30FEF484">
             <wp:extent cx="5731510" cy="1856105"/>
@@ -6461,6 +6037,7 @@
         <w:rPr>
           <w:b/>
           <w:bCs/>
+          <w:noProof/>
           <w:lang w:val="es-ES"/>
         </w:rPr>
         <w:drawing>
@@ -6537,8 +6114,10 @@
         <w:rPr>
           <w:b/>
           <w:bCs/>
-          <w:lang w:val="es-ES"/>
-        </w:rPr>
+          <w:noProof/>
+          <w:lang w:val="es-ES"/>
+        </w:rPr>
+        <w:lastRenderedPageBreak/>
         <w:drawing>
           <wp:inline distT="0" distB="0" distL="0" distR="0" wp14:anchorId="39A90B30" wp14:editId="51D8BF61">
             <wp:extent cx="5731510" cy="2073275"/>
@@ -6609,6 +6188,7 @@
       </w:pPr>
       <w:r>
         <w:rPr>
+          <w:noProof/>
           <w:lang w:val="es-ES"/>
         </w:rPr>
         <w:drawing>
@@ -6657,7 +6237,7 @@
         <w:rPr>
           <w:lang w:val="es-ES"/>
         </w:rPr>
-        <w:t xml:space="preserve">Afecta de la siguiente manera, describiendo lo que ocurre en las imágenes, se alguna manera vemos un solapamiento entre ambas señales de 400 y 450 </w:t>
+        <w:t xml:space="preserve">Afecta de la siguiente manera, describiendo lo que ocurre en las imágenes, vemos un solapamiento entre ambas señales de 400 y 450 </w:t>
       </w:r>
       <w:proofErr w:type="spellStart"/>
       <w:r>
@@ -6685,6 +6265,7 @@
           <w:bCs/>
           <w:sz w:val="36"/>
           <w:szCs w:val="36"/>
+          <w:lang w:val="es-ES"/>
         </w:rPr>
       </w:pPr>
       <w:r>
@@ -6693,29 +6274,437 @@
           <w:bCs/>
           <w:sz w:val="36"/>
           <w:szCs w:val="36"/>
+          <w:lang w:val="es-ES"/>
+        </w:rPr>
+        <w:t>Tarea 6:</w:t>
+      </w:r>
+    </w:p>
+    <w:p>
+      <w:pPr>
+        <w:tabs>
+          <w:tab w:val="left" w:pos="2932"/>
+        </w:tabs>
+        <w:ind w:left="360"/>
+        <w:rPr>
+          <w:sz w:val="22"/>
+          <w:szCs w:val="22"/>
+          <w:lang w:val="es-ES"/>
+        </w:rPr>
+      </w:pPr>
+      <w:r>
+        <w:rPr>
+          <w:sz w:val="22"/>
+          <w:szCs w:val="22"/>
+          <w:lang w:val="es-ES"/>
+        </w:rPr>
+        <w:t>Sí, es completamente posible.</w:t>
+      </w:r>
+      <w:r>
+        <w:rPr>
+          <w:sz w:val="22"/>
+          <w:szCs w:val="22"/>
+          <w:lang w:val="es-ES"/>
+        </w:rPr>
+        <w:t xml:space="preserve"> </w:t>
+      </w:r>
+      <w:r>
+        <w:rPr>
+          <w:sz w:val="22"/>
+          <w:szCs w:val="22"/>
+          <w:lang w:val="es-ES"/>
+        </w:rPr>
+        <w:t xml:space="preserve">Primero, vamos a partir del escenario donde es difícil poder hacerlo, esto es cuando </w:t>
+      </w:r>
+      <w:r>
+        <w:rPr>
+          <w:sz w:val="22"/>
+          <w:szCs w:val="22"/>
+          <w:lang w:val="es-ES"/>
+        </w:rPr>
+        <w:t xml:space="preserve">la frecuencia que </w:t>
+      </w:r>
+      <w:r>
+        <w:rPr>
+          <w:sz w:val="22"/>
+          <w:szCs w:val="22"/>
+          <w:lang w:val="es-ES"/>
+        </w:rPr>
+        <w:t xml:space="preserve">medimos no cae dentro de un </w:t>
+      </w:r>
+      <w:proofErr w:type="spellStart"/>
+      <w:r>
+        <w:rPr>
+          <w:sz w:val="22"/>
+          <w:szCs w:val="22"/>
+          <w:lang w:val="es-ES"/>
+        </w:rPr>
+        <w:t>bin</w:t>
+      </w:r>
+      <w:proofErr w:type="spellEnd"/>
+      <w:r>
+        <w:rPr>
+          <w:sz w:val="22"/>
+          <w:szCs w:val="22"/>
+          <w:lang w:val="es-ES"/>
+        </w:rPr>
+        <w:t xml:space="preserve"> exacto, cuando ocurre esto </w:t>
+      </w:r>
+      <w:r>
+        <w:rPr>
+          <w:sz w:val="22"/>
+          <w:szCs w:val="22"/>
+          <w:lang w:val="es-ES"/>
+        </w:rPr>
+        <w:t xml:space="preserve">la frecuencia se dispersa en </w:t>
+      </w:r>
+      <w:proofErr w:type="spellStart"/>
+      <w:r>
+        <w:rPr>
+          <w:sz w:val="22"/>
+          <w:szCs w:val="22"/>
+          <w:lang w:val="es-ES"/>
+        </w:rPr>
+        <w:t>bins</w:t>
+      </w:r>
+      <w:proofErr w:type="spellEnd"/>
+      <w:r>
+        <w:rPr>
+          <w:sz w:val="22"/>
+          <w:szCs w:val="22"/>
+          <w:lang w:val="es-ES"/>
+        </w:rPr>
+        <w:t xml:space="preserve"> vecinos, esto produce </w:t>
+      </w:r>
+      <w:r>
+        <w:rPr>
+          <w:sz w:val="22"/>
+          <w:szCs w:val="22"/>
+          <w:lang w:val="es-ES"/>
+        </w:rPr>
+        <w:t xml:space="preserve">que distinguir entre dos </w:t>
+      </w:r>
+      <w:r>
+        <w:rPr>
+          <w:sz w:val="22"/>
+          <w:szCs w:val="22"/>
+          <w:lang w:val="es-ES"/>
+        </w:rPr>
+        <w:t xml:space="preserve">frecuencias separadas por tan pocos </w:t>
+      </w:r>
+      <w:proofErr w:type="spellStart"/>
+      <w:r>
+        <w:rPr>
+          <w:sz w:val="22"/>
+          <w:szCs w:val="22"/>
+          <w:lang w:val="es-ES"/>
+        </w:rPr>
+        <w:t>hz</w:t>
+      </w:r>
+      <w:proofErr w:type="spellEnd"/>
+      <w:r>
+        <w:rPr>
+          <w:sz w:val="22"/>
+          <w:szCs w:val="22"/>
+          <w:lang w:val="es-ES"/>
+        </w:rPr>
+        <w:t xml:space="preserve"> sea complicado, además, este efecto aumenta a medida que aumentamos el volumen, aunque nuestra frecuencia no caiga en un </w:t>
+      </w:r>
+      <w:proofErr w:type="spellStart"/>
+      <w:r>
+        <w:rPr>
+          <w:sz w:val="22"/>
+          <w:szCs w:val="22"/>
+          <w:lang w:val="es-ES"/>
+        </w:rPr>
+        <w:t>bin</w:t>
+      </w:r>
+      <w:proofErr w:type="spellEnd"/>
+      <w:r>
+        <w:rPr>
+          <w:sz w:val="22"/>
+          <w:szCs w:val="22"/>
+          <w:lang w:val="es-ES"/>
+        </w:rPr>
+        <w:t xml:space="preserve"> específico</w:t>
+      </w:r>
+      <w:r>
+        <w:rPr>
+          <w:sz w:val="22"/>
+          <w:szCs w:val="22"/>
+          <w:lang w:val="es-ES"/>
+        </w:rPr>
+        <w:t xml:space="preserve">, si el volumen es bajo, es posible que la distinción entre </w:t>
+      </w:r>
+      <w:r>
+        <w:rPr>
+          <w:sz w:val="22"/>
+          <w:szCs w:val="22"/>
+          <w:lang w:val="es-ES"/>
+        </w:rPr>
+        <w:t xml:space="preserve">ambas frecuencias sea </w:t>
+      </w:r>
+      <w:r>
+        <w:rPr>
+          <w:sz w:val="22"/>
+          <w:szCs w:val="22"/>
+          <w:lang w:val="es-ES"/>
+        </w:rPr>
+        <w:t>posible</w:t>
+      </w:r>
+      <w:r>
+        <w:rPr>
+          <w:sz w:val="22"/>
+          <w:szCs w:val="22"/>
+          <w:lang w:val="es-ES"/>
+        </w:rPr>
+        <w:t>(aquí estamos suponiendo que el número de bloques por muestras es lo suficientemente grande como para que pueda haber una separación física entre dos frecuencias separadas 20hz, si</w:t>
+      </w:r>
+      <w:r>
+        <w:rPr>
+          <w:sz w:val="22"/>
+          <w:szCs w:val="22"/>
+          <w:lang w:val="es-ES"/>
+        </w:rPr>
+        <w:t xml:space="preserve"> muestreamos por ejemplo a 8000 </w:t>
+      </w:r>
+      <w:proofErr w:type="spellStart"/>
+      <w:r>
+        <w:rPr>
+          <w:sz w:val="22"/>
+          <w:szCs w:val="22"/>
+          <w:lang w:val="es-ES"/>
+        </w:rPr>
+        <w:t>hz</w:t>
+      </w:r>
+      <w:proofErr w:type="spellEnd"/>
+      <w:r>
+        <w:rPr>
+          <w:sz w:val="22"/>
+          <w:szCs w:val="22"/>
+          <w:lang w:val="es-ES"/>
+        </w:rPr>
+        <w:t xml:space="preserve"> con un tamaño de bloque de 128, 8000/128 = 62.5, </w:t>
+      </w:r>
+      <w:r>
+        <w:rPr>
+          <w:sz w:val="22"/>
+          <w:szCs w:val="22"/>
+          <w:lang w:val="es-ES"/>
+        </w:rPr>
+        <w:t xml:space="preserve">cada </w:t>
+      </w:r>
+      <w:proofErr w:type="spellStart"/>
+      <w:r>
+        <w:rPr>
+          <w:sz w:val="22"/>
+          <w:szCs w:val="22"/>
+          <w:lang w:val="es-ES"/>
+        </w:rPr>
+        <w:t>bin</w:t>
+      </w:r>
+      <w:proofErr w:type="spellEnd"/>
+      <w:r>
+        <w:rPr>
+          <w:sz w:val="22"/>
+          <w:szCs w:val="22"/>
+          <w:lang w:val="es-ES"/>
+        </w:rPr>
+        <w:t xml:space="preserve"> representa 62.5 </w:t>
+      </w:r>
+      <w:proofErr w:type="spellStart"/>
+      <w:r>
+        <w:rPr>
+          <w:sz w:val="22"/>
+          <w:szCs w:val="22"/>
+          <w:lang w:val="es-ES"/>
+        </w:rPr>
+        <w:t>hz</w:t>
+      </w:r>
+      <w:proofErr w:type="spellEnd"/>
+      <w:r>
+        <w:rPr>
+          <w:sz w:val="22"/>
+          <w:szCs w:val="22"/>
+          <w:lang w:val="es-ES"/>
+        </w:rPr>
+        <w:t xml:space="preserve">, o sea que dos frecuencias separadas 20 </w:t>
+      </w:r>
+      <w:proofErr w:type="spellStart"/>
+      <w:r>
+        <w:rPr>
+          <w:sz w:val="22"/>
+          <w:szCs w:val="22"/>
+          <w:lang w:val="es-ES"/>
+        </w:rPr>
+        <w:t>hz</w:t>
+      </w:r>
+      <w:proofErr w:type="spellEnd"/>
+      <w:r>
+        <w:rPr>
+          <w:sz w:val="22"/>
+          <w:szCs w:val="22"/>
+          <w:lang w:val="es-ES"/>
+        </w:rPr>
+        <w:t xml:space="preserve"> estarían en el mismo </w:t>
+      </w:r>
+      <w:proofErr w:type="spellStart"/>
+      <w:r>
+        <w:rPr>
+          <w:sz w:val="22"/>
+          <w:szCs w:val="22"/>
+          <w:lang w:val="es-ES"/>
+        </w:rPr>
+        <w:t>bin</w:t>
+      </w:r>
+      <w:proofErr w:type="spellEnd"/>
+      <w:r>
+        <w:rPr>
+          <w:sz w:val="22"/>
+          <w:szCs w:val="22"/>
+          <w:lang w:val="es-ES"/>
+        </w:rPr>
+        <w:t xml:space="preserve">, </w:t>
+      </w:r>
+      <w:r>
+        <w:rPr>
+          <w:sz w:val="22"/>
+          <w:szCs w:val="22"/>
+          <w:lang w:val="es-ES"/>
+        </w:rPr>
+        <w:t xml:space="preserve">por supuesto, lo primero que tenemos que suponer es que el tamaño del bloque es lo suficientemente grande </w:t>
+      </w:r>
+      <w:r>
+        <w:rPr>
+          <w:sz w:val="22"/>
+          <w:szCs w:val="22"/>
+          <w:lang w:val="es-ES"/>
+        </w:rPr>
+        <w:t xml:space="preserve">como </w:t>
+      </w:r>
+      <w:r>
+        <w:rPr>
+          <w:sz w:val="22"/>
+          <w:szCs w:val="22"/>
+          <w:lang w:val="es-ES"/>
+        </w:rPr>
+        <w:t xml:space="preserve">para </w:t>
+      </w:r>
+      <w:r>
+        <w:rPr>
+          <w:sz w:val="22"/>
+          <w:szCs w:val="22"/>
+          <w:lang w:val="es-ES"/>
+        </w:rPr>
+        <w:t xml:space="preserve">poder </w:t>
+      </w:r>
+      <w:r>
+        <w:rPr>
+          <w:sz w:val="22"/>
+          <w:szCs w:val="22"/>
+          <w:lang w:val="es-ES"/>
+        </w:rPr>
+        <w:t xml:space="preserve">dejar </w:t>
+      </w:r>
+      <w:r>
+        <w:rPr>
+          <w:sz w:val="22"/>
+          <w:szCs w:val="22"/>
+          <w:lang w:val="es-ES"/>
         </w:rPr>
         <w:lastRenderedPageBreak/>
-        <w:t>Tarea 6:</w:t>
-      </w:r>
-    </w:p>
-    <w:p>
-      <w:pPr>
-        <w:tabs>
-          <w:tab w:val="left" w:pos="2932"/>
-        </w:tabs>
-        <w:ind w:left="360"/>
-        <w:rPr>
-          <w:sz w:val="22"/>
-          <w:szCs w:val="22"/>
-          <w:lang w:val="es-ES"/>
-        </w:rPr>
-      </w:pPr>
-      <w:r>
-        <w:rPr>
-          <w:sz w:val="22"/>
-          <w:szCs w:val="22"/>
-        </w:rPr>
-        <w:t>ad</w:t>
+        <w:t xml:space="preserve">estas 2 muestras en </w:t>
+      </w:r>
+      <w:proofErr w:type="spellStart"/>
+      <w:r>
+        <w:rPr>
+          <w:sz w:val="22"/>
+          <w:szCs w:val="22"/>
+          <w:lang w:val="es-ES"/>
+        </w:rPr>
+        <w:t>bins</w:t>
+      </w:r>
+      <w:proofErr w:type="spellEnd"/>
+      <w:r>
+        <w:rPr>
+          <w:sz w:val="22"/>
+          <w:szCs w:val="22"/>
+          <w:lang w:val="es-ES"/>
+        </w:rPr>
+        <w:t xml:space="preserve"> distintos</w:t>
+      </w:r>
+      <w:r>
+        <w:rPr>
+          <w:sz w:val="22"/>
+          <w:szCs w:val="22"/>
+          <w:lang w:val="es-ES"/>
+        </w:rPr>
+        <w:t>)</w:t>
+      </w:r>
+      <w:r>
+        <w:rPr>
+          <w:sz w:val="22"/>
+          <w:szCs w:val="22"/>
+          <w:lang w:val="es-ES"/>
+        </w:rPr>
+        <w:t xml:space="preserve"> </w:t>
+      </w:r>
+      <w:r>
+        <w:rPr>
+          <w:sz w:val="22"/>
+          <w:szCs w:val="22"/>
+          <w:lang w:val="es-ES"/>
+        </w:rPr>
+        <w:t>ahora, si la</w:t>
+      </w:r>
+      <w:r>
+        <w:rPr>
+          <w:sz w:val="22"/>
+          <w:szCs w:val="22"/>
+          <w:lang w:val="es-ES"/>
+        </w:rPr>
+        <w:t xml:space="preserve">s frecuencias que queremos medir cada una cae en un </w:t>
+      </w:r>
+      <w:proofErr w:type="spellStart"/>
+      <w:r>
+        <w:rPr>
+          <w:sz w:val="22"/>
+          <w:szCs w:val="22"/>
+          <w:lang w:val="es-ES"/>
+        </w:rPr>
+        <w:t>bin</w:t>
+      </w:r>
+      <w:proofErr w:type="spellEnd"/>
+      <w:r>
+        <w:rPr>
+          <w:sz w:val="22"/>
+          <w:szCs w:val="22"/>
+          <w:lang w:val="es-ES"/>
+        </w:rPr>
+        <w:t xml:space="preserve"> especifico, entonces sin importar cuanto se suba el volumen, se puede disting</w:t>
+      </w:r>
+      <w:r>
+        <w:rPr>
+          <w:sz w:val="22"/>
+          <w:szCs w:val="22"/>
+          <w:lang w:val="es-ES"/>
+        </w:rPr>
+        <w:t xml:space="preserve">uir perfectamente entre esas dos frecuencias separadas 20hz, supongamos que queremos distinguir entre 400hz y 420hz, un divisor común es el 10, entonces si multiplicamos 10 por un tamaño de muestra de 1024 tenemos </w:t>
+      </w:r>
+      <w:r>
+        <w:rPr>
+          <w:sz w:val="22"/>
+          <w:szCs w:val="22"/>
+          <w:lang w:val="es-ES"/>
+        </w:rPr>
+        <w:t>10240, o sea, si muestreamos a 10240hz  con un tamaño de bloque de 1024 muestras</w:t>
+      </w:r>
+      <w:r>
+        <w:rPr>
+          <w:sz w:val="22"/>
+          <w:szCs w:val="22"/>
+          <w:lang w:val="es-ES"/>
+        </w:rPr>
+        <w:t xml:space="preserve"> podemos distinguir perfectamente entre estas dos muestras separadas 20hz, lo he probado y se puede perfectamente.</w:t>
       </w:r>
     </w:p>
     <w:sectPr>
@@ -7594,6 +7583,7 @@
   <w:style w:type="character" w:default="1" w:styleId="DefaultParagraphFont">
     <w:name w:val="Default Paragraph Font"/>
     <w:uiPriority w:val="1"/>
+    <w:semiHidden/>
     <w:unhideWhenUsed/>
   </w:style>
   <w:style w:type="table" w:default="1" w:styleId="TableNormal">
@@ -9237,6 +9227,15 @@
 </file>
 
 <file path=customXml/item1.xml><?xml version="1.0" encoding="utf-8"?>
+<?mso-contentType ?>
+<FormTemplates xmlns="http://schemas.microsoft.com/sharepoint/v3/contenttype/forms">
+  <Display>DocumentLibraryForm</Display>
+  <Edit>DocumentLibraryForm</Edit>
+  <New>DocumentLibraryForm</New>
+</FormTemplates>
+</file>
+
+<file path=customXml/item2.xml><?xml version="1.0" encoding="utf-8"?>
 <p:properties xmlns:p="http://schemas.microsoft.com/office/2006/metadata/properties" xmlns:xsi="http://www.w3.org/2001/XMLSchema-instance" xmlns:pc="http://schemas.microsoft.com/office/infopath/2007/PartnerControls">
   <documentManagement>
     <_activity xmlns="77dde3d1-fe86-4132-8ca2-b0c8484444bf" xsi:nil="true"/>
@@ -9244,7 +9243,7 @@
 </p:properties>
 </file>
 
-<file path=customXml/item2.xml><?xml version="1.0" encoding="utf-8"?>
+<file path=customXml/item3.xml><?xml version="1.0" encoding="utf-8"?>
 <ct:contentTypeSchema xmlns:ct="http://schemas.microsoft.com/office/2006/metadata/contentType" xmlns:ma="http://schemas.microsoft.com/office/2006/metadata/properties/metaAttributes" ct:_="" ma:_="" ma:contentTypeName="Documento" ma:contentTypeID="0x0101003CF4B43A98E200428358769CA0A7C534" ma:contentTypeVersion="12" ma:contentTypeDescription="Crear nuevo documento." ma:contentTypeScope="" ma:versionID="84ed03b424b46619d59eb2082aa2b06a">
   <xsd:schema xmlns:xsd="http://www.w3.org/2001/XMLSchema" xmlns:xs="http://www.w3.org/2001/XMLSchema" xmlns:p="http://schemas.microsoft.com/office/2006/metadata/properties" xmlns:ns3="77dde3d1-fe86-4132-8ca2-b0c8484444bf" targetNamespace="http://schemas.microsoft.com/office/2006/metadata/properties" ma:root="true" ma:fieldsID="5de954d73ec319e0fc6fb40d78850e5c" ns3:_="">
     <xsd:import namespace="77dde3d1-fe86-4132-8ca2-b0c8484444bf"/>
@@ -9438,16 +9437,19 @@
 </ct:contentTypeSchema>
 </file>
 
-<file path=customXml/item3.xml><?xml version="1.0" encoding="utf-8"?>
-<?mso-contentType ?>
-<FormTemplates xmlns="http://schemas.microsoft.com/sharepoint/v3/contenttype/forms">
-  <Display>DocumentLibraryForm</Display>
-  <Edit>DocumentLibraryForm</Edit>
-  <New>DocumentLibraryForm</New>
-</FormTemplates>
+<file path=customXml/item4.xml><?xml version="1.0" encoding="utf-8"?>
+<b:Sources xmlns:b="http://schemas.openxmlformats.org/officeDocument/2006/bibliography" xmlns="http://schemas.openxmlformats.org/officeDocument/2006/bibliography" SelectedStyle="\APASixthEditionOfficeOnline.xsl" StyleName="APA" Version="6"/>
 </file>
 
 <file path=customXml/itemProps1.xml><?xml version="1.0" encoding="utf-8"?>
+<ds:datastoreItem xmlns:ds="http://schemas.openxmlformats.org/officeDocument/2006/customXml" ds:itemID="{163A79AF-B1CE-420B-BBE3-B85D9F1A0B01}">
+  <ds:schemaRefs>
+    <ds:schemaRef ds:uri="http://schemas.microsoft.com/sharepoint/v3/contenttype/forms"/>
+  </ds:schemaRefs>
+</ds:datastoreItem>
+</file>
+
+<file path=customXml/itemProps2.xml><?xml version="1.0" encoding="utf-8"?>
 <ds:datastoreItem xmlns:ds="http://schemas.openxmlformats.org/officeDocument/2006/customXml" ds:itemID="{C3B746AE-46EC-4020-A127-388F31373D24}">
   <ds:schemaRefs>
     <ds:schemaRef ds:uri="http://schemas.microsoft.com/office/2006/metadata/properties"/>
@@ -9457,7 +9459,7 @@
 </ds:datastoreItem>
 </file>
 
-<file path=customXml/itemProps2.xml><?xml version="1.0" encoding="utf-8"?>
+<file path=customXml/itemProps3.xml><?xml version="1.0" encoding="utf-8"?>
 <ds:datastoreItem xmlns:ds="http://schemas.openxmlformats.org/officeDocument/2006/customXml" ds:itemID="{0F6617B7-C7F1-4ADD-B15D-CEA97153ABCC}">
   <ds:schemaRefs>
     <ds:schemaRef ds:uri="http://schemas.microsoft.com/office/2006/metadata/contentType"/>
@@ -9475,10 +9477,10 @@
 </ds:datastoreItem>
 </file>
 
-<file path=customXml/itemProps3.xml><?xml version="1.0" encoding="utf-8"?>
-<ds:datastoreItem xmlns:ds="http://schemas.openxmlformats.org/officeDocument/2006/customXml" ds:itemID="{163A79AF-B1CE-420B-BBE3-B85D9F1A0B01}">
+<file path=customXml/itemProps4.xml><?xml version="1.0" encoding="utf-8"?>
+<ds:datastoreItem xmlns:ds="http://schemas.openxmlformats.org/officeDocument/2006/customXml" ds:itemID="{CBC82BBD-977F-40AB-B4D7-2A666B27FF66}">
   <ds:schemaRefs>
-    <ds:schemaRef ds:uri="http://schemas.microsoft.com/sharepoint/v3/contenttype/forms"/>
+    <ds:schemaRef ds:uri="http://schemas.openxmlformats.org/officeDocument/2006/bibliography"/>
   </ds:schemaRefs>
 </ds:datastoreItem>
 </file>
</xml_diff>